<commit_message>
Fabian corrections to chapter 4 included
</commit_message>
<xml_diff>
--- a/stm/documents/algorithm_and_tests/Final_report_KZ_FB_ver_2.docx
+++ b/stm/documents/algorithm_and_tests/Final_report_KZ_FB_ver_2.docx
@@ -4297,7 +4297,7 @@
           <v:shape id="_x0000_i1026" type="#_x0000_t75" style="width:12.15pt;height:13.1pt" o:ole="">
             <v:imagedata r:id="rId11" o:title=""/>
           </v:shape>
-          <o:OLEObject Type="Embed" ProgID="Equation.3" ShapeID="_x0000_i1026" DrawAspect="Content" ObjectID="_1372695787" r:id="rId12"/>
+          <o:OLEObject Type="Embed" ProgID="Equation.3" ShapeID="_x0000_i1026" DrawAspect="Content" ObjectID="_1372748872" r:id="rId12"/>
         </w:object>
       </w:r>
       <w:r>
@@ -4320,7 +4320,7 @@
           <v:shape id="_x0000_i1027" type="#_x0000_t75" style="width:12.15pt;height:14.05pt" o:ole="">
             <v:imagedata r:id="rId13" o:title=""/>
           </v:shape>
-          <o:OLEObject Type="Embed" ProgID="Equation.3" ShapeID="_x0000_i1027" DrawAspect="Content" ObjectID="_1372695788" r:id="rId14"/>
+          <o:OLEObject Type="Embed" ProgID="Equation.3" ShapeID="_x0000_i1027" DrawAspect="Content" ObjectID="_1372748873" r:id="rId14"/>
         </w:object>
       </w:r>
       <w:r>
@@ -4346,7 +4346,7 @@
           <v:shape id="_x0000_i1028" type="#_x0000_t75" style="width:12.15pt;height:15.9pt" o:ole="">
             <v:imagedata r:id="rId15" o:title=""/>
           </v:shape>
-          <o:OLEObject Type="Embed" ProgID="Equation.3" ShapeID="_x0000_i1028" DrawAspect="Content" ObjectID="_1372695789" r:id="rId16"/>
+          <o:OLEObject Type="Embed" ProgID="Equation.3" ShapeID="_x0000_i1028" DrawAspect="Content" ObjectID="_1372748874" r:id="rId16"/>
         </w:object>
       </w:r>
       <w:r>
@@ -4369,7 +4369,7 @@
           <v:shape id="_x0000_i1029" type="#_x0000_t75" style="width:13.1pt;height:13.1pt" o:ole="">
             <v:imagedata r:id="rId17" o:title=""/>
           </v:shape>
-          <o:OLEObject Type="Embed" ProgID="Equation.3" ShapeID="_x0000_i1029" DrawAspect="Content" ObjectID="_1372695790" r:id="rId18"/>
+          <o:OLEObject Type="Embed" ProgID="Equation.3" ShapeID="_x0000_i1029" DrawAspect="Content" ObjectID="_1372748875" r:id="rId18"/>
         </w:object>
       </w:r>
       <w:r>
@@ -4398,7 +4398,7 @@
           <v:shape id="_x0000_i1030" type="#_x0000_t75" style="width:12.15pt;height:13.1pt" o:ole="">
             <v:imagedata r:id="rId19" o:title=""/>
           </v:shape>
-          <o:OLEObject Type="Embed" ProgID="Equation.3" ShapeID="_x0000_i1030" DrawAspect="Content" ObjectID="_1372695791" r:id="rId20"/>
+          <o:OLEObject Type="Embed" ProgID="Equation.3" ShapeID="_x0000_i1030" DrawAspect="Content" ObjectID="_1372748876" r:id="rId20"/>
         </w:object>
       </w:r>
       <w:r>
@@ -4421,7 +4421,7 @@
           <v:shape id="_x0000_i1031" type="#_x0000_t75" style="width:13.1pt;height:13.1pt" o:ole="">
             <v:imagedata r:id="rId21" o:title=""/>
           </v:shape>
-          <o:OLEObject Type="Embed" ProgID="Equation.3" ShapeID="_x0000_i1031" DrawAspect="Content" ObjectID="_1372695792" r:id="rId22"/>
+          <o:OLEObject Type="Embed" ProgID="Equation.3" ShapeID="_x0000_i1031" DrawAspect="Content" ObjectID="_1372748877" r:id="rId22"/>
         </w:object>
       </w:r>
       <w:r>
@@ -4444,7 +4444,7 @@
           <v:shape id="_x0000_i1032" type="#_x0000_t75" style="width:14.05pt;height:16.85pt" o:ole="">
             <v:imagedata r:id="rId23" o:title=""/>
           </v:shape>
-          <o:OLEObject Type="Embed" ProgID="Equation.3" ShapeID="_x0000_i1032" DrawAspect="Content" ObjectID="_1372695793" r:id="rId24"/>
+          <o:OLEObject Type="Embed" ProgID="Equation.3" ShapeID="_x0000_i1032" DrawAspect="Content" ObjectID="_1372748878" r:id="rId24"/>
         </w:object>
       </w:r>
       <w:r>
@@ -4467,7 +4467,7 @@
           <v:shape id="_x0000_i1033" type="#_x0000_t75" style="width:15.9pt;height:16.85pt" o:ole="">
             <v:imagedata r:id="rId25" o:title=""/>
           </v:shape>
-          <o:OLEObject Type="Embed" ProgID="Equation.3" ShapeID="_x0000_i1033" DrawAspect="Content" ObjectID="_1372695794" r:id="rId26"/>
+          <o:OLEObject Type="Embed" ProgID="Equation.3" ShapeID="_x0000_i1033" DrawAspect="Content" ObjectID="_1372748879" r:id="rId26"/>
         </w:object>
       </w:r>
       <w:r>
@@ -4509,7 +4509,7 @@
           <v:shape id="_x0000_i1034" type="#_x0000_t75" style="width:7pt;height:12.15pt" o:ole="">
             <v:imagedata r:id="rId27" o:title=""/>
           </v:shape>
-          <o:OLEObject Type="Embed" ProgID="Equation.3" ShapeID="_x0000_i1034" DrawAspect="Content" ObjectID="_1372695795" r:id="rId28"/>
+          <o:OLEObject Type="Embed" ProgID="Equation.3" ShapeID="_x0000_i1034" DrawAspect="Content" ObjectID="_1372748880" r:id="rId28"/>
         </w:object>
       </w:r>
       <w:r>
@@ -4526,7 +4526,7 @@
           <v:shape id="_x0000_i1035" type="#_x0000_t75" style="width:24.8pt;height:14.05pt" o:ole="">
             <v:imagedata r:id="rId29" o:title=""/>
           </v:shape>
-          <o:OLEObject Type="Embed" ProgID="Equation.3" ShapeID="_x0000_i1035" DrawAspect="Content" ObjectID="_1372695796" r:id="rId30"/>
+          <o:OLEObject Type="Embed" ProgID="Equation.3" ShapeID="_x0000_i1035" DrawAspect="Content" ObjectID="_1372748881" r:id="rId30"/>
         </w:object>
       </w:r>
       <w:r>
@@ -4795,7 +4795,7 @@
           <v:shape id="_x0000_i1036" type="#_x0000_t75" style="width:13.1pt;height:18.25pt" o:ole="">
             <v:imagedata r:id="rId31" o:title=""/>
           </v:shape>
-          <o:OLEObject Type="Embed" ProgID="Equation.3" ShapeID="_x0000_i1036" DrawAspect="Content" ObjectID="_1372695797" r:id="rId32"/>
+          <o:OLEObject Type="Embed" ProgID="Equation.3" ShapeID="_x0000_i1036" DrawAspect="Content" ObjectID="_1372748882" r:id="rId32"/>
         </w:object>
       </w:r>
       <w:r>
@@ -4824,7 +4824,7 @@
           <v:shape id="_x0000_i1037" type="#_x0000_t75" style="width:12.15pt;height:13.1pt" o:ole="">
             <v:imagedata r:id="rId33" o:title=""/>
           </v:shape>
-          <o:OLEObject Type="Embed" ProgID="Equation.3" ShapeID="_x0000_i1037" DrawAspect="Content" ObjectID="_1372695798" r:id="rId34"/>
+          <o:OLEObject Type="Embed" ProgID="Equation.3" ShapeID="_x0000_i1037" DrawAspect="Content" ObjectID="_1372748883" r:id="rId34"/>
         </w:object>
       </w:r>
       <w:r>
@@ -4904,7 +4904,7 @@
           <v:shape id="_x0000_i1038" type="#_x0000_t75" style="width:14.95pt;height:18.25pt" o:ole="">
             <v:imagedata r:id="rId35" o:title=""/>
           </v:shape>
-          <o:OLEObject Type="Embed" ProgID="Equation.3" ShapeID="_x0000_i1038" DrawAspect="Content" ObjectID="_1372695799" r:id="rId36"/>
+          <o:OLEObject Type="Embed" ProgID="Equation.3" ShapeID="_x0000_i1038" DrawAspect="Content" ObjectID="_1372748884" r:id="rId36"/>
         </w:object>
       </w:r>
       <w:r>
@@ -4918,7 +4918,7 @@
           <v:shape id="_x0000_i1039" type="#_x0000_t75" style="width:12.15pt;height:13.1pt" o:ole="">
             <v:imagedata r:id="rId37" o:title=""/>
           </v:shape>
-          <o:OLEObject Type="Embed" ProgID="Equation.3" ShapeID="_x0000_i1039" DrawAspect="Content" ObjectID="_1372695800" r:id="rId38"/>
+          <o:OLEObject Type="Embed" ProgID="Equation.3" ShapeID="_x0000_i1039" DrawAspect="Content" ObjectID="_1372748885" r:id="rId38"/>
         </w:object>
       </w:r>
       <w:r>
@@ -4932,7 +4932,7 @@
           <v:shape id="_x0000_i1040" type="#_x0000_t75" style="width:11.2pt;height:13.1pt" o:ole="">
             <v:imagedata r:id="rId39" o:title=""/>
           </v:shape>
-          <o:OLEObject Type="Embed" ProgID="Equation.3" ShapeID="_x0000_i1040" DrawAspect="Content" ObjectID="_1372695801" r:id="rId40"/>
+          <o:OLEObject Type="Embed" ProgID="Equation.3" ShapeID="_x0000_i1040" DrawAspect="Content" ObjectID="_1372748886" r:id="rId40"/>
         </w:object>
       </w:r>
       <w:r>
@@ -4946,7 +4946,7 @@
           <v:shape id="_x0000_i1041" type="#_x0000_t75" style="width:14.95pt;height:19.15pt" o:ole="">
             <v:imagedata r:id="rId41" o:title=""/>
           </v:shape>
-          <o:OLEObject Type="Embed" ProgID="Equation.3" ShapeID="_x0000_i1041" DrawAspect="Content" ObjectID="_1372695802" r:id="rId42"/>
+          <o:OLEObject Type="Embed" ProgID="Equation.3" ShapeID="_x0000_i1041" DrawAspect="Content" ObjectID="_1372748887" r:id="rId42"/>
         </w:object>
       </w:r>
       <w:r>
@@ -5050,7 +5050,7 @@
           <v:shape id="_x0000_i1042" type="#_x0000_t75" style="width:13.1pt;height:16.85pt" o:ole="">
             <v:imagedata r:id="rId43" o:title=""/>
           </v:shape>
-          <o:OLEObject Type="Embed" ProgID="Equation.3" ShapeID="_x0000_i1042" DrawAspect="Content" ObjectID="_1372695803" r:id="rId44"/>
+          <o:OLEObject Type="Embed" ProgID="Equation.3" ShapeID="_x0000_i1042" DrawAspect="Content" ObjectID="_1372748888" r:id="rId44"/>
         </w:object>
       </w:r>
       <w:r>
@@ -5287,7 +5287,7 @@
           <v:shape id="_x0000_i1043" type="#_x0000_t75" style="width:12.15pt;height:13.1pt" o:ole="" fillcolor="window">
             <v:imagedata r:id="rId45" o:title=""/>
           </v:shape>
-          <o:OLEObject Type="Embed" ProgID="Equation.3" ShapeID="_x0000_i1043" DrawAspect="Content" ObjectID="_1372695804" r:id="rId46"/>
+          <o:OLEObject Type="Embed" ProgID="Equation.3" ShapeID="_x0000_i1043" DrawAspect="Content" ObjectID="_1372748889" r:id="rId46"/>
         </w:object>
       </w:r>
       <w:r>
@@ -5556,7 +5556,7 @@
           <v:shape id="_x0000_i1044" type="#_x0000_t75" style="width:14.95pt;height:18.25pt" o:ole="">
             <v:imagedata r:id="rId47" o:title=""/>
           </v:shape>
-          <o:OLEObject Type="Embed" ProgID="Equation.3" ShapeID="_x0000_i1044" DrawAspect="Content" ObjectID="_1372695805" r:id="rId48"/>
+          <o:OLEObject Type="Embed" ProgID="Equation.3" ShapeID="_x0000_i1044" DrawAspect="Content" ObjectID="_1372748890" r:id="rId48"/>
         </w:object>
       </w:r>
       <w:r>
@@ -5570,7 +5570,7 @@
           <v:shape id="_x0000_i1045" type="#_x0000_t75" style="width:9.8pt;height:11.2pt" o:ole="">
             <v:imagedata r:id="rId49" o:title=""/>
           </v:shape>
-          <o:OLEObject Type="Embed" ProgID="Equation.3" ShapeID="_x0000_i1045" DrawAspect="Content" ObjectID="_1372695806" r:id="rId50"/>
+          <o:OLEObject Type="Embed" ProgID="Equation.3" ShapeID="_x0000_i1045" DrawAspect="Content" ObjectID="_1372748891" r:id="rId50"/>
         </w:object>
       </w:r>
       <w:r>
@@ -5584,7 +5584,7 @@
           <v:shape id="_x0000_i1046" type="#_x0000_t75" style="width:14.95pt;height:18.25pt" o:ole="">
             <v:imagedata r:id="rId51" o:title=""/>
           </v:shape>
-          <o:OLEObject Type="Embed" ProgID="Equation.3" ShapeID="_x0000_i1046" DrawAspect="Content" ObjectID="_1372695807" r:id="rId52"/>
+          <o:OLEObject Type="Embed" ProgID="Equation.3" ShapeID="_x0000_i1046" DrawAspect="Content" ObjectID="_1372748892" r:id="rId52"/>
         </w:object>
       </w:r>
       <w:r>
@@ -5598,7 +5598,7 @@
           <v:shape id="_x0000_i1047" type="#_x0000_t75" style="width:65pt;height:18.25pt" o:ole="">
             <v:imagedata r:id="rId53" o:title=""/>
           </v:shape>
-          <o:OLEObject Type="Embed" ProgID="Equation.3" ShapeID="_x0000_i1047" DrawAspect="Content" ObjectID="_1372695808" r:id="rId54"/>
+          <o:OLEObject Type="Embed" ProgID="Equation.3" ShapeID="_x0000_i1047" DrawAspect="Content" ObjectID="_1372748893" r:id="rId54"/>
         </w:object>
       </w:r>
       <w:r>
@@ -5612,7 +5612,7 @@
           <v:shape id="_x0000_i1048" type="#_x0000_t75" style="width:70.15pt;height:18.25pt" o:ole="">
             <v:imagedata r:id="rId55" o:title=""/>
           </v:shape>
-          <o:OLEObject Type="Embed" ProgID="Equation.3" ShapeID="_x0000_i1048" DrawAspect="Content" ObjectID="_1372695809" r:id="rId56"/>
+          <o:OLEObject Type="Embed" ProgID="Equation.3" ShapeID="_x0000_i1048" DrawAspect="Content" ObjectID="_1372748894" r:id="rId56"/>
         </w:object>
       </w:r>
       <w:r>
@@ -5626,7 +5626,7 @@
           <v:shape id="_x0000_i1049" type="#_x0000_t75" style="width:16.85pt;height:18.25pt" o:ole="">
             <v:imagedata r:id="rId57" o:title=""/>
           </v:shape>
-          <o:OLEObject Type="Embed" ProgID="Equation.3" ShapeID="_x0000_i1049" DrawAspect="Content" ObjectID="_1372695810" r:id="rId58"/>
+          <o:OLEObject Type="Embed" ProgID="Equation.3" ShapeID="_x0000_i1049" DrawAspect="Content" ObjectID="_1372748895" r:id="rId58"/>
         </w:object>
       </w:r>
       <w:r>
@@ -5690,7 +5690,7 @@
           <v:shape id="_x0000_i1050" type="#_x0000_t75" style="width:14.95pt;height:18.25pt" o:ole="">
             <v:imagedata r:id="rId47" o:title=""/>
           </v:shape>
-          <o:OLEObject Type="Embed" ProgID="Equation.3" ShapeID="_x0000_i1050" DrawAspect="Content" ObjectID="_1372695811" r:id="rId59"/>
+          <o:OLEObject Type="Embed" ProgID="Equation.3" ShapeID="_x0000_i1050" DrawAspect="Content" ObjectID="_1372748896" r:id="rId59"/>
         </w:object>
       </w:r>
       <w:r>
@@ -7324,6 +7324,9 @@
     </w:p>
     <w:p>
       <w:pPr>
+        <w:tabs>
+          <w:tab w:val="left" w:pos="6300"/>
+        </w:tabs>
         <w:spacing w:line="276" w:lineRule="auto"/>
         <w:jc w:val="both"/>
       </w:pPr>
@@ -7337,7 +7340,10 @@
         <w:t xml:space="preserve">discretization in </w:t>
       </w:r>
       <w:r>
-        <w:t>FVM frame work</w:t>
+        <w:t>FVM frame</w:t>
+      </w:r>
+      <w:r>
+        <w:t>work</w:t>
       </w:r>
       <w:r>
         <w:t xml:space="preserve"> was used for </w:t>
@@ -8763,37 +8769,59 @@
         <w:jc w:val="both"/>
       </w:pPr>
       <w:r>
+        <w:rPr>
+          <w:highlight w:val="yellow"/>
+        </w:rPr>
+        <w:t>In this chapter we describe a framework for software verification of the STM. Some of the ideas discussed below are taken from a recent conference paper published as "</w:t>
+      </w:r>
+      <w:r>
+        <w:rPr>
+          <w:sz w:val="22"/>
+          <w:szCs w:val="22"/>
+        </w:rPr>
+        <w:t>Using Software Quality and Algorithm Testing to Verify a One-Dimensional Transport Model</w:t>
+      </w:r>
+      <w:r>
+        <w:rPr>
+          <w:highlight w:val="yellow"/>
+        </w:rPr>
+        <w:t xml:space="preserve">" in EWRI-2011. </w:t>
+      </w:r>
+      <w:r>
+        <w:rPr>
+          <w:highlight w:val="yellow"/>
+        </w:rPr>
         <w:t>It is obvious the earlier a defect or error is detected</w:t>
       </w:r>
       <w:r>
+        <w:rPr>
+          <w:highlight w:val="yellow"/>
+        </w:rPr>
         <w:t>,</w:t>
       </w:r>
       <w:r>
+        <w:rPr>
+          <w:highlight w:val="yellow"/>
+        </w:rPr>
         <w:t xml:space="preserve"> it is easier to </w:t>
       </w:r>
       <w:r>
+        <w:rPr>
+          <w:highlight w:val="yellow"/>
+        </w:rPr>
         <w:t>fix</w:t>
       </w:r>
       <w:r>
-        <w:t xml:space="preserve"> it. To that end we utilized a software industry's techniques for verification of STM. </w:t>
-      </w:r>
-      <w:r>
-        <w:t xml:space="preserve">In this </w:t>
-      </w:r>
-      <w:r>
-        <w:t>chapter</w:t>
-      </w:r>
-      <w:r>
-        <w:t xml:space="preserve"> we describe </w:t>
-      </w:r>
-      <w:r>
-        <w:t>the</w:t>
-      </w:r>
-      <w:r>
-        <w:t xml:space="preserve"> framework for software v</w:t>
-      </w:r>
-      <w:r>
-        <w:t>erification of the STM</w:t>
+        <w:rPr>
+          <w:highlight w:val="yellow"/>
+        </w:rPr>
+        <w:t xml:space="preserve"> it. To that end we utilized a software industry's tec</w:t>
+      </w:r>
+      <w:r>
+        <w:rPr>
+          <w:highlight w:val="yellow"/>
+        </w:rPr>
+        <w:t>hniques for verification of STM</w:t>
       </w:r>
       <w:r>
         <w:t xml:space="preserve">. The framework </w:t>
@@ -8802,7 +8830,13 @@
         <w:t>wa</w:t>
       </w:r>
       <w:r>
-        <w:t xml:space="preserve">s crafted according to principles from both the software testing (sometimes known as Software Quality Engineering) and numerical testing fields. Herein, we describe the components and implementation of the test suite, which includes unit tests, regression tests and algorithm tests of </w:t>
+        <w:t>s crafted according to principles from both the software testing (sometimes known as Software Quality Engineering</w:t>
+      </w:r>
+      <w:r>
+        <w:t xml:space="preserve"> or SQE</w:t>
+      </w:r>
+      <w:r>
+        <w:t xml:space="preserve">) and numerical testing fields. Herein, we describe the components and implementation of the test suite, which includes unit tests, regression tests and algorithm tests of </w:t>
       </w:r>
       <w:r>
         <w:t xml:space="preserve">error </w:t>
@@ -8863,7 +8897,25 @@
       </w:r>
       <w:proofErr w:type="spellEnd"/>
       <w:r>
-        <w:t xml:space="preserve"> (2002) describe some elements of software quality engineering (SQE) in the context of numerical verification, and note some cultural reasons why it is seldom implemented.</w:t>
+        <w:t xml:space="preserve"> (2002) describe</w:t>
+      </w:r>
+      <w:r>
+        <w:t>d</w:t>
+      </w:r>
+      <w:r>
+        <w:t xml:space="preserve"> some elements of </w:t>
+      </w:r>
+      <w:r>
+        <w:t>SQE</w:t>
+      </w:r>
+      <w:r>
+        <w:t xml:space="preserve"> in the context of numerical verification, and note</w:t>
+      </w:r>
+      <w:r>
+        <w:t>d</w:t>
+      </w:r>
+      <w:r>
+        <w:t xml:space="preserve"> some cultural reasons why it is seldom implemented.</w:t>
       </w:r>
       <w:r>
         <w:t xml:space="preserve"> </w:t>
@@ -8872,7 +8924,7 @@
         <w:t xml:space="preserve">Figure </w:t>
       </w:r>
       <w:r>
-        <w:t>2</w:t>
+        <w:t>4.1</w:t>
       </w:r>
       <w:r>
         <w:t xml:space="preserve"> is adapted from this work and depicts the relationship between software testing components and algorithmic testing such as convergence tests</w:t>
@@ -8932,10 +8984,7 @@
     <w:p>
       <w:pPr>
         <w:pStyle w:val="ListParagraph"/>
-        <w:numPr>
-          <w:ilvl w:val="0"/>
-          <w:numId w:val="17"/>
-        </w:numPr>
+        <w:ind w:hanging="720"/>
         <w:jc w:val="both"/>
         <w:rPr>
           <w:rFonts w:ascii="Times New Roman" w:eastAsia="Times New Roman" w:hAnsi="Times New Roman" w:cs="Times New Roman"/>
@@ -8951,6 +9000,15 @@
           <w:sz w:val="24"/>
           <w:szCs w:val="24"/>
         </w:rPr>
+        <w:t xml:space="preserve">4.2.1 </w:t>
+      </w:r>
+      <w:r>
+        <w:rPr>
+          <w:rFonts w:ascii="Times New Roman" w:eastAsia="Times New Roman" w:hAnsi="Times New Roman" w:cs="Times New Roman"/>
+          <w:b/>
+          <w:sz w:val="24"/>
+          <w:szCs w:val="24"/>
+        </w:rPr>
         <w:t>Static versus dynamic testing</w:t>
       </w:r>
     </w:p>
@@ -8960,42 +9018,36 @@
         <w:jc w:val="both"/>
       </w:pPr>
       <w:r>
-        <w:t>I</w:t>
-      </w:r>
-      <w:r>
-        <w:t xml:space="preserve">n the testing process of legacy codes or if the final product is going to use without any further change the </w:t>
+        <w:t>"Static" testing approach could be employed</w:t>
+      </w:r>
+      <w:r>
+        <w:t xml:space="preserve"> </w:t>
+      </w:r>
+      <w:r>
+        <w:t>i</w:t>
+      </w:r>
+      <w:r>
+        <w:t>n the testing process of legacy codes or if the final product is going to use without any further change. In the static testing the program</w:t>
+      </w:r>
+      <w:r>
+        <w:t xml:space="preserve"> controlled versus test cases </w:t>
+      </w:r>
+      <w:r>
+        <w:t xml:space="preserve">just </w:t>
+      </w:r>
+      <w:r>
+        <w:t xml:space="preserve">once. On the other hand, in the </w:t>
       </w:r>
       <w:r>
         <w:t>"</w:t>
       </w:r>
       <w:r>
-        <w:t>static</w:t>
+        <w:t>dynamic</w:t>
       </w:r>
       <w:r>
         <w:t>"</w:t>
       </w:r>
       <w:r>
-        <w:t xml:space="preserve"> testing approach could be employed. In the static testing the program</w:t>
-      </w:r>
-      <w:r>
-        <w:t xml:space="preserve"> controlled versus test cases </w:t>
-      </w:r>
-      <w:r>
-        <w:t xml:space="preserve">just </w:t>
-      </w:r>
-      <w:r>
-        <w:t xml:space="preserve">once. On the other hand, in the </w:t>
-      </w:r>
-      <w:r>
-        <w:t>"</w:t>
-      </w:r>
-      <w:r>
-        <w:t>dynamic</w:t>
-      </w:r>
-      <w:r>
-        <w:t>"</w:t>
-      </w:r>
-      <w:r>
         <w:t xml:space="preserve"> testing a program repeatedly controlled versus a predefined criteria. Hence, dynamic testing is utilized in cases of ongoing development of a code or modification for new reasons.</w:t>
       </w:r>
       <w:r>
@@ -9011,6 +9063,7 @@
     <w:p>
       <w:pPr>
         <w:spacing w:line="276" w:lineRule="auto"/>
+        <w:ind w:hanging="720"/>
         <w:jc w:val="both"/>
         <w:rPr>
           <w:b/>
@@ -9020,10 +9073,7 @@
     <w:p>
       <w:pPr>
         <w:pStyle w:val="ListParagraph"/>
-        <w:numPr>
-          <w:ilvl w:val="0"/>
-          <w:numId w:val="17"/>
-        </w:numPr>
+        <w:ind w:hanging="720"/>
         <w:jc w:val="both"/>
         <w:rPr>
           <w:rFonts w:ascii="Times New Roman" w:eastAsia="Times New Roman" w:hAnsi="Times New Roman" w:cs="Times New Roman"/>
@@ -9032,6 +9082,15 @@
           <w:szCs w:val="24"/>
         </w:rPr>
       </w:pPr>
+      <w:r>
+        <w:rPr>
+          <w:rFonts w:ascii="Times New Roman" w:eastAsia="Times New Roman" w:hAnsi="Times New Roman" w:cs="Times New Roman"/>
+          <w:b/>
+          <w:sz w:val="24"/>
+          <w:szCs w:val="24"/>
+        </w:rPr>
+        <w:t xml:space="preserve">4.2.2 </w:t>
+      </w:r>
       <w:r>
         <w:rPr>
           <w:rFonts w:ascii="Times New Roman" w:eastAsia="Times New Roman" w:hAnsi="Times New Roman" w:cs="Times New Roman"/>
@@ -9190,6 +9249,7 @@
     <w:p>
       <w:pPr>
         <w:pStyle w:val="ListParagraph"/>
+        <w:ind w:hanging="720"/>
         <w:jc w:val="both"/>
         <w:rPr>
           <w:rFonts w:ascii="Times New Roman" w:eastAsia="Times New Roman" w:hAnsi="Times New Roman" w:cs="Times New Roman"/>
@@ -9202,10 +9262,7 @@
     <w:p>
       <w:pPr>
         <w:pStyle w:val="ListParagraph"/>
-        <w:numPr>
-          <w:ilvl w:val="0"/>
-          <w:numId w:val="17"/>
-        </w:numPr>
+        <w:ind w:hanging="720"/>
         <w:jc w:val="both"/>
         <w:rPr>
           <w:rFonts w:ascii="Times New Roman" w:eastAsia="Times New Roman" w:hAnsi="Times New Roman" w:cs="Times New Roman"/>
@@ -9214,6 +9271,15 @@
           <w:szCs w:val="24"/>
         </w:rPr>
       </w:pPr>
+      <w:r>
+        <w:rPr>
+          <w:rFonts w:ascii="Times New Roman" w:eastAsia="Times New Roman" w:hAnsi="Times New Roman" w:cs="Times New Roman"/>
+          <w:b/>
+          <w:sz w:val="24"/>
+          <w:szCs w:val="24"/>
+        </w:rPr>
+        <w:t xml:space="preserve">4.2.3 </w:t>
+      </w:r>
       <w:r>
         <w:rPr>
           <w:rFonts w:ascii="Times New Roman" w:eastAsia="Times New Roman" w:hAnsi="Times New Roman" w:cs="Times New Roman"/>
@@ -9305,6 +9371,7 @@
     <w:p>
       <w:pPr>
         <w:pStyle w:val="ListParagraph"/>
+        <w:ind w:hanging="720"/>
         <w:jc w:val="both"/>
         <w:rPr>
           <w:rFonts w:ascii="Times New Roman" w:eastAsia="Times New Roman" w:hAnsi="Times New Roman" w:cs="Times New Roman"/>
@@ -9317,10 +9384,7 @@
     <w:p>
       <w:pPr>
         <w:pStyle w:val="ListParagraph"/>
-        <w:numPr>
-          <w:ilvl w:val="0"/>
-          <w:numId w:val="17"/>
-        </w:numPr>
+        <w:ind w:hanging="720"/>
         <w:jc w:val="both"/>
         <w:rPr>
           <w:rFonts w:ascii="Times New Roman" w:eastAsia="Times New Roman" w:hAnsi="Times New Roman" w:cs="Times New Roman"/>
@@ -9336,80 +9400,95 @@
           <w:sz w:val="24"/>
           <w:szCs w:val="24"/>
         </w:rPr>
-        <w:t xml:space="preserve">Fail/pass criteria </w:t>
-      </w:r>
-    </w:p>
-    <w:p>
-      <w:pPr>
-        <w:pStyle w:val="ListParagraph"/>
-        <w:ind w:left="-90"/>
-        <w:jc w:val="both"/>
-        <w:rPr>
-          <w:rFonts w:ascii="Times New Roman" w:eastAsia="Times New Roman" w:hAnsi="Times New Roman" w:cs="Times New Roman"/>
-          <w:sz w:val="24"/>
-          <w:szCs w:val="24"/>
-        </w:rPr>
-      </w:pPr>
-      <w:r>
-        <w:rPr>
-          <w:rFonts w:ascii="Times New Roman" w:eastAsia="Times New Roman" w:hAnsi="Times New Roman" w:cs="Times New Roman"/>
-          <w:sz w:val="24"/>
-          <w:szCs w:val="24"/>
-        </w:rPr>
-        <w:t>In the project the testing procedure is automated .</w:t>
-      </w:r>
-      <w:r>
-        <w:rPr>
-          <w:rFonts w:ascii="Times New Roman" w:eastAsia="Times New Roman" w:hAnsi="Times New Roman" w:cs="Times New Roman"/>
-          <w:sz w:val="24"/>
-          <w:szCs w:val="24"/>
-        </w:rPr>
-        <w:t xml:space="preserve">A consequence of automation is that </w:t>
-      </w:r>
-      <w:r>
-        <w:rPr>
-          <w:rFonts w:ascii="Times New Roman" w:eastAsia="Times New Roman" w:hAnsi="Times New Roman" w:cs="Times New Roman"/>
-          <w:sz w:val="24"/>
-          <w:szCs w:val="24"/>
-        </w:rPr>
-        <w:t xml:space="preserve">verification </w:t>
-      </w:r>
-      <w:r>
-        <w:rPr>
-          <w:rFonts w:ascii="Times New Roman" w:eastAsia="Times New Roman" w:hAnsi="Times New Roman" w:cs="Times New Roman"/>
-          <w:sz w:val="24"/>
-          <w:szCs w:val="24"/>
-        </w:rPr>
-        <w:t>tests must be phrased in terms of binary assertions, true and false statements that can be tested without human intervention and that reveal whether the aspect of the code under consideration is correct. Convergence criteria are a rigorous basis for assertions, either by requiring strict convergence criteria (“the algorithm is second order accurate in time and space”) or a regression criterion (“convergence will not get any worse than last time the code was tested”).</w:t>
-      </w:r>
-    </w:p>
-    <w:p>
-      <w:pPr>
-        <w:pStyle w:val="ListParagraph"/>
-        <w:ind w:left="-90"/>
-        <w:jc w:val="both"/>
-        <w:rPr>
-          <w:rFonts w:ascii="Times New Roman" w:eastAsia="Times New Roman" w:hAnsi="Times New Roman" w:cs="Times New Roman"/>
-          <w:sz w:val="24"/>
-          <w:szCs w:val="24"/>
-        </w:rPr>
-      </w:pPr>
-    </w:p>
-    <w:p>
-      <w:pPr>
-        <w:pStyle w:val="ListParagraph"/>
-        <w:numPr>
-          <w:ilvl w:val="0"/>
-          <w:numId w:val="17"/>
-        </w:numPr>
-        <w:jc w:val="both"/>
+        <w:t xml:space="preserve">4.2.4 </w:t>
+      </w:r>
+      <w:r>
         <w:rPr>
           <w:rFonts w:ascii="Times New Roman" w:eastAsia="Times New Roman" w:hAnsi="Times New Roman" w:cs="Times New Roman"/>
           <w:b/>
           <w:sz w:val="24"/>
           <w:szCs w:val="24"/>
         </w:rPr>
-      </w:pPr>
+        <w:t xml:space="preserve">Fail/pass criteria </w:t>
+      </w:r>
+    </w:p>
+    <w:p>
+      <w:pPr>
+        <w:pStyle w:val="ListParagraph"/>
+        <w:ind w:left="0"/>
+        <w:jc w:val="both"/>
+        <w:rPr>
+          <w:rFonts w:ascii="Times New Roman" w:eastAsia="Times New Roman" w:hAnsi="Times New Roman" w:cs="Times New Roman"/>
+          <w:sz w:val="24"/>
+          <w:szCs w:val="24"/>
+        </w:rPr>
+      </w:pPr>
+      <w:r>
+        <w:rPr>
+          <w:rFonts w:ascii="Times New Roman" w:eastAsia="Times New Roman" w:hAnsi="Times New Roman" w:cs="Times New Roman"/>
+          <w:sz w:val="24"/>
+          <w:szCs w:val="24"/>
+        </w:rPr>
+        <w:t>In the project the testing procedure is automated .</w:t>
+      </w:r>
+      <w:r>
+        <w:rPr>
+          <w:rFonts w:ascii="Times New Roman" w:eastAsia="Times New Roman" w:hAnsi="Times New Roman" w:cs="Times New Roman"/>
+          <w:sz w:val="24"/>
+          <w:szCs w:val="24"/>
+        </w:rPr>
+        <w:t xml:space="preserve">A consequence of automation is that </w:t>
+      </w:r>
+      <w:r>
+        <w:rPr>
+          <w:rFonts w:ascii="Times New Roman" w:eastAsia="Times New Roman" w:hAnsi="Times New Roman" w:cs="Times New Roman"/>
+          <w:sz w:val="24"/>
+          <w:szCs w:val="24"/>
+        </w:rPr>
+        <w:t xml:space="preserve">verification </w:t>
+      </w:r>
+      <w:r>
+        <w:rPr>
+          <w:rFonts w:ascii="Times New Roman" w:eastAsia="Times New Roman" w:hAnsi="Times New Roman" w:cs="Times New Roman"/>
+          <w:sz w:val="24"/>
+          <w:szCs w:val="24"/>
+        </w:rPr>
+        <w:t>tests must be phrased in terms of binary assertions, true and false statements that can be tested without human intervention and that reveal whether the aspect of the code under consideration is correct. Convergence criteria are a rigorous basis for assertions, either by requiring strict convergence criteria (“the algorithm is second order accurate in time and space”) or a regression criterion (“convergence will not get any worse than last time the code was tested”).</w:t>
+      </w:r>
+    </w:p>
+    <w:p>
+      <w:pPr>
+        <w:pStyle w:val="ListParagraph"/>
+        <w:ind w:left="-90" w:hanging="720"/>
+        <w:jc w:val="both"/>
+        <w:rPr>
+          <w:rFonts w:ascii="Times New Roman" w:eastAsia="Times New Roman" w:hAnsi="Times New Roman" w:cs="Times New Roman"/>
+          <w:sz w:val="24"/>
+          <w:szCs w:val="24"/>
+        </w:rPr>
+      </w:pPr>
+    </w:p>
+    <w:p>
+      <w:pPr>
+        <w:pStyle w:val="ListParagraph"/>
+        <w:ind w:hanging="720"/>
+        <w:jc w:val="both"/>
+        <w:rPr>
+          <w:rFonts w:ascii="Times New Roman" w:eastAsia="Times New Roman" w:hAnsi="Times New Roman" w:cs="Times New Roman"/>
+          <w:b/>
+          <w:sz w:val="24"/>
+          <w:szCs w:val="24"/>
+        </w:rPr>
+      </w:pPr>
+      <w:r>
+        <w:rPr>
+          <w:rFonts w:ascii="Times New Roman" w:eastAsia="Times New Roman" w:hAnsi="Times New Roman" w:cs="Times New Roman"/>
+          <w:b/>
+          <w:sz w:val="24"/>
+          <w:szCs w:val="24"/>
+        </w:rPr>
+        <w:t xml:space="preserve">4.2.5 </w:t>
+      </w:r>
       <w:r>
         <w:rPr>
           <w:rFonts w:ascii="Times New Roman" w:eastAsia="Times New Roman" w:hAnsi="Times New Roman" w:cs="Times New Roman"/>
@@ -21250,7 +21329,7 @@
           <v:shape id="_x0000_i1051" type="#_x0000_t75" style="width:318.85pt;height:34.15pt" o:ole="">
             <v:imagedata r:id="rId79" o:title=""/>
           </v:shape>
-          <o:OLEObject Type="Embed" ProgID="Equation.3" ShapeID="_x0000_i1051" DrawAspect="Content" ObjectID="_1372695812" r:id="rId80"/>
+          <o:OLEObject Type="Embed" ProgID="Equation.3" ShapeID="_x0000_i1051" DrawAspect="Content" ObjectID="_1372748897" r:id="rId80"/>
         </w:object>
       </w:r>
       <w:r>
@@ -21354,7 +21433,7 @@
           <v:shape id="_x0000_i1052" type="#_x0000_t75" style="width:318.85pt;height:36.95pt" o:ole="">
             <v:imagedata r:id="rId81" o:title=""/>
           </v:shape>
-          <o:OLEObject Type="Embed" ProgID="Equation.3" ShapeID="_x0000_i1052" DrawAspect="Content" ObjectID="_1372695813" r:id="rId82"/>
+          <o:OLEObject Type="Embed" ProgID="Equation.3" ShapeID="_x0000_i1052" DrawAspect="Content" ObjectID="_1372748898" r:id="rId82"/>
         </w:object>
       </w:r>
       <w:r>
@@ -21375,7 +21454,7 @@
           <v:shape id="_x0000_i1053" type="#_x0000_t75" style="width:214.15pt;height:50.05pt" o:ole="">
             <v:imagedata r:id="rId83" o:title=""/>
           </v:shape>
-          <o:OLEObject Type="Embed" ProgID="Equation.3" ShapeID="_x0000_i1053" DrawAspect="Content" ObjectID="_1372695814" r:id="rId84"/>
+          <o:OLEObject Type="Embed" ProgID="Equation.3" ShapeID="_x0000_i1053" DrawAspect="Content" ObjectID="_1372748899" r:id="rId84"/>
         </w:object>
       </w:r>
       <w:r>
@@ -21388,7 +21467,7 @@
           <v:shape id="_x0000_i1054" type="#_x0000_t75" style="width:65pt;height:34.15pt" o:ole="">
             <v:imagedata r:id="rId85" o:title=""/>
           </v:shape>
-          <o:OLEObject Type="Embed" ProgID="Equation.3" ShapeID="_x0000_i1054" DrawAspect="Content" ObjectID="_1372695815" r:id="rId86"/>
+          <o:OLEObject Type="Embed" ProgID="Equation.3" ShapeID="_x0000_i1054" DrawAspect="Content" ObjectID="_1372748900" r:id="rId86"/>
         </w:object>
       </w:r>
     </w:p>
@@ -21401,7 +21480,7 @@
           <v:shape id="_x0000_i1055" type="#_x0000_t75" style="width:270.25pt;height:78.1pt" o:ole="">
             <v:imagedata r:id="rId87" o:title=""/>
           </v:shape>
-          <o:OLEObject Type="Embed" ProgID="Equation.3" ShapeID="_x0000_i1055" DrawAspect="Content" ObjectID="_1372695816" r:id="rId88"/>
+          <o:OLEObject Type="Embed" ProgID="Equation.3" ShapeID="_x0000_i1055" DrawAspect="Content" ObjectID="_1372748901" r:id="rId88"/>
         </w:object>
       </w:r>
     </w:p>
@@ -21411,7 +21490,7 @@
           <v:shape id="_x0000_i1056" type="#_x0000_t75" style="width:196.85pt;height:86.05pt" o:ole="">
             <v:imagedata r:id="rId89" o:title=""/>
           </v:shape>
-          <o:OLEObject Type="Embed" ProgID="Equation.3" ShapeID="_x0000_i1056" DrawAspect="Content" ObjectID="_1372695817" r:id="rId90"/>
+          <o:OLEObject Type="Embed" ProgID="Equation.3" ShapeID="_x0000_i1056" DrawAspect="Content" ObjectID="_1372748902" r:id="rId90"/>
         </w:object>
       </w:r>
     </w:p>
@@ -21425,7 +21504,7 @@
           <v:shape id="_x0000_i1057" type="#_x0000_t75" style="width:309.95pt;height:37.85pt" o:ole="">
             <v:imagedata r:id="rId91" o:title=""/>
           </v:shape>
-          <o:OLEObject Type="Embed" ProgID="Equation.3" ShapeID="_x0000_i1057" DrawAspect="Content" ObjectID="_1372695818" r:id="rId92"/>
+          <o:OLEObject Type="Embed" ProgID="Equation.3" ShapeID="_x0000_i1057" DrawAspect="Content" ObjectID="_1372748903" r:id="rId92"/>
         </w:object>
       </w:r>
       <w:r>
@@ -21453,7 +21532,7 @@
           <v:shape id="_x0000_i1058" type="#_x0000_t75" style="width:317pt;height:86.05pt" o:ole="">
             <v:imagedata r:id="rId93" o:title=""/>
           </v:shape>
-          <o:OLEObject Type="Embed" ProgID="Equation.3" ShapeID="_x0000_i1058" DrawAspect="Content" ObjectID="_1372695819" r:id="rId94"/>
+          <o:OLEObject Type="Embed" ProgID="Equation.3" ShapeID="_x0000_i1058" DrawAspect="Content" ObjectID="_1372748904" r:id="rId94"/>
         </w:object>
       </w:r>
       <w:r>
@@ -21887,7 +21966,7 @@
           <v:shape id="_x0000_i1059" type="#_x0000_t75" style="width:268.85pt;height:37.85pt" o:ole="">
             <v:imagedata r:id="rId95" o:title=""/>
           </v:shape>
-          <o:OLEObject Type="Embed" ProgID="Equation.3" ShapeID="_x0000_i1059" DrawAspect="Content" ObjectID="_1372695820" r:id="rId96"/>
+          <o:OLEObject Type="Embed" ProgID="Equation.3" ShapeID="_x0000_i1059" DrawAspect="Content" ObjectID="_1372748905" r:id="rId96"/>
         </w:object>
       </w:r>
       <w:r>
@@ -21911,7 +21990,7 @@
           <v:shape id="_x0000_i1060" type="#_x0000_t75" style="width:162.25pt;height:23.85pt" o:ole="">
             <v:imagedata r:id="rId97" o:title=""/>
           </v:shape>
-          <o:OLEObject Type="Embed" ProgID="Equation.3" ShapeID="_x0000_i1060" DrawAspect="Content" ObjectID="_1372695821" r:id="rId98"/>
+          <o:OLEObject Type="Embed" ProgID="Equation.3" ShapeID="_x0000_i1060" DrawAspect="Content" ObjectID="_1372748906" r:id="rId98"/>
         </w:object>
       </w:r>
     </w:p>
@@ -21924,7 +22003,7 @@
           <v:shape id="_x0000_i1061" type="#_x0000_t75" style="width:80.9pt;height:54.25pt" o:ole="">
             <v:imagedata r:id="rId99" o:title=""/>
           </v:shape>
-          <o:OLEObject Type="Embed" ProgID="Equation.3" ShapeID="_x0000_i1061" DrawAspect="Content" ObjectID="_1372695822" r:id="rId100"/>
+          <o:OLEObject Type="Embed" ProgID="Equation.3" ShapeID="_x0000_i1061" DrawAspect="Content" ObjectID="_1372748907" r:id="rId100"/>
         </w:object>
       </w:r>
     </w:p>
@@ -21945,7 +22024,7 @@
           <v:shape id="_x0000_i1062" type="#_x0000_t75" style="width:35.05pt;height:29pt" o:ole="">
             <v:imagedata r:id="rId101" o:title=""/>
           </v:shape>
-          <o:OLEObject Type="Embed" ProgID="Equation.3" ShapeID="_x0000_i1062" DrawAspect="Content" ObjectID="_1372695823" r:id="rId102"/>
+          <o:OLEObject Type="Embed" ProgID="Equation.3" ShapeID="_x0000_i1062" DrawAspect="Content" ObjectID="_1372748908" r:id="rId102"/>
         </w:object>
       </w:r>
     </w:p>
@@ -21976,7 +22055,7 @@
           <v:shape id="_x0000_i1063" type="#_x0000_t75" style="width:266.05pt;height:37.85pt" o:ole="">
             <v:imagedata r:id="rId103" o:title=""/>
           </v:shape>
-          <o:OLEObject Type="Embed" ProgID="Equation.3" ShapeID="_x0000_i1063" DrawAspect="Content" ObjectID="_1372695824" r:id="rId104"/>
+          <o:OLEObject Type="Embed" ProgID="Equation.3" ShapeID="_x0000_i1063" DrawAspect="Content" ObjectID="_1372748909" r:id="rId104"/>
         </w:object>
       </w:r>
       <w:r>
@@ -22000,7 +22079,7 @@
           <v:shape id="_x0000_i1064" type="#_x0000_t75" style="width:257.15pt;height:23.85pt" o:ole="">
             <v:imagedata r:id="rId105" o:title=""/>
           </v:shape>
-          <o:OLEObject Type="Embed" ProgID="Equation.3" ShapeID="_x0000_i1064" DrawAspect="Content" ObjectID="_1372695825" r:id="rId106"/>
+          <o:OLEObject Type="Embed" ProgID="Equation.3" ShapeID="_x0000_i1064" DrawAspect="Content" ObjectID="_1372748910" r:id="rId106"/>
         </w:object>
       </w:r>
     </w:p>
@@ -22019,7 +22098,7 @@
           <v:shape id="_x0000_i1065" type="#_x0000_t75" style="width:29pt;height:20.1pt" o:ole="">
             <v:imagedata r:id="rId107" o:title=""/>
           </v:shape>
-          <o:OLEObject Type="Embed" ProgID="Equation.3" ShapeID="_x0000_i1065" DrawAspect="Content" ObjectID="_1372695826" r:id="rId108"/>
+          <o:OLEObject Type="Embed" ProgID="Equation.3" ShapeID="_x0000_i1065" DrawAspect="Content" ObjectID="_1372748911" r:id="rId108"/>
         </w:object>
       </w:r>
       <w:r>
@@ -22033,7 +22112,7 @@
           <v:shape id="_x0000_i1066" type="#_x0000_t75" style="width:29pt;height:20.1pt" o:ole="">
             <v:imagedata r:id="rId109" o:title=""/>
           </v:shape>
-          <o:OLEObject Type="Embed" ProgID="Equation.3" ShapeID="_x0000_i1066" DrawAspect="Content" ObjectID="_1372695827" r:id="rId110"/>
+          <o:OLEObject Type="Embed" ProgID="Equation.3" ShapeID="_x0000_i1066" DrawAspect="Content" ObjectID="_1372748912" r:id="rId110"/>
         </w:object>
       </w:r>
       <w:r>
@@ -22070,7 +22149,7 @@
           <v:shape id="_x0000_i1067" type="#_x0000_t75" style="width:35.05pt;height:29pt" o:ole="">
             <v:imagedata r:id="rId111" o:title=""/>
           </v:shape>
-          <o:OLEObject Type="Embed" ProgID="Equation.3" ShapeID="_x0000_i1067" DrawAspect="Content" ObjectID="_1372695828" r:id="rId112"/>
+          <o:OLEObject Type="Embed" ProgID="Equation.3" ShapeID="_x0000_i1067" DrawAspect="Content" ObjectID="_1372748913" r:id="rId112"/>
         </w:object>
       </w:r>
     </w:p>
@@ -22113,7 +22192,7 @@
             <v:imagedata r:id="rId113" o:title=""/>
             <w10:wrap type="square" side="right"/>
           </v:shape>
-          <o:OLEObject Type="Embed" ProgID="Equation.3" ShapeID="_x0000_s1110" DrawAspect="Content" ObjectID="_1372695913" r:id="rId114"/>
+          <o:OLEObject Type="Embed" ProgID="Equation.3" ShapeID="_x0000_s1110" DrawAspect="Content" ObjectID="_1372748998" r:id="rId114"/>
         </w:pict>
       </w:r>
     </w:p>
@@ -22133,7 +22212,7 @@
           <v:shape id="_x0000_i1068" type="#_x0000_t75" style="width:376.35pt;height:84.15pt" o:ole="">
             <v:imagedata r:id="rId115" o:title=""/>
           </v:shape>
-          <o:OLEObject Type="Embed" ProgID="Equation.3" ShapeID="_x0000_i1068" DrawAspect="Content" ObjectID="_1372695829" r:id="rId116"/>
+          <o:OLEObject Type="Embed" ProgID="Equation.3" ShapeID="_x0000_i1068" DrawAspect="Content" ObjectID="_1372748914" r:id="rId116"/>
         </w:object>
       </w:r>
       <w:r>
@@ -22149,7 +22228,7 @@
           <v:shape id="_x0000_i1069" type="#_x0000_t75" style="width:383.85pt;height:62.2pt" o:ole="">
             <v:imagedata r:id="rId117" o:title=""/>
           </v:shape>
-          <o:OLEObject Type="Embed" ProgID="Equation.3" ShapeID="_x0000_i1069" DrawAspect="Content" ObjectID="_1372695830" r:id="rId118"/>
+          <o:OLEObject Type="Embed" ProgID="Equation.3" ShapeID="_x0000_i1069" DrawAspect="Content" ObjectID="_1372748915" r:id="rId118"/>
         </w:object>
       </w:r>
     </w:p>
@@ -22163,7 +22242,7 @@
             <v:imagedata r:id="rId119" o:title=""/>
             <w10:wrap type="square" side="right"/>
           </v:shape>
-          <o:OLEObject Type="Embed" ProgID="Equation.3" ShapeID="_x0000_s1111" DrawAspect="Content" ObjectID="_1372695914" r:id="rId120"/>
+          <o:OLEObject Type="Embed" ProgID="Equation.3" ShapeID="_x0000_s1111" DrawAspect="Content" ObjectID="_1372748999" r:id="rId120"/>
         </w:pict>
       </w:r>
     </w:p>
@@ -22185,7 +22264,7 @@
             <v:imagedata r:id="rId121" o:title=""/>
             <w10:wrap type="square" side="right"/>
           </v:shape>
-          <o:OLEObject Type="Embed" ProgID="Equation.3" ShapeID="_x0000_s1112" DrawAspect="Content" ObjectID="_1372695915" r:id="rId122"/>
+          <o:OLEObject Type="Embed" ProgID="Equation.3" ShapeID="_x0000_s1112" DrawAspect="Content" ObjectID="_1372749000" r:id="rId122"/>
         </w:pict>
       </w:r>
     </w:p>
@@ -22219,7 +22298,7 @@
           <v:shape id="_x0000_i1070" type="#_x0000_t75" style="width:288.45pt;height:49.1pt" o:ole="">
             <v:imagedata r:id="rId123" o:title=""/>
           </v:shape>
-          <o:OLEObject Type="Embed" ProgID="Equation.3" ShapeID="_x0000_i1070" DrawAspect="Content" ObjectID="_1372695831" r:id="rId124"/>
+          <o:OLEObject Type="Embed" ProgID="Equation.3" ShapeID="_x0000_i1070" DrawAspect="Content" ObjectID="_1372748916" r:id="rId124"/>
         </w:object>
       </w:r>
       <w:r>
@@ -22272,7 +22351,7 @@
             <v:imagedata r:id="rId125" o:title=""/>
             <w10:wrap type="square" side="right"/>
           </v:shape>
-          <o:OLEObject Type="Embed" ProgID="Equation.3" ShapeID="_x0000_s1113" DrawAspect="Content" ObjectID="_1372695916" r:id="rId126"/>
+          <o:OLEObject Type="Embed" ProgID="Equation.3" ShapeID="_x0000_s1113" DrawAspect="Content" ObjectID="_1372749001" r:id="rId126"/>
         </w:pict>
       </w:r>
     </w:p>
@@ -22349,7 +22428,7 @@
           <v:shape id="_x0000_i1071" type="#_x0000_t75" style="width:423.1pt;height:56.55pt" o:ole="">
             <v:imagedata r:id="rId127" o:title=""/>
           </v:shape>
-          <o:OLEObject Type="Embed" ProgID="Equation.3" ShapeID="_x0000_i1071" DrawAspect="Content" ObjectID="_1372695832" r:id="rId128"/>
+          <o:OLEObject Type="Embed" ProgID="Equation.3" ShapeID="_x0000_i1071" DrawAspect="Content" ObjectID="_1372748917" r:id="rId128"/>
         </w:object>
       </w:r>
       <w:r>
@@ -22360,7 +22439,7 @@
           <v:shape id="_x0000_i1072" type="#_x0000_t75" style="width:456.3pt;height:48.6pt" o:ole="">
             <v:imagedata r:id="rId129" o:title=""/>
           </v:shape>
-          <o:OLEObject Type="Embed" ProgID="Equation.3" ShapeID="_x0000_i1072" DrawAspect="Content" ObjectID="_1372695833" r:id="rId130"/>
+          <o:OLEObject Type="Embed" ProgID="Equation.3" ShapeID="_x0000_i1072" DrawAspect="Content" ObjectID="_1372748918" r:id="rId130"/>
         </w:object>
       </w:r>
       <w:r>
@@ -22371,7 +22450,7 @@
           <v:shape id="_x0000_i1073" type="#_x0000_t75" style="width:433.4pt;height:50.95pt" o:ole="">
             <v:imagedata r:id="rId131" o:title=""/>
           </v:shape>
-          <o:OLEObject Type="Embed" ProgID="Equation.3" ShapeID="_x0000_i1073" DrawAspect="Content" ObjectID="_1372695834" r:id="rId132"/>
+          <o:OLEObject Type="Embed" ProgID="Equation.3" ShapeID="_x0000_i1073" DrawAspect="Content" ObjectID="_1372748919" r:id="rId132"/>
         </w:object>
       </w:r>
     </w:p>
@@ -22433,7 +22512,7 @@
           <v:shape id="_x0000_i1074" type="#_x0000_t75" style="width:415.65pt;height:93.95pt" o:ole="">
             <v:imagedata r:id="rId133" o:title=""/>
           </v:shape>
-          <o:OLEObject Type="Embed" ProgID="Equation.3" ShapeID="_x0000_i1074" DrawAspect="Content" ObjectID="_1372695835" r:id="rId134"/>
+          <o:OLEObject Type="Embed" ProgID="Equation.3" ShapeID="_x0000_i1074" DrawAspect="Content" ObjectID="_1372748920" r:id="rId134"/>
         </w:object>
       </w:r>
     </w:p>
@@ -22511,7 +22590,7 @@
           <v:shape id="_x0000_i1075" type="#_x0000_t75" style="width:414.7pt;height:93.95pt" o:ole="">
             <v:imagedata r:id="rId135" o:title=""/>
           </v:shape>
-          <o:OLEObject Type="Embed" ProgID="Equation.3" ShapeID="_x0000_i1075" DrawAspect="Content" ObjectID="_1372695836" r:id="rId136"/>
+          <o:OLEObject Type="Embed" ProgID="Equation.3" ShapeID="_x0000_i1075" DrawAspect="Content" ObjectID="_1372748921" r:id="rId136"/>
         </w:object>
       </w:r>
     </w:p>
@@ -22958,7 +23037,7 @@
           <v:shape id="_x0000_i1076" type="#_x0000_t75" style="width:137.9pt;height:35.05pt" o:ole="">
             <v:imagedata r:id="rId137" o:title=""/>
           </v:shape>
-          <o:OLEObject Type="Embed" ProgID="Equation.3" ShapeID="_x0000_i1076" DrawAspect="Content" ObjectID="_1372695837" r:id="rId138"/>
+          <o:OLEObject Type="Embed" ProgID="Equation.3" ShapeID="_x0000_i1076" DrawAspect="Content" ObjectID="_1372748922" r:id="rId138"/>
         </w:object>
       </w:r>
       <w:r>
@@ -23071,7 +23150,7 @@
           <v:shape id="_x0000_i1077" type="#_x0000_t75" style="width:202.9pt;height:33.2pt" o:ole="">
             <v:imagedata r:id="rId139" o:title=""/>
           </v:shape>
-          <o:OLEObject Type="Embed" ProgID="Equation.3" ShapeID="_x0000_i1077" DrawAspect="Content" ObjectID="_1372695838" r:id="rId140"/>
+          <o:OLEObject Type="Embed" ProgID="Equation.3" ShapeID="_x0000_i1077" DrawAspect="Content" ObjectID="_1372748923" r:id="rId140"/>
         </w:object>
       </w:r>
       <w:r>
@@ -23148,7 +23227,7 @@
           <v:shape id="_x0000_i1078" type="#_x0000_t75" style="width:99.1pt;height:35.05pt" o:ole="">
             <v:imagedata r:id="rId141" o:title=""/>
           </v:shape>
-          <o:OLEObject Type="Embed" ProgID="Equation.3" ShapeID="_x0000_i1078" DrawAspect="Content" ObjectID="_1372695839" r:id="rId142"/>
+          <o:OLEObject Type="Embed" ProgID="Equation.3" ShapeID="_x0000_i1078" DrawAspect="Content" ObjectID="_1372748924" r:id="rId142"/>
         </w:object>
       </w:r>
       <w:r>
@@ -23279,7 +23358,7 @@
           <v:shape id="_x0000_i1079" type="#_x0000_t75" style="width:340.85pt;height:34.15pt" o:ole="">
             <v:imagedata r:id="rId143" o:title=""/>
           </v:shape>
-          <o:OLEObject Type="Embed" ProgID="Equation.3" ShapeID="_x0000_i1079" DrawAspect="Content" ObjectID="_1372695840" r:id="rId144"/>
+          <o:OLEObject Type="Embed" ProgID="Equation.3" ShapeID="_x0000_i1079" DrawAspect="Content" ObjectID="_1372748925" r:id="rId144"/>
         </w:object>
       </w:r>
       <w:r>
@@ -23298,7 +23377,7 @@
           <v:shape id="_x0000_i1080" type="#_x0000_t75" style="width:288.45pt;height:33.2pt" o:ole="">
             <v:imagedata r:id="rId145" o:title=""/>
           </v:shape>
-          <o:OLEObject Type="Embed" ProgID="Equation.3" ShapeID="_x0000_i1080" DrawAspect="Content" ObjectID="_1372695841" r:id="rId146"/>
+          <o:OLEObject Type="Embed" ProgID="Equation.3" ShapeID="_x0000_i1080" DrawAspect="Content" ObjectID="_1372748926" r:id="rId146"/>
         </w:object>
       </w:r>
       <w:r>
@@ -23400,7 +23479,7 @@
           <v:shape id="_x0000_i1081" type="#_x0000_t75" style="width:382.9pt;height:93.95pt" o:ole="">
             <v:imagedata r:id="rId147" o:title=""/>
           </v:shape>
-          <o:OLEObject Type="Embed" ProgID="Equation.3" ShapeID="_x0000_i1081" DrawAspect="Content" ObjectID="_1372695842" r:id="rId148"/>
+          <o:OLEObject Type="Embed" ProgID="Equation.3" ShapeID="_x0000_i1081" DrawAspect="Content" ObjectID="_1372748927" r:id="rId148"/>
         </w:object>
       </w:r>
       <w:r>
@@ -23473,7 +23552,7 @@
           <v:shape id="_x0000_i1082" type="#_x0000_t75" style="width:387.1pt;height:86.95pt" o:ole="">
             <v:imagedata r:id="rId149" o:title=""/>
           </v:shape>
-          <o:OLEObject Type="Embed" ProgID="Equation.3" ShapeID="_x0000_i1082" DrawAspect="Content" ObjectID="_1372695843" r:id="rId150"/>
+          <o:OLEObject Type="Embed" ProgID="Equation.3" ShapeID="_x0000_i1082" DrawAspect="Content" ObjectID="_1372748928" r:id="rId150"/>
         </w:object>
       </w:r>
       <w:r>
@@ -35698,7 +35777,7 @@
           <v:shape id="_x0000_i1083" type="#_x0000_t75" style="width:115.95pt;height:30.85pt" o:ole="">
             <v:imagedata r:id="rId151" o:title=""/>
           </v:shape>
-          <o:OLEObject Type="Embed" ProgID="Equation.3" ShapeID="_x0000_i1083" DrawAspect="Content" ObjectID="_1372695844" r:id="rId152"/>
+          <o:OLEObject Type="Embed" ProgID="Equation.3" ShapeID="_x0000_i1083" DrawAspect="Content" ObjectID="_1372748929" r:id="rId152"/>
         </w:object>
       </w:r>
       <w:r>
@@ -35817,7 +35896,7 @@
           <v:shape id="_x0000_i1084" type="#_x0000_t75" style="width:215.05pt;height:33.2pt" o:ole="">
             <v:imagedata r:id="rId153" o:title=""/>
           </v:shape>
-          <o:OLEObject Type="Embed" ProgID="Equation.3" ShapeID="_x0000_i1084" DrawAspect="Content" ObjectID="_1372695845" r:id="rId154"/>
+          <o:OLEObject Type="Embed" ProgID="Equation.3" ShapeID="_x0000_i1084" DrawAspect="Content" ObjectID="_1372748930" r:id="rId154"/>
         </w:object>
       </w:r>
       <w:r>
@@ -36047,7 +36126,7 @@
           <v:shape id="_x0000_i1085" type="#_x0000_t75" style="width:50.05pt;height:30.85pt" o:ole="">
             <v:imagedata r:id="rId155" o:title=""/>
           </v:shape>
-          <o:OLEObject Type="Embed" ProgID="Equation.3" ShapeID="_x0000_i1085" DrawAspect="Content" ObjectID="_1372695846" r:id="rId156"/>
+          <o:OLEObject Type="Embed" ProgID="Equation.3" ShapeID="_x0000_i1085" DrawAspect="Content" ObjectID="_1372748931" r:id="rId156"/>
         </w:object>
       </w:r>
       <w:r>
@@ -36162,7 +36241,7 @@
           <v:shape id="_x0000_i1086" type="#_x0000_t75" style="width:326.8pt;height:34.15pt" o:ole="">
             <v:imagedata r:id="rId157" o:title=""/>
           </v:shape>
-          <o:OLEObject Type="Embed" ProgID="Equation.3" ShapeID="_x0000_i1086" DrawAspect="Content" ObjectID="_1372695847" r:id="rId158"/>
+          <o:OLEObject Type="Embed" ProgID="Equation.3" ShapeID="_x0000_i1086" DrawAspect="Content" ObjectID="_1372748932" r:id="rId158"/>
         </w:object>
       </w:r>
       <w:r>
@@ -36578,7 +36657,7 @@
           <v:shape id="_x0000_i1087" type="#_x0000_t75" style="width:13.1pt;height:18.25pt" o:ole="">
             <v:imagedata r:id="rId159" o:title=""/>
           </v:shape>
-          <o:OLEObject Type="Embed" ProgID="Equation.3" ShapeID="_x0000_i1087" DrawAspect="Content" ObjectID="_1372695848" r:id="rId160"/>
+          <o:OLEObject Type="Embed" ProgID="Equation.3" ShapeID="_x0000_i1087" DrawAspect="Content" ObjectID="_1372748933" r:id="rId160"/>
         </w:object>
       </w:r>
       <w:r>
@@ -36604,7 +36683,7 @@
           <v:shape id="_x0000_i1088" type="#_x0000_t75" style="width:43pt;height:19.15pt" o:ole="">
             <v:imagedata r:id="rId161" o:title=""/>
           </v:shape>
-          <o:OLEObject Type="Embed" ProgID="Equation.3" ShapeID="_x0000_i1088" DrawAspect="Content" ObjectID="_1372695849" r:id="rId162"/>
+          <o:OLEObject Type="Embed" ProgID="Equation.3" ShapeID="_x0000_i1088" DrawAspect="Content" ObjectID="_1372748934" r:id="rId162"/>
         </w:object>
       </w:r>
     </w:p>
@@ -36649,7 +36728,7 @@
           <v:shape id="_x0000_i1089" type="#_x0000_t75" style="width:217.85pt;height:21.95pt" o:ole="">
             <v:imagedata r:id="rId163" o:title=""/>
           </v:shape>
-          <o:OLEObject Type="Embed" ProgID="Equation.3" ShapeID="_x0000_i1089" DrawAspect="Content" ObjectID="_1372695850" r:id="rId164"/>
+          <o:OLEObject Type="Embed" ProgID="Equation.3" ShapeID="_x0000_i1089" DrawAspect="Content" ObjectID="_1372748935" r:id="rId164"/>
         </w:object>
       </w:r>
       <w:r>
@@ -36676,7 +36755,7 @@
           <v:shape id="_x0000_i1090" type="#_x0000_t75" style="width:129.95pt;height:37.85pt" o:ole="">
             <v:imagedata r:id="rId165" o:title=""/>
           </v:shape>
-          <o:OLEObject Type="Embed" ProgID="Equation.3" ShapeID="_x0000_i1090" DrawAspect="Content" ObjectID="_1372695851" r:id="rId166"/>
+          <o:OLEObject Type="Embed" ProgID="Equation.3" ShapeID="_x0000_i1090" DrawAspect="Content" ObjectID="_1372748936" r:id="rId166"/>
         </w:object>
       </w:r>
     </w:p>
@@ -36701,7 +36780,7 @@
           <v:shape id="_x0000_i1091" type="#_x0000_t75" style="width:36pt;height:19.15pt" o:ole="">
             <v:imagedata r:id="rId167" o:title=""/>
           </v:shape>
-          <o:OLEObject Type="Embed" ProgID="Equation.3" ShapeID="_x0000_i1091" DrawAspect="Content" ObjectID="_1372695852" r:id="rId168"/>
+          <o:OLEObject Type="Embed" ProgID="Equation.3" ShapeID="_x0000_i1091" DrawAspect="Content" ObjectID="_1372748937" r:id="rId168"/>
         </w:object>
       </w:r>
       <w:r>
@@ -36715,7 +36794,7 @@
           <v:shape id="_x0000_i1092" type="#_x0000_t75" style="width:48.15pt;height:18.25pt" o:ole="">
             <v:imagedata r:id="rId169" o:title=""/>
           </v:shape>
-          <o:OLEObject Type="Embed" ProgID="Equation.3" ShapeID="_x0000_i1092" DrawAspect="Content" ObjectID="_1372695853" r:id="rId170"/>
+          <o:OLEObject Type="Embed" ProgID="Equation.3" ShapeID="_x0000_i1092" DrawAspect="Content" ObjectID="_1372748938" r:id="rId170"/>
         </w:object>
       </w:r>
       <w:r>
@@ -36738,7 +36817,7 @@
           <v:shape id="_x0000_i1093" type="#_x0000_t75" style="width:13.1pt;height:18.25pt" o:ole="">
             <v:imagedata r:id="rId171" o:title=""/>
           </v:shape>
-          <o:OLEObject Type="Embed" ProgID="Equation.3" ShapeID="_x0000_i1093" DrawAspect="Content" ObjectID="_1372695854" r:id="rId172"/>
+          <o:OLEObject Type="Embed" ProgID="Equation.3" ShapeID="_x0000_i1093" DrawAspect="Content" ObjectID="_1372748939" r:id="rId172"/>
         </w:object>
       </w:r>
       <w:r>
@@ -36851,7 +36930,7 @@
           <v:shape id="_x0000_i1094" type="#_x0000_t75" style="width:93.95pt;height:50.05pt" o:ole="">
             <v:imagedata r:id="rId173" o:title=""/>
           </v:shape>
-          <o:OLEObject Type="Embed" ProgID="Equation.3" ShapeID="_x0000_i1094" DrawAspect="Content" ObjectID="_1372695855" r:id="rId174"/>
+          <o:OLEObject Type="Embed" ProgID="Equation.3" ShapeID="_x0000_i1094" DrawAspect="Content" ObjectID="_1372748940" r:id="rId174"/>
         </w:object>
       </w:r>
       <w:r>
@@ -36892,7 +36971,7 @@
           <v:shape id="_x0000_i1095" type="#_x0000_t75" style="width:117.8pt;height:18.25pt" o:ole="">
             <v:imagedata r:id="rId175" o:title=""/>
           </v:shape>
-          <o:OLEObject Type="Embed" ProgID="Equation.3" ShapeID="_x0000_i1095" DrawAspect="Content" ObjectID="_1372695856" r:id="rId176"/>
+          <o:OLEObject Type="Embed" ProgID="Equation.3" ShapeID="_x0000_i1095" DrawAspect="Content" ObjectID="_1372748941" r:id="rId176"/>
         </w:object>
       </w:r>
       <w:r>
@@ -36918,7 +36997,7 @@
           <v:shape id="_x0000_i1096" type="#_x0000_t75" style="width:79pt;height:34.15pt" o:ole="">
             <v:imagedata r:id="rId177" o:title=""/>
           </v:shape>
-          <o:OLEObject Type="Embed" ProgID="Equation.3" ShapeID="_x0000_i1096" DrawAspect="Content" ObjectID="_1372695857" r:id="rId178"/>
+          <o:OLEObject Type="Embed" ProgID="Equation.3" ShapeID="_x0000_i1096" DrawAspect="Content" ObjectID="_1372748942" r:id="rId178"/>
         </w:object>
       </w:r>
       <w:r>
@@ -36970,7 +37049,7 @@
           <v:shape id="_x0000_i1097" type="#_x0000_t75" style="width:120.15pt;height:33.2pt" o:ole="">
             <v:imagedata r:id="rId179" o:title=""/>
           </v:shape>
-          <o:OLEObject Type="Embed" ProgID="Equation.3" ShapeID="_x0000_i1097" DrawAspect="Content" ObjectID="_1372695858" r:id="rId180"/>
+          <o:OLEObject Type="Embed" ProgID="Equation.3" ShapeID="_x0000_i1097" DrawAspect="Content" ObjectID="_1372748943" r:id="rId180"/>
         </w:object>
       </w:r>
       <w:r>
@@ -37018,7 +37097,7 @@
           <v:shape id="_x0000_i1098" type="#_x0000_t75" style="width:234.25pt;height:37.85pt" o:ole="">
             <v:imagedata r:id="rId181" o:title=""/>
           </v:shape>
-          <o:OLEObject Type="Embed" ProgID="Equation.3" ShapeID="_x0000_i1098" DrawAspect="Content" ObjectID="_1372695859" r:id="rId182"/>
+          <o:OLEObject Type="Embed" ProgID="Equation.3" ShapeID="_x0000_i1098" DrawAspect="Content" ObjectID="_1372748944" r:id="rId182"/>
         </w:object>
       </w:r>
       <w:r>
@@ -37119,7 +37198,7 @@
           <v:shape id="_x0000_i1099" type="#_x0000_t75" style="width:225.8pt;height:34.15pt" o:ole="">
             <v:imagedata r:id="rId183" o:title=""/>
           </v:shape>
-          <o:OLEObject Type="Embed" ProgID="Equation.3" ShapeID="_x0000_i1099" DrawAspect="Content" ObjectID="_1372695860" r:id="rId184"/>
+          <o:OLEObject Type="Embed" ProgID="Equation.3" ShapeID="_x0000_i1099" DrawAspect="Content" ObjectID="_1372748945" r:id="rId184"/>
         </w:object>
       </w:r>
       <w:r>
@@ -37164,7 +37243,7 @@
             <v:imagedata r:id="rId185" o:title=""/>
             <w10:wrap type="square" side="right"/>
           </v:shape>
-          <o:OLEObject Type="Embed" ProgID="Equation.3" ShapeID="_x0000_s1114" DrawAspect="Content" ObjectID="_1372695917" r:id="rId186"/>
+          <o:OLEObject Type="Embed" ProgID="Equation.3" ShapeID="_x0000_s1114" DrawAspect="Content" ObjectID="_1372749002" r:id="rId186"/>
         </w:pict>
       </w:r>
       <w:r>
@@ -37334,7 +37413,7 @@
           <v:shape id="_x0000_i1100" type="#_x0000_t75" style="width:137.9pt;height:50.05pt" o:ole="">
             <v:imagedata r:id="rId187" o:title=""/>
           </v:shape>
-          <o:OLEObject Type="Embed" ProgID="Equation.3" ShapeID="_x0000_i1100" DrawAspect="Content" ObjectID="_1372695861" r:id="rId188"/>
+          <o:OLEObject Type="Embed" ProgID="Equation.3" ShapeID="_x0000_i1100" DrawAspect="Content" ObjectID="_1372748946" r:id="rId188"/>
         </w:object>
       </w:r>
       <w:r>
@@ -37360,7 +37439,7 @@
           <v:shape id="_x0000_i1101" type="#_x0000_t75" style="width:80.9pt;height:36.95pt" o:ole="">
             <v:imagedata r:id="rId189" o:title=""/>
           </v:shape>
-          <o:OLEObject Type="Embed" ProgID="Equation.3" ShapeID="_x0000_i1101" DrawAspect="Content" ObjectID="_1372695862" r:id="rId190"/>
+          <o:OLEObject Type="Embed" ProgID="Equation.3" ShapeID="_x0000_i1101" DrawAspect="Content" ObjectID="_1372748947" r:id="rId190"/>
         </w:object>
       </w:r>
       <w:r>
@@ -37386,7 +37465,7 @@
           <v:shape id="_x0000_i1102" type="#_x0000_t75" style="width:209pt;height:64.05pt" o:ole="">
             <v:imagedata r:id="rId191" o:title=""/>
           </v:shape>
-          <o:OLEObject Type="Embed" ProgID="Equation.3" ShapeID="_x0000_i1102" DrawAspect="Content" ObjectID="_1372695863" r:id="rId192"/>
+          <o:OLEObject Type="Embed" ProgID="Equation.3" ShapeID="_x0000_i1102" DrawAspect="Content" ObjectID="_1372748948" r:id="rId192"/>
         </w:object>
       </w:r>
       <w:r>
@@ -37496,7 +37575,7 @@
           <v:shape id="_x0000_i1103" type="#_x0000_t75" style="width:12.15pt;height:18.25pt" o:ole="">
             <v:imagedata r:id="rId193" o:title=""/>
           </v:shape>
-          <o:OLEObject Type="Embed" ProgID="Equation.3" ShapeID="_x0000_i1103" DrawAspect="Content" ObjectID="_1372695864" r:id="rId194"/>
+          <o:OLEObject Type="Embed" ProgID="Equation.3" ShapeID="_x0000_i1103" DrawAspect="Content" ObjectID="_1372748949" r:id="rId194"/>
         </w:object>
       </w:r>
       <w:r>
@@ -37510,7 +37589,7 @@
           <v:shape id="_x0000_i1104" type="#_x0000_t75" style="width:59.85pt;height:33.2pt" o:ole="">
             <v:imagedata r:id="rId195" o:title=""/>
           </v:shape>
-          <o:OLEObject Type="Embed" ProgID="Equation.3" ShapeID="_x0000_i1104" DrawAspect="Content" ObjectID="_1372695865" r:id="rId196"/>
+          <o:OLEObject Type="Embed" ProgID="Equation.3" ShapeID="_x0000_i1104" DrawAspect="Content" ObjectID="_1372748950" r:id="rId196"/>
         </w:object>
       </w:r>
       <w:r>
@@ -37562,7 +37641,7 @@
           <v:shape id="_x0000_i1105" type="#_x0000_t75" style="width:15.9pt;height:20.1pt" o:ole="">
             <v:imagedata r:id="rId197" o:title=""/>
           </v:shape>
-          <o:OLEObject Type="Embed" ProgID="Equation.3" ShapeID="_x0000_i1105" DrawAspect="Content" ObjectID="_1372695866" r:id="rId198"/>
+          <o:OLEObject Type="Embed" ProgID="Equation.3" ShapeID="_x0000_i1105" DrawAspect="Content" ObjectID="_1372748951" r:id="rId198"/>
         </w:object>
       </w:r>
       <w:r>
@@ -37582,7 +37661,7 @@
           <v:shape id="_x0000_i1106" type="#_x0000_t75" style="width:99.1pt;height:33.2pt" o:ole="">
             <v:imagedata r:id="rId199" o:title=""/>
           </v:shape>
-          <o:OLEObject Type="Embed" ProgID="Equation.3" ShapeID="_x0000_i1106" DrawAspect="Content" ObjectID="_1372695867" r:id="rId200"/>
+          <o:OLEObject Type="Embed" ProgID="Equation.3" ShapeID="_x0000_i1106" DrawAspect="Content" ObjectID="_1372748952" r:id="rId200"/>
         </w:object>
       </w:r>
       <w:r>
@@ -37602,7 +37681,7 @@
           <v:shape id="_x0000_i1107" type="#_x0000_t75" style="width:128.1pt;height:20.1pt" o:ole="">
             <v:imagedata r:id="rId201" o:title=""/>
           </v:shape>
-          <o:OLEObject Type="Embed" ProgID="Equation.3" ShapeID="_x0000_i1107" DrawAspect="Content" ObjectID="_1372695868" r:id="rId202"/>
+          <o:OLEObject Type="Embed" ProgID="Equation.3" ShapeID="_x0000_i1107" DrawAspect="Content" ObjectID="_1372748953" r:id="rId202"/>
         </w:object>
       </w:r>
       <w:r>
@@ -37622,7 +37701,7 @@
           <v:shape id="_x0000_i1108" type="#_x0000_t75" style="width:15.9pt;height:18.25pt" o:ole="">
             <v:imagedata r:id="rId203" o:title=""/>
           </v:shape>
-          <o:OLEObject Type="Embed" ProgID="Equation.3" ShapeID="_x0000_i1108" DrawAspect="Content" ObjectID="_1372695869" r:id="rId204"/>
+          <o:OLEObject Type="Embed" ProgID="Equation.3" ShapeID="_x0000_i1108" DrawAspect="Content" ObjectID="_1372748954" r:id="rId204"/>
         </w:object>
       </w:r>
       <w:r>
@@ -37642,7 +37721,7 @@
           <v:shape id="_x0000_i1109" type="#_x0000_t75" style="width:119.2pt;height:40.2pt" o:ole="">
             <v:imagedata r:id="rId205" o:title=""/>
           </v:shape>
-          <o:OLEObject Type="Embed" ProgID="Equation.3" ShapeID="_x0000_i1109" DrawAspect="Content" ObjectID="_1372695870" r:id="rId206"/>
+          <o:OLEObject Type="Embed" ProgID="Equation.3" ShapeID="_x0000_i1109" DrawAspect="Content" ObjectID="_1372748955" r:id="rId206"/>
         </w:object>
       </w:r>
       <w:r>
@@ -37711,7 +37790,7 @@
           <v:shape id="_x0000_i1110" type="#_x0000_t75" style="width:11.2pt;height:9.8pt" o:ole="">
             <v:imagedata r:id="rId207" o:title=""/>
           </v:shape>
-          <o:OLEObject Type="Embed" ProgID="Equation.3" ShapeID="_x0000_i1110" DrawAspect="Content" ObjectID="_1372695871" r:id="rId208"/>
+          <o:OLEObject Type="Embed" ProgID="Equation.3" ShapeID="_x0000_i1110" DrawAspect="Content" ObjectID="_1372748956" r:id="rId208"/>
         </w:object>
       </w:r>
       <w:r>
@@ -37788,7 +37867,7 @@
           <v:shape id="_x0000_i1111" type="#_x0000_t75" style="width:144.95pt;height:36pt" o:ole="">
             <v:imagedata r:id="rId209" o:title=""/>
           </v:shape>
-          <o:OLEObject Type="Embed" ProgID="Equation.3" ShapeID="_x0000_i1111" DrawAspect="Content" ObjectID="_1372695872" r:id="rId210"/>
+          <o:OLEObject Type="Embed" ProgID="Equation.3" ShapeID="_x0000_i1111" DrawAspect="Content" ObjectID="_1372748957" r:id="rId210"/>
         </w:object>
       </w:r>
       <w:r>
@@ -37817,7 +37896,7 @@
           <v:shape id="_x0000_i1112" type="#_x0000_t75" style="width:12.15pt;height:18.25pt" o:ole="">
             <v:imagedata r:id="rId193" o:title=""/>
           </v:shape>
-          <o:OLEObject Type="Embed" ProgID="Equation.3" ShapeID="_x0000_i1112" DrawAspect="Content" ObjectID="_1372695873" r:id="rId211"/>
+          <o:OLEObject Type="Embed" ProgID="Equation.3" ShapeID="_x0000_i1112" DrawAspect="Content" ObjectID="_1372748958" r:id="rId211"/>
         </w:object>
       </w:r>
       <w:r>
@@ -37831,7 +37910,7 @@
           <v:shape id="_x0000_i1113" type="#_x0000_t75" style="width:59.85pt;height:18.25pt" o:ole="">
             <v:imagedata r:id="rId212" o:title=""/>
           </v:shape>
-          <o:OLEObject Type="Embed" ProgID="Equation.3" ShapeID="_x0000_i1113" DrawAspect="Content" ObjectID="_1372695874" r:id="rId213"/>
+          <o:OLEObject Type="Embed" ProgID="Equation.3" ShapeID="_x0000_i1113" DrawAspect="Content" ObjectID="_1372748959" r:id="rId213"/>
         </w:object>
       </w:r>
       <w:r>
@@ -37854,7 +37933,7 @@
           <v:shape id="_x0000_i1114" type="#_x0000_t75" style="width:13.1pt;height:18.25pt" o:ole="">
             <v:imagedata r:id="rId214" o:title=""/>
           </v:shape>
-          <o:OLEObject Type="Embed" ProgID="Equation.3" ShapeID="_x0000_i1114" DrawAspect="Content" ObjectID="_1372695875" r:id="rId215"/>
+          <o:OLEObject Type="Embed" ProgID="Equation.3" ShapeID="_x0000_i1114" DrawAspect="Content" ObjectID="_1372748960" r:id="rId215"/>
         </w:object>
       </w:r>
       <w:r>
@@ -37874,7 +37953,7 @@
           <v:shape id="_x0000_i1115" type="#_x0000_t75" style="width:146.8pt;height:19.15pt" o:ole="">
             <v:imagedata r:id="rId216" o:title=""/>
           </v:shape>
-          <o:OLEObject Type="Embed" ProgID="Equation.3" ShapeID="_x0000_i1115" DrawAspect="Content" ObjectID="_1372695876" r:id="rId217"/>
+          <o:OLEObject Type="Embed" ProgID="Equation.3" ShapeID="_x0000_i1115" DrawAspect="Content" ObjectID="_1372748961" r:id="rId217"/>
         </w:object>
       </w:r>
       <w:r>
@@ -37923,7 +38002,7 @@
           <v:shape id="_x0000_i1116" type="#_x0000_t75" style="width:95.85pt;height:33.2pt" o:ole="">
             <v:imagedata r:id="rId218" o:title=""/>
           </v:shape>
-          <o:OLEObject Type="Embed" ProgID="Equation.3" ShapeID="_x0000_i1116" DrawAspect="Content" ObjectID="_1372695877" r:id="rId219"/>
+          <o:OLEObject Type="Embed" ProgID="Equation.3" ShapeID="_x0000_i1116" DrawAspect="Content" ObjectID="_1372748962" r:id="rId219"/>
         </w:object>
       </w:r>
       <w:r>
@@ -37949,7 +38028,7 @@
           <v:shape id="_x0000_i1117" type="#_x0000_t75" style="width:15.9pt;height:20.1pt" o:ole="">
             <v:imagedata r:id="rId220" o:title=""/>
           </v:shape>
-          <o:OLEObject Type="Embed" ProgID="Equation.3" ShapeID="_x0000_i1117" DrawAspect="Content" ObjectID="_1372695878" r:id="rId221"/>
+          <o:OLEObject Type="Embed" ProgID="Equation.3" ShapeID="_x0000_i1117" DrawAspect="Content" ObjectID="_1372748963" r:id="rId221"/>
         </w:object>
       </w:r>
       <w:r>
@@ -37969,7 +38048,7 @@
           <v:shape id="_x0000_i1118" type="#_x0000_t75" style="width:158.95pt;height:20.1pt" o:ole="">
             <v:imagedata r:id="rId222" o:title=""/>
           </v:shape>
-          <o:OLEObject Type="Embed" ProgID="Equation.3" ShapeID="_x0000_i1118" DrawAspect="Content" ObjectID="_1372695879" r:id="rId223"/>
+          <o:OLEObject Type="Embed" ProgID="Equation.3" ShapeID="_x0000_i1118" DrawAspect="Content" ObjectID="_1372748964" r:id="rId223"/>
         </w:object>
       </w:r>
       <w:r>
@@ -37995,7 +38074,7 @@
           <v:shape id="_x0000_i1119" type="#_x0000_t75" style="width:15.9pt;height:18.25pt" o:ole="">
             <v:imagedata r:id="rId203" o:title=""/>
           </v:shape>
-          <o:OLEObject Type="Embed" ProgID="Equation.3" ShapeID="_x0000_i1119" DrawAspect="Content" ObjectID="_1372695880" r:id="rId224"/>
+          <o:OLEObject Type="Embed" ProgID="Equation.3" ShapeID="_x0000_i1119" DrawAspect="Content" ObjectID="_1372748965" r:id="rId224"/>
         </w:object>
       </w:r>
       <w:r>
@@ -38015,7 +38094,7 @@
           <v:shape id="_x0000_i1120" type="#_x0000_t75" style="width:175.8pt;height:40.2pt" o:ole="">
             <v:imagedata r:id="rId225" o:title=""/>
           </v:shape>
-          <o:OLEObject Type="Embed" ProgID="Equation.3" ShapeID="_x0000_i1120" DrawAspect="Content" ObjectID="_1372695881" r:id="rId226"/>
+          <o:OLEObject Type="Embed" ProgID="Equation.3" ShapeID="_x0000_i1120" DrawAspect="Content" ObjectID="_1372748966" r:id="rId226"/>
         </w:object>
       </w:r>
       <w:r>
@@ -38118,7 +38197,7 @@
           <v:shape id="_x0000_i1121" type="#_x0000_t75" style="width:135.1pt;height:42.1pt" o:ole="">
             <v:imagedata r:id="rId227" o:title=""/>
           </v:shape>
-          <o:OLEObject Type="Embed" ProgID="Equation.3" ShapeID="_x0000_i1121" DrawAspect="Content" ObjectID="_1372695882" r:id="rId228"/>
+          <o:OLEObject Type="Embed" ProgID="Equation.3" ShapeID="_x0000_i1121" DrawAspect="Content" ObjectID="_1372748967" r:id="rId228"/>
         </w:object>
       </w:r>
       <w:r>
@@ -38144,7 +38223,7 @@
           <v:shape id="_x0000_i1122" type="#_x0000_t75" style="width:11.2pt;height:9.8pt" o:ole="">
             <v:imagedata r:id="rId207" o:title=""/>
           </v:shape>
-          <o:OLEObject Type="Embed" ProgID="Equation.3" ShapeID="_x0000_i1122" DrawAspect="Content" ObjectID="_1372695883" r:id="rId229"/>
+          <o:OLEObject Type="Embed" ProgID="Equation.3" ShapeID="_x0000_i1122" DrawAspect="Content" ObjectID="_1372748968" r:id="rId229"/>
         </w:object>
       </w:r>
       <w:r>
@@ -38188,7 +38267,7 @@
           <v:shape id="_x0000_i1123" type="#_x0000_t75" style="width:15.9pt;height:20.1pt" o:ole="">
             <v:imagedata r:id="rId230" o:title=""/>
           </v:shape>
-          <o:OLEObject Type="Embed" ProgID="Equation.3" ShapeID="_x0000_i1123" DrawAspect="Content" ObjectID="_1372695884" r:id="rId231"/>
+          <o:OLEObject Type="Embed" ProgID="Equation.3" ShapeID="_x0000_i1123" DrawAspect="Content" ObjectID="_1372748969" r:id="rId231"/>
         </w:object>
       </w:r>
       <w:r>
@@ -38319,7 +38398,7 @@
           <v:shape id="_x0000_i1124" type="#_x0000_t75" style="width:151pt;height:36pt" o:ole="">
             <v:imagedata r:id="rId232" o:title=""/>
           </v:shape>
-          <o:OLEObject Type="Embed" ProgID="Equation.3" ShapeID="_x0000_i1124" DrawAspect="Content" ObjectID="_1372695885" r:id="rId233"/>
+          <o:OLEObject Type="Embed" ProgID="Equation.3" ShapeID="_x0000_i1124" DrawAspect="Content" ObjectID="_1372748970" r:id="rId233"/>
         </w:object>
       </w:r>
       <w:r>
@@ -38345,7 +38424,7 @@
           <v:shape id="_x0000_i1125" type="#_x0000_t75" style="width:12.15pt;height:18.25pt" o:ole="">
             <v:imagedata r:id="rId234" o:title=""/>
           </v:shape>
-          <o:OLEObject Type="Embed" ProgID="Equation.3" ShapeID="_x0000_i1125" DrawAspect="Content" ObjectID="_1372695886" r:id="rId235"/>
+          <o:OLEObject Type="Embed" ProgID="Equation.3" ShapeID="_x0000_i1125" DrawAspect="Content" ObjectID="_1372748971" r:id="rId235"/>
         </w:object>
       </w:r>
       <w:r>
@@ -38381,7 +38460,7 @@
           <v:shape id="_x0000_i1126" type="#_x0000_t75" style="width:60.8pt;height:33.2pt" o:ole="">
             <v:imagedata r:id="rId236" o:title=""/>
           </v:shape>
-          <o:OLEObject Type="Embed" ProgID="Equation.3" ShapeID="_x0000_i1126" DrawAspect="Content" ObjectID="_1372695887" r:id="rId237"/>
+          <o:OLEObject Type="Embed" ProgID="Equation.3" ShapeID="_x0000_i1126" DrawAspect="Content" ObjectID="_1372748972" r:id="rId237"/>
         </w:object>
       </w:r>
       <w:r>
@@ -38395,7 +38474,7 @@
           <v:shape id="_x0000_i1127" type="#_x0000_t75" style="width:15.9pt;height:20.1pt" o:ole="">
             <v:imagedata r:id="rId220" o:title=""/>
           </v:shape>
-          <o:OLEObject Type="Embed" ProgID="Equation.3" ShapeID="_x0000_i1127" DrawAspect="Content" ObjectID="_1372695888" r:id="rId238"/>
+          <o:OLEObject Type="Embed" ProgID="Equation.3" ShapeID="_x0000_i1127" DrawAspect="Content" ObjectID="_1372748973" r:id="rId238"/>
         </w:object>
       </w:r>
       <w:r>
@@ -38415,7 +38494,7 @@
           <v:shape id="_x0000_i1128" type="#_x0000_t75" style="width:74.8pt;height:20.1pt" o:ole="">
             <v:imagedata r:id="rId239" o:title=""/>
           </v:shape>
-          <o:OLEObject Type="Embed" ProgID="Equation.3" ShapeID="_x0000_i1128" DrawAspect="Content" ObjectID="_1372695889" r:id="rId240"/>
+          <o:OLEObject Type="Embed" ProgID="Equation.3" ShapeID="_x0000_i1128" DrawAspect="Content" ObjectID="_1372748974" r:id="rId240"/>
         </w:object>
       </w:r>
       <w:r>
@@ -38441,7 +38520,7 @@
           <v:shape id="_x0000_i1129" type="#_x0000_t75" style="width:102.85pt;height:40.2pt" o:ole="">
             <v:imagedata r:id="rId241" o:title=""/>
           </v:shape>
-          <o:OLEObject Type="Embed" ProgID="Equation.3" ShapeID="_x0000_i1129" DrawAspect="Content" ObjectID="_1372695890" r:id="rId242"/>
+          <o:OLEObject Type="Embed" ProgID="Equation.3" ShapeID="_x0000_i1129" DrawAspect="Content" ObjectID="_1372748975" r:id="rId242"/>
         </w:object>
       </w:r>
       <w:r>
@@ -38544,7 +38623,7 @@
           <v:shape id="_x0000_i1130" type="#_x0000_t75" style="width:129.95pt;height:42.1pt" o:ole="">
             <v:imagedata r:id="rId243" o:title=""/>
           </v:shape>
-          <o:OLEObject Type="Embed" ProgID="Equation.3" ShapeID="_x0000_i1130" DrawAspect="Content" ObjectID="_1372695891" r:id="rId244"/>
+          <o:OLEObject Type="Embed" ProgID="Equation.3" ShapeID="_x0000_i1130" DrawAspect="Content" ObjectID="_1372748976" r:id="rId244"/>
         </w:object>
       </w:r>
       <w:r>
@@ -38570,7 +38649,7 @@
           <v:shape id="_x0000_i1131" type="#_x0000_t75" style="width:11.2pt;height:9.8pt" o:ole="">
             <v:imagedata r:id="rId207" o:title=""/>
           </v:shape>
-          <o:OLEObject Type="Embed" ProgID="Equation.3" ShapeID="_x0000_i1131" DrawAspect="Content" ObjectID="_1372695892" r:id="rId245"/>
+          <o:OLEObject Type="Embed" ProgID="Equation.3" ShapeID="_x0000_i1131" DrawAspect="Content" ObjectID="_1372748977" r:id="rId245"/>
         </w:object>
       </w:r>
       <w:r>
@@ -38601,7 +38680,7 @@
           <v:shape id="_x0000_i1132" type="#_x0000_t75" style="width:15.9pt;height:20.1pt" o:ole="">
             <v:imagedata r:id="rId230" o:title=""/>
           </v:shape>
-          <o:OLEObject Type="Embed" ProgID="Equation.3" ShapeID="_x0000_i1132" DrawAspect="Content" ObjectID="_1372695893" r:id="rId246"/>
+          <o:OLEObject Type="Embed" ProgID="Equation.3" ShapeID="_x0000_i1132" DrawAspect="Content" ObjectID="_1372748978" r:id="rId246"/>
         </w:object>
       </w:r>
       <w:r>
@@ -38715,7 +38794,7 @@
           <v:shape id="_x0000_i1133" type="#_x0000_t75" style="width:229.1pt;height:21.05pt" o:ole="">
             <v:imagedata r:id="rId247" o:title=""/>
           </v:shape>
-          <o:OLEObject Type="Embed" ProgID="Equation.3" ShapeID="_x0000_i1133" DrawAspect="Content" ObjectID="_1372695894" r:id="rId248"/>
+          <o:OLEObject Type="Embed" ProgID="Equation.3" ShapeID="_x0000_i1133" DrawAspect="Content" ObjectID="_1372748979" r:id="rId248"/>
         </w:object>
       </w:r>
       <w:r>
@@ -38766,7 +38845,7 @@
           <v:shape id="_x0000_i1134" type="#_x0000_t75" style="width:79.95pt;height:34.15pt" o:ole="">
             <v:imagedata r:id="rId249" o:title=""/>
           </v:shape>
-          <o:OLEObject Type="Embed" ProgID="Equation.3" ShapeID="_x0000_i1134" DrawAspect="Content" ObjectID="_1372695895" r:id="rId250"/>
+          <o:OLEObject Type="Embed" ProgID="Equation.3" ShapeID="_x0000_i1134" DrawAspect="Content" ObjectID="_1372748980" r:id="rId250"/>
         </w:object>
       </w:r>
       <w:r>
@@ -38780,7 +38859,7 @@
           <v:shape id="_x0000_i1135" type="#_x0000_t75" style="width:56.1pt;height:33.2pt" o:ole="">
             <v:imagedata r:id="rId251" o:title=""/>
           </v:shape>
-          <o:OLEObject Type="Embed" ProgID="Equation.3" ShapeID="_x0000_i1135" DrawAspect="Content" ObjectID="_1372695896" r:id="rId252"/>
+          <o:OLEObject Type="Embed" ProgID="Equation.3" ShapeID="_x0000_i1135" DrawAspect="Content" ObjectID="_1372748981" r:id="rId252"/>
         </w:object>
       </w:r>
       <w:r>
@@ -38837,7 +38916,7 @@
           <v:shape id="_x0000_i1136" type="#_x0000_t75" style="width:15.9pt;height:20.1pt" o:ole="">
             <v:imagedata r:id="rId230" o:title=""/>
           </v:shape>
-          <o:OLEObject Type="Embed" ProgID="Equation.3" ShapeID="_x0000_i1136" DrawAspect="Content" ObjectID="_1372695897" r:id="rId253"/>
+          <o:OLEObject Type="Embed" ProgID="Equation.3" ShapeID="_x0000_i1136" DrawAspect="Content" ObjectID="_1372748982" r:id="rId253"/>
         </w:object>
       </w:r>
       <w:r>
@@ -38932,7 +39011,7 @@
           <v:shape id="_x0000_i1137" type="#_x0000_t75" style="width:223.95pt;height:21.05pt" o:ole="">
             <v:imagedata r:id="rId254" o:title=""/>
           </v:shape>
-          <o:OLEObject Type="Embed" ProgID="Equation.3" ShapeID="_x0000_i1137" DrawAspect="Content" ObjectID="_1372695898" r:id="rId255"/>
+          <o:OLEObject Type="Embed" ProgID="Equation.3" ShapeID="_x0000_i1137" DrawAspect="Content" ObjectID="_1372748983" r:id="rId255"/>
         </w:object>
       </w:r>
       <w:r>
@@ -39257,7 +39336,7 @@
           <v:shape id="_x0000_i1138" type="#_x0000_t75" style="width:215.05pt;height:30.85pt" o:ole="">
             <v:imagedata r:id="rId256" o:title=""/>
           </v:shape>
-          <o:OLEObject Type="Embed" ProgID="Equation.3" ShapeID="_x0000_i1138" DrawAspect="Content" ObjectID="_1372695899" r:id="rId257"/>
+          <o:OLEObject Type="Embed" ProgID="Equation.3" ShapeID="_x0000_i1138" DrawAspect="Content" ObjectID="_1372748984" r:id="rId257"/>
         </w:object>
       </w:r>
       <w:r>
@@ -39291,7 +39370,7 @@
           <v:shape id="_x0000_i1139" type="#_x0000_t75" style="width:1in;height:34.15pt" o:ole="">
             <v:imagedata r:id="rId258" o:title=""/>
           </v:shape>
-          <o:OLEObject Type="Embed" ProgID="Equation.3" ShapeID="_x0000_i1139" DrawAspect="Content" ObjectID="_1372695900" r:id="rId259"/>
+          <o:OLEObject Type="Embed" ProgID="Equation.3" ShapeID="_x0000_i1139" DrawAspect="Content" ObjectID="_1372748985" r:id="rId259"/>
         </w:object>
       </w:r>
       <w:r>
@@ -39350,7 +39429,7 @@
           <v:shape id="_x0000_i1140" type="#_x0000_t75" style="width:160.85pt;height:34.15pt" o:ole="">
             <v:imagedata r:id="rId260" o:title=""/>
           </v:shape>
-          <o:OLEObject Type="Embed" ProgID="Equation.3" ShapeID="_x0000_i1140" DrawAspect="Content" ObjectID="_1372695901" r:id="rId261"/>
+          <o:OLEObject Type="Embed" ProgID="Equation.3" ShapeID="_x0000_i1140" DrawAspect="Content" ObjectID="_1372748986" r:id="rId261"/>
         </w:object>
       </w:r>
       <w:r>
@@ -39375,7 +39454,7 @@
           <v:shape id="_x0000_i1141" type="#_x0000_t75" style="width:121.1pt;height:18.25pt" o:ole="">
             <v:imagedata r:id="rId262" o:title=""/>
           </v:shape>
-          <o:OLEObject Type="Embed" ProgID="Equation.3" ShapeID="_x0000_i1141" DrawAspect="Content" ObjectID="_1372695902" r:id="rId263"/>
+          <o:OLEObject Type="Embed" ProgID="Equation.3" ShapeID="_x0000_i1141" DrawAspect="Content" ObjectID="_1372748987" r:id="rId263"/>
         </w:object>
       </w:r>
       <w:r>
@@ -39400,7 +39479,7 @@
           <v:shape id="_x0000_i1142" type="#_x0000_t75" style="width:144.95pt;height:34.15pt" o:ole="">
             <v:imagedata r:id="rId264" o:title=""/>
           </v:shape>
-          <o:OLEObject Type="Embed" ProgID="Equation.3" ShapeID="_x0000_i1142" DrawAspect="Content" ObjectID="_1372695903" r:id="rId265"/>
+          <o:OLEObject Type="Embed" ProgID="Equation.3" ShapeID="_x0000_i1142" DrawAspect="Content" ObjectID="_1372748988" r:id="rId265"/>
         </w:object>
       </w:r>
       <w:r>
@@ -39425,7 +39504,7 @@
           <v:shape id="_x0000_i1143" type="#_x0000_t75" style="width:105.2pt;height:43.95pt" o:ole="">
             <v:imagedata r:id="rId266" o:title=""/>
           </v:shape>
-          <o:OLEObject Type="Embed" ProgID="Equation.3" ShapeID="_x0000_i1143" DrawAspect="Content" ObjectID="_1372695904" r:id="rId267"/>
+          <o:OLEObject Type="Embed" ProgID="Equation.3" ShapeID="_x0000_i1143" DrawAspect="Content" ObjectID="_1372748989" r:id="rId267"/>
         </w:object>
       </w:r>
       <w:r>
@@ -39451,7 +39530,7 @@
           <v:shape id="_x0000_i1144" type="#_x0000_t75" style="width:14.95pt;height:18.25pt" o:ole="">
             <v:imagedata r:id="rId268" o:title=""/>
           </v:shape>
-          <o:OLEObject Type="Embed" ProgID="Equation.3" ShapeID="_x0000_i1144" DrawAspect="Content" ObjectID="_1372695905" r:id="rId269"/>
+          <o:OLEObject Type="Embed" ProgID="Equation.3" ShapeID="_x0000_i1144" DrawAspect="Content" ObjectID="_1372748990" r:id="rId269"/>
         </w:object>
       </w:r>
       <w:r>
@@ -40416,7 +40495,7 @@
           <v:shape id="_x0000_i1145" type="#_x0000_t75" style="width:100.05pt;height:20.1pt" o:ole="">
             <v:imagedata r:id="rId270" o:title=""/>
           </v:shape>
-          <o:OLEObject Type="Embed" ProgID="Equation.3" ShapeID="_x0000_i1145" DrawAspect="Content" ObjectID="_1372695906" r:id="rId271"/>
+          <o:OLEObject Type="Embed" ProgID="Equation.3" ShapeID="_x0000_i1145" DrawAspect="Content" ObjectID="_1372748991" r:id="rId271"/>
         </w:object>
       </w:r>
       <w:r>
@@ -40688,7 +40767,7 @@
           <v:shape id="_x0000_i1146" type="#_x0000_t75" style="width:134.2pt;height:37.85pt" o:ole="">
             <v:imagedata r:id="rId272" o:title=""/>
           </v:shape>
-          <o:OLEObject Type="Embed" ProgID="Equation.3" ShapeID="_x0000_i1146" DrawAspect="Content" ObjectID="_1372695907" r:id="rId273"/>
+          <o:OLEObject Type="Embed" ProgID="Equation.3" ShapeID="_x0000_i1146" DrawAspect="Content" ObjectID="_1372748992" r:id="rId273"/>
         </w:object>
       </w:r>
       <w:r>
@@ -40757,7 +40836,7 @@
           <v:shape id="_x0000_i1147" type="#_x0000_t75" style="width:9.8pt;height:15.9pt" o:ole="">
             <v:imagedata r:id="rId274" o:title=""/>
           </v:shape>
-          <o:OLEObject Type="Embed" ProgID="Equation.3" ShapeID="_x0000_i1147" DrawAspect="Content" ObjectID="_1372695908" r:id="rId275"/>
+          <o:OLEObject Type="Embed" ProgID="Equation.3" ShapeID="_x0000_i1147" DrawAspect="Content" ObjectID="_1372748993" r:id="rId275"/>
         </w:object>
       </w:r>
       <w:r>
@@ -40802,7 +40881,7 @@
           <v:shape id="_x0000_i1148" type="#_x0000_t75" style="width:106.15pt;height:19.15pt" o:ole="">
             <v:imagedata r:id="rId276" o:title=""/>
           </v:shape>
-          <o:OLEObject Type="Embed" ProgID="Equation.3" ShapeID="_x0000_i1148" DrawAspect="Content" ObjectID="_1372695909" r:id="rId277"/>
+          <o:OLEObject Type="Embed" ProgID="Equation.3" ShapeID="_x0000_i1148" DrawAspect="Content" ObjectID="_1372748994" r:id="rId277"/>
         </w:object>
       </w:r>
     </w:p>
@@ -40822,7 +40901,7 @@
           <v:shape id="_x0000_i1149" type="#_x0000_t75" style="width:33.2pt;height:15.9pt" o:ole="">
             <v:imagedata r:id="rId278" o:title=""/>
           </v:shape>
-          <o:OLEObject Type="Embed" ProgID="Equation.3" ShapeID="_x0000_i1149" DrawAspect="Content" ObjectID="_1372695910" r:id="rId279"/>
+          <o:OLEObject Type="Embed" ProgID="Equation.3" ShapeID="_x0000_i1149" DrawAspect="Content" ObjectID="_1372748995" r:id="rId279"/>
         </w:object>
       </w:r>
       <w:r>
@@ -40839,7 +40918,7 @@
           <v:shape id="_x0000_i1150" type="#_x0000_t75" style="width:37.85pt;height:19.15pt" o:ole="">
             <v:imagedata r:id="rId280" o:title=""/>
           </v:shape>
-          <o:OLEObject Type="Embed" ProgID="Equation.3" ShapeID="_x0000_i1150" DrawAspect="Content" ObjectID="_1372695911" r:id="rId281"/>
+          <o:OLEObject Type="Embed" ProgID="Equation.3" ShapeID="_x0000_i1150" DrawAspect="Content" ObjectID="_1372748996" r:id="rId281"/>
         </w:object>
       </w:r>
       <w:r>
@@ -40853,7 +40932,7 @@
           <v:shape id="_x0000_i1151" type="#_x0000_t75" style="width:48.15pt;height:15.9pt" o:ole="">
             <v:imagedata r:id="rId282" o:title=""/>
           </v:shape>
-          <o:OLEObject Type="Embed" ProgID="Equation.3" ShapeID="_x0000_i1151" DrawAspect="Content" ObjectID="_1372695912" r:id="rId283"/>
+          <o:OLEObject Type="Embed" ProgID="Equation.3" ShapeID="_x0000_i1151" DrawAspect="Content" ObjectID="_1372748997" r:id="rId283"/>
         </w:object>
       </w:r>
       <w:r>
@@ -40935,7 +41014,7 @@
             <w:rPr>
               <w:noProof/>
             </w:rPr>
-            <w:t>15</w:t>
+            <w:t>17</w:t>
           </w:r>
         </w:fldSimple>
       </w:p>
@@ -45441,9 +45520,9 @@
           <c:xMode val="edge"/>
           <c:yMode val="edge"/>
           <c:x val="0.1271754492226933"/>
-          <c:y val="3.70648879786337E-2"/>
-          <c:w val="0.69578403661081301"/>
-          <c:h val="0.85765684624156568"/>
+          <c:y val="3.7064887978633713E-2"/>
+          <c:w val="0.69578403661081356"/>
+          <c:h val="0.85765684624156591"/>
         </c:manualLayout>
       </c:layout>
       <c:scatterChart>
@@ -45745,7 +45824,7 @@
                   <c:v>0.5</c:v>
                 </c:pt>
                 <c:pt idx="3">
-                  <c:v>0.75000000000000422</c:v>
+                  <c:v>0.75000000000000444</c:v>
                 </c:pt>
                 <c:pt idx="4">
                   <c:v>1</c:v>
@@ -45757,7 +45836,7 @@
                   <c:v>1.5</c:v>
                 </c:pt>
                 <c:pt idx="7">
-                  <c:v>1.7500000000000031</c:v>
+                  <c:v>1.7500000000000033</c:v>
                 </c:pt>
                 <c:pt idx="8">
                   <c:v>2</c:v>
@@ -45946,13 +46025,13 @@
                 <c:formatCode>General</c:formatCode>
                 <c:ptCount val="71"/>
                 <c:pt idx="0">
-                  <c:v>1.2340980408668124E-4</c:v>
+                  <c:v>1.2340980408668135E-4</c:v>
                 </c:pt>
                 <c:pt idx="1">
                   <c:v>5.195746821548392E-4</c:v>
                 </c:pt>
                 <c:pt idx="2">
-                  <c:v>1.9304541362277347E-3</c:v>
+                  <c:v>1.930454136227736E-3</c:v>
                 </c:pt>
                 <c:pt idx="3">
                   <c:v>6.329715427485747E-3</c:v>
@@ -45967,10 +46046,10 @@
                   <c:v>0.10539922456186462</c:v>
                 </c:pt>
                 <c:pt idx="7">
-                  <c:v>0.20961138715110009</c:v>
+                  <c:v>0.2096113871511002</c:v>
                 </c:pt>
                 <c:pt idx="8">
-                  <c:v>0.36787944117144644</c:v>
+                  <c:v>0.36787944117144666</c:v>
                 </c:pt>
                 <c:pt idx="9">
                   <c:v>0.56978282473092257</c:v>
@@ -45994,10 +46073,10 @@
                   <c:v>0.56978282473092257</c:v>
                 </c:pt>
                 <c:pt idx="16">
-                  <c:v>0.36787944117144644</c:v>
+                  <c:v>0.36787944117144666</c:v>
                 </c:pt>
                 <c:pt idx="17">
-                  <c:v>0.20961138715110009</c:v>
+                  <c:v>0.2096113871511002</c:v>
                 </c:pt>
                 <c:pt idx="18">
                   <c:v>0.10539922456186462</c:v>
@@ -46012,139 +46091,139 @@
                   <c:v>6.329715427485747E-3</c:v>
                 </c:pt>
                 <c:pt idx="22">
-                  <c:v>1.9304541362277347E-3</c:v>
+                  <c:v>1.930454136227736E-3</c:v>
                 </c:pt>
                 <c:pt idx="23">
                   <c:v>5.195746821548392E-4</c:v>
                 </c:pt>
                 <c:pt idx="24">
-                  <c:v>1.2340980408668124E-4</c:v>
+                  <c:v>1.2340980408668135E-4</c:v>
                 </c:pt>
                 <c:pt idx="25">
-                  <c:v>2.5868100222654479E-5</c:v>
+                  <c:v>2.5868100222654496E-5</c:v>
                 </c:pt>
                 <c:pt idx="26">
-                  <c:v>4.785117392129068E-6</c:v>
+                  <c:v>4.7851173921290723E-6</c:v>
                 </c:pt>
                 <c:pt idx="27">
-                  <c:v>7.8114894083046254E-7</c:v>
+                  <c:v>7.811489408304635E-7</c:v>
                 </c:pt>
                 <c:pt idx="28">
-                  <c:v>1.1253517471926023E-7</c:v>
+                  <c:v>1.1253517471926027E-7</c:v>
                 </c:pt>
                 <c:pt idx="29">
-                  <c:v>1.4307241918567921E-8</c:v>
+                  <c:v>1.4307241918567931E-8</c:v>
                 </c:pt>
                 <c:pt idx="30">
-                  <c:v>1.6052280551856329E-9</c:v>
+                  <c:v>1.605228055185634E-9</c:v>
                 </c:pt>
                 <c:pt idx="31">
-                  <c:v>1.5893910094516691E-10</c:v>
+                  <c:v>1.5893910094516709E-10</c:v>
                 </c:pt>
                 <c:pt idx="32">
-                  <c:v>1.3887943864964302E-11</c:v>
+                  <c:v>1.3887943864964315E-11</c:v>
                 </c:pt>
                 <c:pt idx="33">
-                  <c:v>1.0709232382508275E-12</c:v>
+                  <c:v>1.0709232382508285E-12</c:v>
                 </c:pt>
                 <c:pt idx="34">
-                  <c:v>7.2877240958199232E-14</c:v>
+                  <c:v>7.2877240958199358E-14</c:v>
                 </c:pt>
                 <c:pt idx="35">
-                  <c:v>4.3766185028709985E-15</c:v>
+                  <c:v>4.3766185028710072E-15</c:v>
                 </c:pt>
                 <c:pt idx="36">
-                  <c:v>2.3195228302436273E-16</c:v>
+                  <c:v>2.3195228302436308E-16</c:v>
                 </c:pt>
                 <c:pt idx="37">
-                  <c:v>1.0848552640429806E-17</c:v>
+                  <c:v>1.0848552640429831E-17</c:v>
                 </c:pt>
                 <c:pt idx="38">
-                  <c:v>4.477732441718496E-19</c:v>
+                  <c:v>4.4777324417185056E-19</c:v>
                 </c:pt>
                 <c:pt idx="39">
-                  <c:v>1.6310139226702649E-20</c:v>
+                  <c:v>1.6310139226702691E-20</c:v>
                 </c:pt>
                 <c:pt idx="40">
-                  <c:v>5.2428856633636849E-22</c:v>
+                  <c:v>5.2428856633636981E-22</c:v>
                 </c:pt>
                 <c:pt idx="41">
-                  <c:v>1.487292181651344E-23</c:v>
+                  <c:v>1.4872921816513478E-23</c:v>
                 </c:pt>
                 <c:pt idx="42">
-                  <c:v>3.7233631217507168E-25</c:v>
+                  <c:v>3.7233631217507283E-25</c:v>
                 </c:pt>
                 <c:pt idx="43">
-                  <c:v>8.2259805951444138E-27</c:v>
+                  <c:v>8.2259805951444425E-27</c:v>
                 </c:pt>
                 <c:pt idx="44">
-                  <c:v>1.6038108905487294E-28</c:v>
+                  <c:v>1.6038108905487346E-28</c:v>
                 </c:pt>
                 <c:pt idx="45">
-                  <c:v>2.7595090675222285E-30</c:v>
+                  <c:v>2.7595090675222387E-30</c:v>
                 </c:pt>
                 <c:pt idx="46">
-                  <c:v>4.1900931944947236E-32</c:v>
+                  <c:v>4.1900931944947406E-32</c:v>
                 </c:pt>
                 <c:pt idx="47">
-                  <c:v>5.6147280923883196E-34</c:v>
+                  <c:v>5.614728092388341E-34</c:v>
                 </c:pt>
                 <c:pt idx="48">
-                  <c:v>6.6396771995812747E-36</c:v>
+                  <c:v>6.6396771995813028E-36</c:v>
                 </c:pt>
                 <c:pt idx="49">
-                  <c:v>6.9291249388162092E-38</c:v>
+                  <c:v>6.9291249388162353E-38</c:v>
                 </c:pt>
                 <c:pt idx="50">
-                  <c:v>6.3815034480613185E-40</c:v>
+                  <c:v>6.3815034480613471E-40</c:v>
                 </c:pt>
                 <c:pt idx="51">
-                  <c:v>5.1865768119089876E-42</c:v>
+                  <c:v>5.1865768119090086E-42</c:v>
                 </c:pt>
                 <c:pt idx="52">
-                  <c:v>3.7200759760211707E-44</c:v>
+                  <c:v>3.7200759760211886E-44</c:v>
                 </c:pt>
                 <c:pt idx="53">
-                  <c:v>2.3547022296840136E-46</c:v>
+                  <c:v>2.3547022296840241E-46</c:v>
                 </c:pt>
                 <c:pt idx="54">
-                  <c:v>1.3153258948575872E-48</c:v>
+                  <c:v>1.3153258948575939E-48</c:v>
                 </c:pt>
                 <c:pt idx="55">
-                  <c:v>6.4840138681431477E-51</c:v>
+                  <c:v>6.4840138681431834E-51</c:v>
                 </c:pt>
                 <c:pt idx="56">
-                  <c:v>2.8207700884604445E-53</c:v>
+                  <c:v>2.8207700884604616E-53</c:v>
                 </c:pt>
                 <c:pt idx="57">
-                  <c:v>1.0829405954553184E-55</c:v>
+                  <c:v>1.0829405954553251E-55</c:v>
                 </c:pt>
                 <c:pt idx="58">
-                  <c:v>3.6690596154295922E-58</c:v>
+                  <c:v>3.6690596154296148E-58</c:v>
                 </c:pt>
                 <c:pt idx="59">
-                  <c:v>1.097028959371945E-60</c:v>
+                  <c:v>1.0970289593719525E-60</c:v>
                 </c:pt>
                 <c:pt idx="60">
-                  <c:v>2.894640311648663E-63</c:v>
+                  <c:v>2.8946403116486824E-63</c:v>
                 </c:pt>
                 <c:pt idx="61">
-                  <c:v>6.7403788841319806E-66</c:v>
+                  <c:v>6.7403788841320333E-66</c:v>
                 </c:pt>
                 <c:pt idx="62">
-                  <c:v>1.3851193699228059E-68</c:v>
+                  <c:v>1.3851193699228172E-68</c:v>
                 </c:pt>
                 <c:pt idx="63">
-                  <c:v>2.5119054349562422E-71</c:v>
+                  <c:v>2.5119054349562611E-71</c:v>
                 </c:pt>
                 <c:pt idx="64">
-                  <c:v>4.0200602157439867E-74</c:v>
+                  <c:v>4.0200602157440213E-74</c:v>
                 </c:pt>
                 <c:pt idx="65">
-                  <c:v>5.6777337221872446E-77</c:v>
+                  <c:v>5.6777337221872945E-77</c:v>
                 </c:pt>
                 <c:pt idx="66">
-                  <c:v>7.0766981754307671E-80</c:v>
+                  <c:v>7.076698175430833E-80</c:v>
                 </c:pt>
               </c:numCache>
             </c:numRef>
@@ -46202,7 +46281,7 @@
                   <c:v>0.5</c:v>
                 </c:pt>
                 <c:pt idx="3">
-                  <c:v>0.75000000000000422</c:v>
+                  <c:v>0.75000000000000444</c:v>
                 </c:pt>
                 <c:pt idx="4">
                   <c:v>1</c:v>
@@ -46214,7 +46293,7 @@
                   <c:v>1.5</c:v>
                 </c:pt>
                 <c:pt idx="7">
-                  <c:v>1.7500000000000031</c:v>
+                  <c:v>1.7500000000000033</c:v>
                 </c:pt>
                 <c:pt idx="8">
                   <c:v>2</c:v>
@@ -46403,64 +46482,64 @@
                 <c:formatCode>General</c:formatCode>
                 <c:ptCount val="71"/>
                 <c:pt idx="0">
-                  <c:v>2.8997581148786069E-25</c:v>
+                  <c:v>2.8997581148786133E-25</c:v>
                 </c:pt>
                 <c:pt idx="1">
-                  <c:v>1.1583043157260415E-23</c:v>
+                  <c:v>1.1583043157260446E-23</c:v>
                 </c:pt>
                 <c:pt idx="2">
-                  <c:v>4.0831634601815245E-22</c:v>
+                  <c:v>4.0831634601815377E-22</c:v>
                 </c:pt>
                 <c:pt idx="3">
-                  <c:v>1.2702349201759574E-20</c:v>
+                  <c:v>1.2702349201759605E-20</c:v>
                 </c:pt>
                 <c:pt idx="4">
-                  <c:v>3.4872615319945948E-19</c:v>
+                  <c:v>3.487261531994603E-19</c:v>
                 </c:pt>
                 <c:pt idx="5">
-                  <c:v>8.4488612915579958E-18</c:v>
+                  <c:v>8.4488612915580097E-18</c:v>
                 </c:pt>
                 <c:pt idx="6">
-                  <c:v>1.8064461965457605E-16</c:v>
+                  <c:v>1.8064461965457639E-16</c:v>
                 </c:pt>
                 <c:pt idx="7">
-                  <c:v>3.4085139172407297E-15</c:v>
+                  <c:v>3.4085139172407357E-15</c:v>
                 </c:pt>
                 <c:pt idx="8">
-                  <c:v>5.6756852326328761E-14</c:v>
+                  <c:v>5.6756852326328849E-14</c:v>
                 </c:pt>
                 <c:pt idx="9">
-                  <c:v>8.3403585655910915E-13</c:v>
+                  <c:v>8.3403585655911006E-13</c:v>
                 </c:pt>
                 <c:pt idx="10">
-                  <c:v>1.0815941557285859E-11</c:v>
+                  <c:v>1.0815941557285869E-11</c:v>
                 </c:pt>
                 <c:pt idx="11">
-                  <c:v>1.2378189627676108E-10</c:v>
+                  <c:v>1.2378189627676124E-10</c:v>
                 </c:pt>
                 <c:pt idx="12">
-                  <c:v>1.2501528663867852E-9</c:v>
+                  <c:v>1.2501528663867874E-9</c:v>
                 </c:pt>
                 <c:pt idx="13">
-                  <c:v>1.1142491209772852E-8</c:v>
+                  <c:v>1.114249120977287E-8</c:v>
                 </c:pt>
                 <c:pt idx="14">
-                  <c:v>8.7642482194438239E-8</c:v>
+                  <c:v>8.7642482194438332E-8</c:v>
                 </c:pt>
                 <c:pt idx="15">
-                  <c:v>6.0835940681415948E-7</c:v>
+                  <c:v>6.083594068141598E-7</c:v>
                 </c:pt>
                 <c:pt idx="16">
-                  <c:v>3.7266531720787057E-6</c:v>
+                  <c:v>3.7266531720787074E-6</c:v>
                 </c:pt>
                 <c:pt idx="17">
-                  <c:v>2.0146096709972685E-5</c:v>
+                  <c:v>2.0146096709972692E-5</c:v>
                 </c:pt>
                 <c:pt idx="18">
-                  <c:v>9.6111652061395061E-5</c:v>
+                  <c:v>9.6111652061395074E-5</c:v>
                 </c:pt>
                 <c:pt idx="19">
-                  <c:v>4.0464516932627265E-4</c:v>
+                  <c:v>4.0464516932627319E-4</c:v>
                 </c:pt>
                 <c:pt idx="20">
                   <c:v>1.5034391929775739E-3</c:v>
@@ -46472,10 +46551,10 @@
                   <c:v>1.4264233908999216E-2</c:v>
                 </c:pt>
                 <c:pt idx="23">
-                  <c:v>3.6424997337364394E-2</c:v>
+                  <c:v>3.6424997337364401E-2</c:v>
                 </c:pt>
                 <c:pt idx="24">
-                  <c:v>8.2084998623899313E-2</c:v>
+                  <c:v>8.2084998623899383E-2</c:v>
                 </c:pt>
                 <c:pt idx="25">
                   <c:v>0.16324551245395838</c:v>
@@ -46484,10 +46563,10 @@
                   <c:v>0.28650479686019031</c:v>
                 </c:pt>
                 <c:pt idx="27">
-                  <c:v>0.44374731008107804</c:v>
+                  <c:v>0.44374731008107798</c:v>
                 </c:pt>
                 <c:pt idx="28">
-                  <c:v>0.60653065971262887</c:v>
+                  <c:v>0.60653065971262865</c:v>
                 </c:pt>
                 <c:pt idx="29">
                   <c:v>0.73161562894664178</c:v>
@@ -46499,10 +46578,10 @@
                   <c:v>0.73161562894664178</c:v>
                 </c:pt>
                 <c:pt idx="32">
-                  <c:v>0.60653065971262887</c:v>
+                  <c:v>0.60653065971262865</c:v>
                 </c:pt>
                 <c:pt idx="33">
-                  <c:v>0.44374731008107804</c:v>
+                  <c:v>0.44374731008107798</c:v>
                 </c:pt>
                 <c:pt idx="34">
                   <c:v>0.28650479686019031</c:v>
@@ -46511,10 +46590,10 @@
                   <c:v>0.16324551245395838</c:v>
                 </c:pt>
                 <c:pt idx="36">
-                  <c:v>8.2084998623899313E-2</c:v>
+                  <c:v>8.2084998623899383E-2</c:v>
                 </c:pt>
                 <c:pt idx="37">
-                  <c:v>3.6424997337364394E-2</c:v>
+                  <c:v>3.6424997337364401E-2</c:v>
                 </c:pt>
                 <c:pt idx="38">
                   <c:v>1.4264233908999216E-2</c:v>
@@ -46526,82 +46605,82 @@
                   <c:v>1.5034391929775739E-3</c:v>
                 </c:pt>
                 <c:pt idx="41">
-                  <c:v>4.0464516932627265E-4</c:v>
+                  <c:v>4.0464516932627319E-4</c:v>
                 </c:pt>
                 <c:pt idx="42">
-                  <c:v>9.6111652061395061E-5</c:v>
+                  <c:v>9.6111652061395074E-5</c:v>
                 </c:pt>
                 <c:pt idx="43">
-                  <c:v>2.0146096709972685E-5</c:v>
+                  <c:v>2.0146096709972692E-5</c:v>
                 </c:pt>
                 <c:pt idx="44">
-                  <c:v>3.7266531720787057E-6</c:v>
+                  <c:v>3.7266531720787074E-6</c:v>
                 </c:pt>
                 <c:pt idx="45">
-                  <c:v>6.0835940681415948E-7</c:v>
+                  <c:v>6.083594068141598E-7</c:v>
                 </c:pt>
                 <c:pt idx="46">
-                  <c:v>8.7642482194438239E-8</c:v>
+                  <c:v>8.7642482194438332E-8</c:v>
                 </c:pt>
                 <c:pt idx="47">
-                  <c:v>1.1142491209772852E-8</c:v>
+                  <c:v>1.114249120977287E-8</c:v>
                 </c:pt>
                 <c:pt idx="48">
-                  <c:v>1.2501528663867852E-9</c:v>
+                  <c:v>1.2501528663867874E-9</c:v>
                 </c:pt>
                 <c:pt idx="49">
-                  <c:v>1.2378189627676108E-10</c:v>
+                  <c:v>1.2378189627676124E-10</c:v>
                 </c:pt>
                 <c:pt idx="50">
-                  <c:v>1.0815941557285859E-11</c:v>
+                  <c:v>1.0815941557285869E-11</c:v>
                 </c:pt>
                 <c:pt idx="51">
-                  <c:v>8.3403585655910915E-13</c:v>
+                  <c:v>8.3403585655911006E-13</c:v>
                 </c:pt>
                 <c:pt idx="52">
-                  <c:v>5.6756852326328761E-14</c:v>
+                  <c:v>5.6756852326328849E-14</c:v>
                 </c:pt>
                 <c:pt idx="53">
-                  <c:v>3.4085139172407297E-15</c:v>
+                  <c:v>3.4085139172407357E-15</c:v>
                 </c:pt>
                 <c:pt idx="54">
-                  <c:v>1.8064461965457605E-16</c:v>
+                  <c:v>1.8064461965457639E-16</c:v>
                 </c:pt>
                 <c:pt idx="55">
-                  <c:v>8.4488612915579958E-18</c:v>
+                  <c:v>8.4488612915580097E-18</c:v>
                 </c:pt>
                 <c:pt idx="56">
-                  <c:v>3.4872615319945948E-19</c:v>
+                  <c:v>3.487261531994603E-19</c:v>
                 </c:pt>
                 <c:pt idx="57">
-                  <c:v>1.2702349201759574E-20</c:v>
+                  <c:v>1.2702349201759605E-20</c:v>
                 </c:pt>
                 <c:pt idx="58">
-                  <c:v>4.0831634601815245E-22</c:v>
+                  <c:v>4.0831634601815377E-22</c:v>
                 </c:pt>
                 <c:pt idx="59">
-                  <c:v>1.1583043157260415E-23</c:v>
+                  <c:v>1.1583043157260446E-23</c:v>
                 </c:pt>
                 <c:pt idx="60">
-                  <c:v>2.8997581148786069E-25</c:v>
+                  <c:v>2.8997581148786133E-25</c:v>
                 </c:pt>
                 <c:pt idx="61">
-                  <c:v>6.4064001290286185E-27</c:v>
+                  <c:v>6.40640012902864E-27</c:v>
                 </c:pt>
                 <c:pt idx="62">
-                  <c:v>1.2490491774577958E-28</c:v>
+                  <c:v>1.2490491774577999E-28</c:v>
                 </c:pt>
                 <c:pt idx="63">
-                  <c:v>2.1491078226789496E-30</c:v>
+                  <c:v>2.1491078226789577E-30</c:v>
                 </c:pt>
                 <c:pt idx="64">
-                  <c:v>3.2632478610146313E-32</c:v>
+                  <c:v>3.2632478610146439E-32</c:v>
                 </c:pt>
                 <c:pt idx="65">
-                  <c:v>4.372754635085042E-34</c:v>
+                  <c:v>4.3727546350850565E-34</c:v>
                 </c:pt>
                 <c:pt idx="66">
-                  <c:v>5.1709858023751676E-36</c:v>
+                  <c:v>5.1709858023751863E-36</c:v>
                 </c:pt>
               </c:numCache>
             </c:numRef>
@@ -46648,7 +46727,7 @@
                   <c:v>0.5</c:v>
                 </c:pt>
                 <c:pt idx="3">
-                  <c:v>0.75000000000000422</c:v>
+                  <c:v>0.75000000000000444</c:v>
                 </c:pt>
                 <c:pt idx="4">
                   <c:v>1</c:v>
@@ -46660,7 +46739,7 @@
                   <c:v>1.5</c:v>
                 </c:pt>
                 <c:pt idx="7">
-                  <c:v>1.7500000000000031</c:v>
+                  <c:v>1.7500000000000033</c:v>
                 </c:pt>
                 <c:pt idx="8">
                   <c:v>2</c:v>
@@ -46849,52 +46928,52 @@
                 <c:formatCode>General</c:formatCode>
                 <c:ptCount val="71"/>
                 <c:pt idx="0">
-                  <c:v>3.4872615319945948E-19</c:v>
+                  <c:v>3.487261531994603E-19</c:v>
                 </c:pt>
                 <c:pt idx="1">
-                  <c:v>8.4488612915579958E-18</c:v>
+                  <c:v>8.4488612915580097E-18</c:v>
                 </c:pt>
                 <c:pt idx="2">
-                  <c:v>1.8064461965457605E-16</c:v>
+                  <c:v>1.8064461965457639E-16</c:v>
                 </c:pt>
                 <c:pt idx="3">
-                  <c:v>3.4085139172407297E-15</c:v>
+                  <c:v>3.4085139172407357E-15</c:v>
                 </c:pt>
                 <c:pt idx="4">
-                  <c:v>5.6756852326328761E-14</c:v>
+                  <c:v>5.6756852326328849E-14</c:v>
                 </c:pt>
                 <c:pt idx="5">
-                  <c:v>8.3403585655910915E-13</c:v>
+                  <c:v>8.3403585655911006E-13</c:v>
                 </c:pt>
                 <c:pt idx="6">
-                  <c:v>1.0815941557285859E-11</c:v>
+                  <c:v>1.0815941557285869E-11</c:v>
                 </c:pt>
                 <c:pt idx="7">
-                  <c:v>1.2378189627676108E-10</c:v>
+                  <c:v>1.2378189627676124E-10</c:v>
                 </c:pt>
                 <c:pt idx="8">
-                  <c:v>1.2501528663867852E-9</c:v>
+                  <c:v>1.2501528663867874E-9</c:v>
                 </c:pt>
                 <c:pt idx="9">
-                  <c:v>1.1142491209772852E-8</c:v>
+                  <c:v>1.114249120977287E-8</c:v>
                 </c:pt>
                 <c:pt idx="10">
-                  <c:v>8.7642482194438239E-8</c:v>
+                  <c:v>8.7642482194438332E-8</c:v>
                 </c:pt>
                 <c:pt idx="11">
-                  <c:v>6.0835940681415948E-7</c:v>
+                  <c:v>6.083594068141598E-7</c:v>
                 </c:pt>
                 <c:pt idx="12">
-                  <c:v>3.7266531720787057E-6</c:v>
+                  <c:v>3.7266531720787074E-6</c:v>
                 </c:pt>
                 <c:pt idx="13">
-                  <c:v>2.0146096709972685E-5</c:v>
+                  <c:v>2.0146096709972692E-5</c:v>
                 </c:pt>
                 <c:pt idx="14">
-                  <c:v>9.6111652061395061E-5</c:v>
+                  <c:v>9.6111652061395074E-5</c:v>
                 </c:pt>
                 <c:pt idx="15">
-                  <c:v>4.0464516932627265E-4</c:v>
+                  <c:v>4.0464516932627319E-4</c:v>
                 </c:pt>
                 <c:pt idx="16">
                   <c:v>1.5034391929775739E-3</c:v>
@@ -46906,10 +46985,10 @@
                   <c:v>1.4264233908999216E-2</c:v>
                 </c:pt>
                 <c:pt idx="19">
-                  <c:v>3.6424997337364394E-2</c:v>
+                  <c:v>3.6424997337364401E-2</c:v>
                 </c:pt>
                 <c:pt idx="20">
-                  <c:v>8.2084998623899313E-2</c:v>
+                  <c:v>8.2084998623899383E-2</c:v>
                 </c:pt>
                 <c:pt idx="21">
                   <c:v>0.16324551245395838</c:v>
@@ -46918,10 +46997,10 @@
                   <c:v>0.28650479686019031</c:v>
                 </c:pt>
                 <c:pt idx="23">
-                  <c:v>0.44374731008107804</c:v>
+                  <c:v>0.44374731008107798</c:v>
                 </c:pt>
                 <c:pt idx="24">
-                  <c:v>0.60653065971262887</c:v>
+                  <c:v>0.60653065971262865</c:v>
                 </c:pt>
                 <c:pt idx="25">
                   <c:v>0.73161562894664178</c:v>
@@ -46933,10 +47012,10 @@
                   <c:v>0.73161562894664178</c:v>
                 </c:pt>
                 <c:pt idx="28">
-                  <c:v>0.60653065971262887</c:v>
+                  <c:v>0.60653065971262865</c:v>
                 </c:pt>
                 <c:pt idx="29">
-                  <c:v>0.44374731008107804</c:v>
+                  <c:v>0.44374731008107798</c:v>
                 </c:pt>
                 <c:pt idx="30">
                   <c:v>0.28650479686019031</c:v>
@@ -46945,10 +47024,10 @@
                   <c:v>0.16324551245395838</c:v>
                 </c:pt>
                 <c:pt idx="32">
-                  <c:v>8.2084998623899313E-2</c:v>
+                  <c:v>8.2084998623899383E-2</c:v>
                 </c:pt>
                 <c:pt idx="33">
-                  <c:v>3.6424997337364394E-2</c:v>
+                  <c:v>3.6424997337364401E-2</c:v>
                 </c:pt>
                 <c:pt idx="34">
                   <c:v>1.4264233908999216E-2</c:v>
@@ -46960,94 +47039,94 @@
                   <c:v>1.5034391929775739E-3</c:v>
                 </c:pt>
                 <c:pt idx="37">
-                  <c:v>4.0464516932627265E-4</c:v>
+                  <c:v>4.0464516932627319E-4</c:v>
                 </c:pt>
                 <c:pt idx="38">
-                  <c:v>9.6111652061395061E-5</c:v>
+                  <c:v>9.6111652061395074E-5</c:v>
                 </c:pt>
                 <c:pt idx="39">
-                  <c:v>2.0146096709972685E-5</c:v>
+                  <c:v>2.0146096709972692E-5</c:v>
                 </c:pt>
                 <c:pt idx="40">
-                  <c:v>3.7266531720787057E-6</c:v>
+                  <c:v>3.7266531720787074E-6</c:v>
                 </c:pt>
                 <c:pt idx="41">
-                  <c:v>6.0835940681415948E-7</c:v>
+                  <c:v>6.083594068141598E-7</c:v>
                 </c:pt>
                 <c:pt idx="42">
-                  <c:v>8.7642482194438239E-8</c:v>
+                  <c:v>8.7642482194438332E-8</c:v>
                 </c:pt>
                 <c:pt idx="43">
-                  <c:v>1.1142491209772852E-8</c:v>
+                  <c:v>1.114249120977287E-8</c:v>
                 </c:pt>
                 <c:pt idx="44">
-                  <c:v>1.2501528663867852E-9</c:v>
+                  <c:v>1.2501528663867874E-9</c:v>
                 </c:pt>
                 <c:pt idx="45">
-                  <c:v>1.2378189627676108E-10</c:v>
+                  <c:v>1.2378189627676124E-10</c:v>
                 </c:pt>
                 <c:pt idx="46">
-                  <c:v>1.0815941557285859E-11</c:v>
+                  <c:v>1.0815941557285869E-11</c:v>
                 </c:pt>
                 <c:pt idx="47">
-                  <c:v>8.3403585655910915E-13</c:v>
+                  <c:v>8.3403585655911006E-13</c:v>
                 </c:pt>
                 <c:pt idx="48">
-                  <c:v>5.6756852326328761E-14</c:v>
+                  <c:v>5.6756852326328849E-14</c:v>
                 </c:pt>
                 <c:pt idx="49">
-                  <c:v>3.4085139172407297E-15</c:v>
+                  <c:v>3.4085139172407357E-15</c:v>
                 </c:pt>
                 <c:pt idx="50">
-                  <c:v>1.8064461965457605E-16</c:v>
+                  <c:v>1.8064461965457639E-16</c:v>
                 </c:pt>
                 <c:pt idx="51">
-                  <c:v>8.4488612915579958E-18</c:v>
+                  <c:v>8.4488612915580097E-18</c:v>
                 </c:pt>
                 <c:pt idx="52">
-                  <c:v>3.4872615319945948E-19</c:v>
+                  <c:v>3.487261531994603E-19</c:v>
                 </c:pt>
                 <c:pt idx="53">
-                  <c:v>1.2702349201759574E-20</c:v>
+                  <c:v>1.2702349201759605E-20</c:v>
                 </c:pt>
                 <c:pt idx="54">
-                  <c:v>4.0831634601815245E-22</c:v>
+                  <c:v>4.0831634601815377E-22</c:v>
                 </c:pt>
                 <c:pt idx="55">
-                  <c:v>1.1583043157260415E-23</c:v>
+                  <c:v>1.1583043157260446E-23</c:v>
                 </c:pt>
                 <c:pt idx="56">
-                  <c:v>2.8997581148786069E-25</c:v>
+                  <c:v>2.8997581148786133E-25</c:v>
                 </c:pt>
                 <c:pt idx="57">
-                  <c:v>6.4064001290286185E-27</c:v>
+                  <c:v>6.40640012902864E-27</c:v>
                 </c:pt>
                 <c:pt idx="58">
-                  <c:v>1.2490491774577958E-28</c:v>
+                  <c:v>1.2490491774577999E-28</c:v>
                 </c:pt>
                 <c:pt idx="59">
-                  <c:v>2.1491078226789496E-30</c:v>
+                  <c:v>2.1491078226789577E-30</c:v>
                 </c:pt>
                 <c:pt idx="60">
-                  <c:v>3.2632478610146313E-32</c:v>
+                  <c:v>3.2632478610146439E-32</c:v>
                 </c:pt>
                 <c:pt idx="61">
-                  <c:v>4.372754635085042E-34</c:v>
+                  <c:v>4.3727546350850565E-34</c:v>
                 </c:pt>
                 <c:pt idx="62">
-                  <c:v>5.1709858023751676E-36</c:v>
+                  <c:v>5.1709858023751863E-36</c:v>
                 </c:pt>
                 <c:pt idx="63">
-                  <c:v>5.3964079283496742E-38</c:v>
+                  <c:v>5.3964079283496972E-38</c:v>
                 </c:pt>
                 <c:pt idx="64">
-                  <c:v>4.9699198825230353E-40</c:v>
+                  <c:v>4.9699198825230589E-40</c:v>
                 </c:pt>
                 <c:pt idx="65">
-                  <c:v>4.0393100825747825E-42</c:v>
+                  <c:v>4.0393100825748029E-42</c:v>
                 </c:pt>
                 <c:pt idx="66">
-                  <c:v>2.8971980832103983E-44</c:v>
+                  <c:v>2.8971980832104122E-44</c:v>
                 </c:pt>
               </c:numCache>
             </c:numRef>
@@ -47094,7 +47173,7 @@
                   <c:v>0.5</c:v>
                 </c:pt>
                 <c:pt idx="3">
-                  <c:v>0.75000000000000422</c:v>
+                  <c:v>0.75000000000000444</c:v>
                 </c:pt>
                 <c:pt idx="4">
                   <c:v>1</c:v>
@@ -47106,7 +47185,7 @@
                   <c:v>1.5</c:v>
                 </c:pt>
                 <c:pt idx="7">
-                  <c:v>1.7500000000000031</c:v>
+                  <c:v>1.7500000000000033</c:v>
                 </c:pt>
                 <c:pt idx="8">
                   <c:v>2</c:v>
@@ -47295,121 +47374,121 @@
                 <c:formatCode>General</c:formatCode>
                 <c:ptCount val="71"/>
                 <c:pt idx="0">
-                  <c:v>1.7556880978550486E-63</c:v>
+                  <c:v>1.7556880978550608E-63</c:v>
                 </c:pt>
                 <c:pt idx="1">
-                  <c:v>6.6538169845172482E-61</c:v>
+                  <c:v>6.6538169845172924E-61</c:v>
                 </c:pt>
                 <c:pt idx="2">
-                  <c:v>2.2253971490715234E-58</c:v>
+                  <c:v>2.2253971490715389E-58</c:v>
                 </c:pt>
                 <c:pt idx="3">
-                  <c:v>6.5683667379110693E-56</c:v>
+                  <c:v>6.5683667379111091E-56</c:v>
                 </c:pt>
                 <c:pt idx="4">
-                  <c:v>1.7108835426515751E-53</c:v>
+                  <c:v>1.7108835426515851E-53</c:v>
                 </c:pt>
                 <c:pt idx="5">
-                  <c:v>3.9327532090307277E-51</c:v>
+                  <c:v>3.9327532090307479E-51</c:v>
                 </c:pt>
                 <c:pt idx="6">
-                  <c:v>7.977854827450812E-49</c:v>
+                  <c:v>7.9778548274508515E-49</c:v>
                 </c:pt>
                 <c:pt idx="7">
-                  <c:v>1.4281990967970591E-46</c:v>
+                  <c:v>1.4281990967970655E-46</c:v>
                 </c:pt>
                 <c:pt idx="8">
-                  <c:v>2.2563401359172239E-44</c:v>
+                  <c:v>2.2563401359172338E-44</c:v>
                 </c:pt>
                 <c:pt idx="9">
-                  <c:v>3.1458178553774427E-42</c:v>
+                  <c:v>3.1458178553774586E-42</c:v>
                 </c:pt>
                 <c:pt idx="10">
-                  <c:v>3.8705774963110652E-40</c:v>
+                  <c:v>3.8705774963110823E-40</c:v>
                 </c:pt>
                 <c:pt idx="11">
-                  <c:v>4.202726720371494E-38</c:v>
+                  <c:v>4.2027267203715118E-38</c:v>
                 </c:pt>
                 <c:pt idx="12">
-                  <c:v>4.0271677921409424E-36</c:v>
+                  <c:v>4.0271677921409578E-36</c:v>
                 </c:pt>
                 <c:pt idx="13">
-                  <c:v>3.4055047339833367E-34</c:v>
+                  <c:v>3.4055047339833499E-34</c:v>
                 </c:pt>
                 <c:pt idx="14">
-                  <c:v>2.5414199895142499E-32</c:v>
+                  <c:v>2.541419989514257E-32</c:v>
                 </c:pt>
                 <c:pt idx="15">
-                  <c:v>1.6737268552072285E-30</c:v>
+                  <c:v>1.6737268552072334E-30</c:v>
                 </c:pt>
                 <c:pt idx="16">
-                  <c:v>9.727604774988316E-29</c:v>
+                  <c:v>9.7276047749883485E-29</c:v>
                 </c:pt>
                 <c:pt idx="17">
-                  <c:v>4.9893094371562597E-27</c:v>
+                  <c:v>4.9893094371562762E-27</c:v>
                 </c:pt>
                 <c:pt idx="18">
-                  <c:v>2.2583338905851584E-25</c:v>
+                  <c:v>2.2583338905851658E-25</c:v>
                 </c:pt>
                 <c:pt idx="19">
-                  <c:v>9.0208830812243083E-24</c:v>
+                  <c:v>9.0208830812243333E-24</c:v>
                 </c:pt>
                 <c:pt idx="20">
-                  <c:v>3.179970900197892E-22</c:v>
+                  <c:v>3.1799709001979005E-22</c:v>
                 </c:pt>
                 <c:pt idx="21">
-                  <c:v>9.8925995051769171E-21</c:v>
+                  <c:v>9.8925995051769487E-21</c:v>
                 </c:pt>
                 <c:pt idx="22">
-                  <c:v>2.7158820118921682E-19</c:v>
+                  <c:v>2.7158820118921735E-19</c:v>
                 </c:pt>
                 <c:pt idx="23">
-                  <c:v>6.57997978992714E-18</c:v>
+                  <c:v>6.5799797899271569E-18</c:v>
                 </c:pt>
                 <c:pt idx="24">
-                  <c:v>1.4068617124461799E-16</c:v>
+                  <c:v>1.4068617124461817E-16</c:v>
                 </c:pt>
                 <c:pt idx="25">
-                  <c:v>2.6545533078568601E-15</c:v>
+                  <c:v>2.6545533078568648E-15</c:v>
                 </c:pt>
                 <c:pt idx="26">
-                  <c:v>4.4202281036413532E-14</c:v>
+                  <c:v>4.4202281036413627E-14</c:v>
                 </c:pt>
                 <c:pt idx="27">
-                  <c:v>6.4954777819787219E-13</c:v>
+                  <c:v>6.495477781978733E-13</c:v>
                 </c:pt>
                 <c:pt idx="28">
-                  <c:v>8.4234637544688783E-12</c:v>
+                  <c:v>8.4234637544688896E-12</c:v>
                 </c:pt>
                 <c:pt idx="29">
-                  <c:v>9.6401437750404662E-11</c:v>
+                  <c:v>9.6401437750404739E-11</c:v>
                 </c:pt>
                 <c:pt idx="30">
-                  <c:v>9.7362003130097739E-10</c:v>
+                  <c:v>9.7362003130097863E-10</c:v>
                 </c:pt>
                 <c:pt idx="31">
-                  <c:v>8.6777808795373264E-9</c:v>
+                  <c:v>8.677780879537338E-9</c:v>
                 </c:pt>
                 <c:pt idx="32">
-                  <c:v>6.8256033763349665E-8</c:v>
+                  <c:v>6.8256033763349731E-8</c:v>
                 </c:pt>
                 <c:pt idx="33">
-                  <c:v>4.7379078241572296E-7</c:v>
+                  <c:v>4.7379078241572328E-7</c:v>
                 </c:pt>
                 <c:pt idx="34">
-                  <c:v>2.9023204086504515E-6</c:v>
+                  <c:v>2.9023204086504544E-6</c:v>
                 </c:pt>
                 <c:pt idx="35">
-                  <c:v>1.5689795893559118E-5</c:v>
+                  <c:v>1.5689795893559128E-5</c:v>
                 </c:pt>
                 <c:pt idx="36">
-                  <c:v>7.4851829887701615E-5</c:v>
+                  <c:v>7.4851829887701696E-5</c:v>
                 </c:pt>
                 <c:pt idx="37">
-                  <c:v>3.1513797473736038E-4</c:v>
+                  <c:v>3.1513797473736065E-4</c:v>
                 </c:pt>
                 <c:pt idx="38">
-                  <c:v>1.1708796207911844E-3</c:v>
+                  <c:v>1.1708796207911851E-3</c:v>
                 </c:pt>
                 <c:pt idx="39">
                   <c:v>3.8391664740261636E-3</c:v>
@@ -47418,7 +47497,7 @@
                   <c:v>1.1108996538242299E-2</c:v>
                 </c:pt>
                 <c:pt idx="41">
-                  <c:v>2.836781644971335E-2</c:v>
+                  <c:v>2.8367816449713364E-2</c:v>
                 </c:pt>
                 <c:pt idx="42">
                   <c:v>6.392786120670757E-2</c:v>
@@ -47427,7 +47506,7 @@
                   <c:v>0.12713573293203556</c:v>
                 </c:pt>
                 <c:pt idx="44">
-                  <c:v>0.2231301601484304</c:v>
+                  <c:v>0.22313016014843043</c:v>
                 </c:pt>
                 <c:pt idx="45">
                   <c:v>0.34559075257697425</c:v>
@@ -47439,7 +47518,7 @@
                   <c:v>0.56978282473092257</c:v>
                 </c:pt>
                 <c:pt idx="48">
-                  <c:v>0.60653065971262887</c:v>
+                  <c:v>0.60653065971262865</c:v>
                 </c:pt>
                 <c:pt idx="49">
                   <c:v>0.56978282473092257</c:v>
@@ -47451,7 +47530,7 @@
                   <c:v>0.34559075257697425</c:v>
                 </c:pt>
                 <c:pt idx="52">
-                  <c:v>0.2231301601484304</c:v>
+                  <c:v>0.22313016014843043</c:v>
                 </c:pt>
                 <c:pt idx="53">
                   <c:v>0.12713573293203556</c:v>
@@ -47460,7 +47539,7 @@
                   <c:v>6.392786120670757E-2</c:v>
                 </c:pt>
                 <c:pt idx="55">
-                  <c:v>2.836781644971335E-2</c:v>
+                  <c:v>2.8367816449713364E-2</c:v>
                 </c:pt>
                 <c:pt idx="56">
                   <c:v>1.1108996538242299E-2</c:v>
@@ -47469,31 +47548,31 @@
                   <c:v>3.8391664740261636E-3</c:v>
                 </c:pt>
                 <c:pt idx="58">
-                  <c:v>1.1708796207911844E-3</c:v>
+                  <c:v>1.1708796207911851E-3</c:v>
                 </c:pt>
                 <c:pt idx="59">
-                  <c:v>3.1513797473736038E-4</c:v>
+                  <c:v>3.1513797473736065E-4</c:v>
                 </c:pt>
                 <c:pt idx="60">
-                  <c:v>7.4851829887701615E-5</c:v>
+                  <c:v>7.4851829887701696E-5</c:v>
                 </c:pt>
                 <c:pt idx="61">
-                  <c:v>1.5689795893559118E-5</c:v>
+                  <c:v>1.5689795893559128E-5</c:v>
                 </c:pt>
                 <c:pt idx="62">
-                  <c:v>2.9023204086504515E-6</c:v>
+                  <c:v>2.9023204086504544E-6</c:v>
                 </c:pt>
                 <c:pt idx="63">
-                  <c:v>4.7379078241572296E-7</c:v>
+                  <c:v>4.7379078241572328E-7</c:v>
                 </c:pt>
                 <c:pt idx="64">
-                  <c:v>6.8256033763349665E-8</c:v>
+                  <c:v>6.8256033763349731E-8</c:v>
                 </c:pt>
                 <c:pt idx="65">
-                  <c:v>8.6777808795373264E-9</c:v>
+                  <c:v>8.677780879537338E-9</c:v>
                 </c:pt>
                 <c:pt idx="66">
-                  <c:v>9.7362003130097739E-10</c:v>
+                  <c:v>9.7362003130097863E-10</c:v>
                 </c:pt>
               </c:numCache>
             </c:numRef>
@@ -47551,7 +47630,7 @@
                   <c:v>0.5</c:v>
                 </c:pt>
                 <c:pt idx="3">
-                  <c:v>0.75000000000000422</c:v>
+                  <c:v>0.75000000000000444</c:v>
                 </c:pt>
                 <c:pt idx="4">
                   <c:v>1</c:v>
@@ -47563,7 +47642,7 @@
                   <c:v>1.5</c:v>
                 </c:pt>
                 <c:pt idx="7">
-                  <c:v>1.7500000000000031</c:v>
+                  <c:v>1.7500000000000033</c:v>
                 </c:pt>
                 <c:pt idx="8">
                   <c:v>2</c:v>
@@ -47752,151 +47831,151 @@
                 <c:formatCode>General</c:formatCode>
                 <c:ptCount val="71"/>
                 <c:pt idx="0">
-                  <c:v>2.9678226083784645E-92</c:v>
+                  <c:v>2.9678226083784955E-92</c:v>
                 </c:pt>
                 <c:pt idx="1">
-                  <c:v>3.9258122655870567E-89</c:v>
+                  <c:v>3.9258122655870972E-89</c:v>
                 </c:pt>
                 <c:pt idx="2">
-                  <c:v>4.5828358946959468E-86</c:v>
+                  <c:v>4.5828358946959889E-86</c:v>
                 </c:pt>
                 <c:pt idx="3">
-                  <c:v>4.7211986494215515E-83</c:v>
+                  <c:v>4.7211986494215961E-83</c:v>
                 </c:pt>
                 <c:pt idx="4">
-                  <c:v>4.2922344129311873E-80</c:v>
+                  <c:v>4.2922344129312263E-80</c:v>
                 </c:pt>
                 <c:pt idx="5">
-                  <c:v>3.4437195801909091E-77</c:v>
+                  <c:v>3.4437195801909394E-77</c:v>
                 </c:pt>
                 <c:pt idx="6">
-                  <c:v>2.4382897747397009E-74</c:v>
+                  <c:v>2.4382897747397209E-74</c:v>
                 </c:pt>
                 <c:pt idx="7">
-                  <c:v>1.5235476605997724E-71</c:v>
+                  <c:v>1.5235476605997847E-71</c:v>
                 </c:pt>
                 <c:pt idx="8">
-                  <c:v>8.4011736522001964E-69</c:v>
+                  <c:v>8.4011736522002602E-69</c:v>
                 </c:pt>
                 <c:pt idx="9">
-                  <c:v>4.0882464513056643E-66</c:v>
+                  <c:v>4.0882464513056965E-66</c:v>
                 </c:pt>
                 <c:pt idx="10">
-                  <c:v>1.7556880978550486E-63</c:v>
+                  <c:v>1.7556880978550608E-63</c:v>
                 </c:pt>
                 <c:pt idx="11">
-                  <c:v>6.6538169845172482E-61</c:v>
+                  <c:v>6.6538169845172924E-61</c:v>
                 </c:pt>
                 <c:pt idx="12">
-                  <c:v>2.2253971490715234E-58</c:v>
+                  <c:v>2.2253971490715389E-58</c:v>
                 </c:pt>
                 <c:pt idx="13">
-                  <c:v>6.5683667379110693E-56</c:v>
+                  <c:v>6.5683667379111091E-56</c:v>
                 </c:pt>
                 <c:pt idx="14">
-                  <c:v>1.7108835426515751E-53</c:v>
+                  <c:v>1.7108835426515851E-53</c:v>
                 </c:pt>
                 <c:pt idx="15">
-                  <c:v>3.9327532090307277E-51</c:v>
+                  <c:v>3.9327532090307479E-51</c:v>
                 </c:pt>
                 <c:pt idx="16">
-                  <c:v>7.977854827450812E-49</c:v>
+                  <c:v>7.9778548274508515E-49</c:v>
                 </c:pt>
                 <c:pt idx="17">
-                  <c:v>1.4281990967970591E-46</c:v>
+                  <c:v>1.4281990967970655E-46</c:v>
                 </c:pt>
                 <c:pt idx="18">
-                  <c:v>2.2563401359172239E-44</c:v>
+                  <c:v>2.2563401359172338E-44</c:v>
                 </c:pt>
                 <c:pt idx="19">
-                  <c:v>3.1458178553774427E-42</c:v>
+                  <c:v>3.1458178553774586E-42</c:v>
                 </c:pt>
                 <c:pt idx="20">
-                  <c:v>3.8705774963110652E-40</c:v>
+                  <c:v>3.8705774963110823E-40</c:v>
                 </c:pt>
                 <c:pt idx="21">
-                  <c:v>4.202726720371494E-38</c:v>
+                  <c:v>4.2027267203715118E-38</c:v>
                 </c:pt>
                 <c:pt idx="22">
-                  <c:v>4.0271677921409424E-36</c:v>
+                  <c:v>4.0271677921409578E-36</c:v>
                 </c:pt>
                 <c:pt idx="23">
-                  <c:v>3.4055047339833367E-34</c:v>
+                  <c:v>3.4055047339833499E-34</c:v>
                 </c:pt>
                 <c:pt idx="24">
-                  <c:v>2.5414199895142499E-32</c:v>
+                  <c:v>2.541419989514257E-32</c:v>
                 </c:pt>
                 <c:pt idx="25">
-                  <c:v>1.6737268552072285E-30</c:v>
+                  <c:v>1.6737268552072334E-30</c:v>
                 </c:pt>
                 <c:pt idx="26">
-                  <c:v>9.727604774988316E-29</c:v>
+                  <c:v>9.7276047749883485E-29</c:v>
                 </c:pt>
                 <c:pt idx="27">
-                  <c:v>4.9893094371562597E-27</c:v>
+                  <c:v>4.9893094371562762E-27</c:v>
                 </c:pt>
                 <c:pt idx="28">
-                  <c:v>2.2583338905851584E-25</c:v>
+                  <c:v>2.2583338905851658E-25</c:v>
                 </c:pt>
                 <c:pt idx="29">
-                  <c:v>9.0208830812243083E-24</c:v>
+                  <c:v>9.0208830812243333E-24</c:v>
                 </c:pt>
                 <c:pt idx="30">
-                  <c:v>3.179970900197892E-22</c:v>
+                  <c:v>3.1799709001979005E-22</c:v>
                 </c:pt>
                 <c:pt idx="31">
-                  <c:v>9.8925995051769171E-21</c:v>
+                  <c:v>9.8925995051769487E-21</c:v>
                 </c:pt>
                 <c:pt idx="32">
-                  <c:v>2.7158820118921682E-19</c:v>
+                  <c:v>2.7158820118921735E-19</c:v>
                 </c:pt>
                 <c:pt idx="33">
-                  <c:v>6.57997978992714E-18</c:v>
+                  <c:v>6.5799797899271569E-18</c:v>
                 </c:pt>
                 <c:pt idx="34">
-                  <c:v>1.4068617124461799E-16</c:v>
+                  <c:v>1.4068617124461817E-16</c:v>
                 </c:pt>
                 <c:pt idx="35">
-                  <c:v>2.6545533078568601E-15</c:v>
+                  <c:v>2.6545533078568648E-15</c:v>
                 </c:pt>
                 <c:pt idx="36">
-                  <c:v>4.4202281036413532E-14</c:v>
+                  <c:v>4.4202281036413627E-14</c:v>
                 </c:pt>
                 <c:pt idx="37">
-                  <c:v>6.4954777819787219E-13</c:v>
+                  <c:v>6.495477781978733E-13</c:v>
                 </c:pt>
                 <c:pt idx="38">
-                  <c:v>8.4234637544688783E-12</c:v>
+                  <c:v>8.4234637544688896E-12</c:v>
                 </c:pt>
                 <c:pt idx="39">
-                  <c:v>9.6401437750404662E-11</c:v>
+                  <c:v>9.6401437750404739E-11</c:v>
                 </c:pt>
                 <c:pt idx="40">
-                  <c:v>9.7362003130097739E-10</c:v>
+                  <c:v>9.7362003130097863E-10</c:v>
                 </c:pt>
                 <c:pt idx="41">
-                  <c:v>8.6777808795373264E-9</c:v>
+                  <c:v>8.677780879537338E-9</c:v>
                 </c:pt>
                 <c:pt idx="42">
-                  <c:v>6.8256033763349665E-8</c:v>
+                  <c:v>6.8256033763349731E-8</c:v>
                 </c:pt>
                 <c:pt idx="43">
-                  <c:v>4.7379078241572296E-7</c:v>
+                  <c:v>4.7379078241572328E-7</c:v>
                 </c:pt>
                 <c:pt idx="44">
-                  <c:v>2.9023204086504515E-6</c:v>
+                  <c:v>2.9023204086504544E-6</c:v>
                 </c:pt>
                 <c:pt idx="45">
-                  <c:v>1.5689795893559118E-5</c:v>
+                  <c:v>1.5689795893559128E-5</c:v>
                 </c:pt>
                 <c:pt idx="46">
-                  <c:v>7.4851829887701615E-5</c:v>
+                  <c:v>7.4851829887701696E-5</c:v>
                 </c:pt>
                 <c:pt idx="47">
-                  <c:v>3.1513797473736038E-4</c:v>
+                  <c:v>3.1513797473736065E-4</c:v>
                 </c:pt>
                 <c:pt idx="48">
-                  <c:v>1.1708796207911844E-3</c:v>
+                  <c:v>1.1708796207911851E-3</c:v>
                 </c:pt>
                 <c:pt idx="49">
                   <c:v>3.8391664740261636E-3</c:v>
@@ -47905,7 +47984,7 @@
                   <c:v>1.1108996538242299E-2</c:v>
                 </c:pt>
                 <c:pt idx="51">
-                  <c:v>2.836781644971335E-2</c:v>
+                  <c:v>2.8367816449713364E-2</c:v>
                 </c:pt>
                 <c:pt idx="52">
                   <c:v>6.392786120670757E-2</c:v>
@@ -47914,7 +47993,7 @@
                   <c:v>0.12713573293203556</c:v>
                 </c:pt>
                 <c:pt idx="54">
-                  <c:v>0.2231301601484304</c:v>
+                  <c:v>0.22313016014843043</c:v>
                 </c:pt>
                 <c:pt idx="55">
                   <c:v>0.34559075257697425</c:v>
@@ -47926,7 +48005,7 @@
                   <c:v>0.56978282473092257</c:v>
                 </c:pt>
                 <c:pt idx="58">
-                  <c:v>0.60653065971262887</c:v>
+                  <c:v>0.60653065971262865</c:v>
                 </c:pt>
                 <c:pt idx="59">
                   <c:v>0.56978282473092257</c:v>
@@ -47938,7 +48017,7 @@
                   <c:v>0.34559075257697425</c:v>
                 </c:pt>
                 <c:pt idx="62">
-                  <c:v>0.2231301601484304</c:v>
+                  <c:v>0.22313016014843043</c:v>
                 </c:pt>
                 <c:pt idx="63">
                   <c:v>0.12713573293203556</c:v>
@@ -47947,7 +48026,7 @@
                   <c:v>6.392786120670757E-2</c:v>
                 </c:pt>
                 <c:pt idx="65">
-                  <c:v>2.836781644971335E-2</c:v>
+                  <c:v>2.8367816449713364E-2</c:v>
                 </c:pt>
                 <c:pt idx="66">
                   <c:v>1.1108996538242299E-2</c:v>
@@ -48008,7 +48087,7 @@
                   <c:v>0.5</c:v>
                 </c:pt>
                 <c:pt idx="3">
-                  <c:v>0.75000000000000422</c:v>
+                  <c:v>0.75000000000000444</c:v>
                 </c:pt>
                 <c:pt idx="4">
                   <c:v>1</c:v>
@@ -48020,7 +48099,7 @@
                   <c:v>1.5</c:v>
                 </c:pt>
                 <c:pt idx="7">
-                  <c:v>1.7500000000000031</c:v>
+                  <c:v>1.7500000000000033</c:v>
                 </c:pt>
                 <c:pt idx="8">
                   <c:v>2</c:v>
@@ -48209,61 +48288,61 @@
                 <c:formatCode>General</c:formatCode>
                 <c:ptCount val="71"/>
                 <c:pt idx="0">
-                  <c:v>1.7587922024243929E-25</c:v>
+                  <c:v>1.7587922024243975E-25</c:v>
                 </c:pt>
                 <c:pt idx="1">
-                  <c:v>7.0254708076530557E-24</c:v>
+                  <c:v>7.0254708076530748E-24</c:v>
                 </c:pt>
                 <c:pt idx="2">
-                  <c:v>2.4765638272183905E-22</c:v>
+                  <c:v>2.4765638272183966E-22</c:v>
                 </c:pt>
                 <c:pt idx="3">
-                  <c:v>7.7043642412434898E-21</c:v>
+                  <c:v>7.7043642412435063E-21</c:v>
                 </c:pt>
                 <c:pt idx="4">
-                  <c:v>2.1151310375911799E-19</c:v>
+                  <c:v>2.1151310375911852E-19</c:v>
                 </c:pt>
                 <c:pt idx="5">
-                  <c:v>5.1244934129892446E-18</c:v>
+                  <c:v>5.1244934129892547E-18</c:v>
                 </c:pt>
                 <c:pt idx="6">
-                  <c:v>1.0956650033262775E-16</c:v>
+                  <c:v>1.0956650033262797E-16</c:v>
                 </c:pt>
                 <c:pt idx="7">
-                  <c:v>2.0673681948636965E-15</c:v>
+                  <c:v>2.0673681948636993E-15</c:v>
                 </c:pt>
                 <c:pt idx="8">
-                  <c:v>3.4424771084700758E-14</c:v>
+                  <c:v>3.4424771084700809E-14</c:v>
                 </c:pt>
                 <c:pt idx="9">
-                  <c:v>5.0586831830279506E-13</c:v>
+                  <c:v>5.0586831830279597E-13</c:v>
                 </c:pt>
                 <c:pt idx="10">
-                  <c:v>6.5602001681539394E-12</c:v>
+                  <c:v>6.5602001681539466E-12</c:v>
                 </c:pt>
                 <c:pt idx="11">
-                  <c:v>7.5077515209224693E-11</c:v>
+                  <c:v>7.5077515209224771E-11</c:v>
                 </c:pt>
                 <c:pt idx="12">
-                  <c:v>7.5825604279120565E-10</c:v>
+                  <c:v>7.5825604279120658E-10</c:v>
                 </c:pt>
                 <c:pt idx="13">
-                  <c:v>6.7582625443057087E-9</c:v>
+                  <c:v>6.7582625443057153E-9</c:v>
                 </c:pt>
                 <c:pt idx="14">
-                  <c:v>5.3157852544244766E-8</c:v>
+                  <c:v>5.3157852544244805E-8</c:v>
                 </c:pt>
                 <c:pt idx="15">
-                  <c:v>3.6898863235737796E-7</c:v>
+                  <c:v>3.6898863235737811E-7</c:v>
                 </c:pt>
                 <c:pt idx="16">
-                  <c:v>2.2603294069811051E-6</c:v>
+                  <c:v>2.260329406981108E-6</c:v>
                 </c:pt>
                 <c:pt idx="17">
-                  <c:v>1.2219225328134255E-5</c:v>
+                  <c:v>1.2219225328134262E-5</c:v>
                 </c:pt>
                 <c:pt idx="18">
-                  <c:v>5.8294663730869231E-5</c:v>
+                  <c:v>5.8294663730869258E-5</c:v>
                 </c:pt>
                 <c:pt idx="19">
                   <c:v>2.4542970150098992E-4</c:v>
@@ -48275,16 +48354,16 @@
                   <c:v>2.9899458563130612E-3</c:v>
                 </c:pt>
                 <c:pt idx="22">
-                  <c:v>8.6516952031207277E-3</c:v>
+                  <c:v>8.6516952031207312E-3</c:v>
                 </c:pt>
                 <c:pt idx="23">
-                  <c:v>2.209287766506278E-2</c:v>
+                  <c:v>2.2092877665062797E-2</c:v>
                 </c:pt>
                 <c:pt idx="24">
                   <c:v>4.9787068367863938E-2</c:v>
                 </c:pt>
                 <c:pt idx="25">
-                  <c:v>9.9013408363827313E-2</c:v>
+                  <c:v>9.9013408363827382E-2</c:v>
                 </c:pt>
                 <c:pt idx="26">
                   <c:v>0.17377394345044544</c:v>
@@ -48293,19 +48372,19 @@
                   <c:v>0.26914634872918375</c:v>
                 </c:pt>
                 <c:pt idx="28">
-                  <c:v>0.36787944117144644</c:v>
+                  <c:v>0.36787944117144666</c:v>
                 </c:pt>
                 <c:pt idx="29">
-                  <c:v>0.44374731008107804</c:v>
+                  <c:v>0.44374731008107798</c:v>
                 </c:pt>
                 <c:pt idx="30">
                   <c:v>0.4723665527410148</c:v>
                 </c:pt>
                 <c:pt idx="31">
-                  <c:v>0.44374731008107804</c:v>
+                  <c:v>0.44374731008107798</c:v>
                 </c:pt>
                 <c:pt idx="32">
-                  <c:v>0.36787944117144644</c:v>
+                  <c:v>0.36787944117144666</c:v>
                 </c:pt>
                 <c:pt idx="33">
                   <c:v>0.26914634872918375</c:v>
@@ -48314,16 +48393,16 @@
                   <c:v>0.17377394345044544</c:v>
                 </c:pt>
                 <c:pt idx="35">
-                  <c:v>9.9013408363827313E-2</c:v>
+                  <c:v>9.9013408363827382E-2</c:v>
                 </c:pt>
                 <c:pt idx="36">
                   <c:v>4.9787068367863938E-2</c:v>
                 </c:pt>
                 <c:pt idx="37">
-                  <c:v>2.209287766506278E-2</c:v>
+                  <c:v>2.2092877665062797E-2</c:v>
                 </c:pt>
                 <c:pt idx="38">
-                  <c:v>8.6516952031207277E-3</c:v>
+                  <c:v>8.6516952031207312E-3</c:v>
                 </c:pt>
                 <c:pt idx="39">
                   <c:v>2.9899458563130612E-3</c:v>
@@ -48335,79 +48414,79 @@
                   <c:v>2.4542970150098992E-4</c:v>
                 </c:pt>
                 <c:pt idx="42">
-                  <c:v>5.8294663730869231E-5</c:v>
+                  <c:v>5.8294663730869258E-5</c:v>
                 </c:pt>
                 <c:pt idx="43">
-                  <c:v>1.2219225328134255E-5</c:v>
+                  <c:v>1.2219225328134262E-5</c:v>
                 </c:pt>
                 <c:pt idx="44">
-                  <c:v>2.2603294069811051E-6</c:v>
+                  <c:v>2.260329406981108E-6</c:v>
                 </c:pt>
                 <c:pt idx="45">
-                  <c:v>3.6898863235737796E-7</c:v>
+                  <c:v>3.6898863235737811E-7</c:v>
                 </c:pt>
                 <c:pt idx="46">
-                  <c:v>5.3157852544244766E-8</c:v>
+                  <c:v>5.3157852544244805E-8</c:v>
                 </c:pt>
                 <c:pt idx="47">
-                  <c:v>6.7582625443057087E-9</c:v>
+                  <c:v>6.7582625443057153E-9</c:v>
                 </c:pt>
                 <c:pt idx="48">
-                  <c:v>7.5825604279120565E-10</c:v>
+                  <c:v>7.5825604279120658E-10</c:v>
                 </c:pt>
                 <c:pt idx="49">
-                  <c:v>7.5077515209224693E-11</c:v>
+                  <c:v>7.5077515209224771E-11</c:v>
                 </c:pt>
                 <c:pt idx="50">
-                  <c:v>6.5602001681539394E-12</c:v>
+                  <c:v>6.5602001681539466E-12</c:v>
                 </c:pt>
                 <c:pt idx="51">
-                  <c:v>5.0586831830279506E-13</c:v>
+                  <c:v>5.0586831830279597E-13</c:v>
                 </c:pt>
                 <c:pt idx="52">
-                  <c:v>3.4424771084700758E-14</c:v>
+                  <c:v>3.4424771084700809E-14</c:v>
                 </c:pt>
                 <c:pt idx="53">
-                  <c:v>2.0673681948636965E-15</c:v>
+                  <c:v>2.0673681948636993E-15</c:v>
                 </c:pt>
                 <c:pt idx="54">
-                  <c:v>1.0956650033262775E-16</c:v>
+                  <c:v>1.0956650033262797E-16</c:v>
                 </c:pt>
                 <c:pt idx="55">
-                  <c:v>5.1244934129892446E-18</c:v>
+                  <c:v>5.1244934129892547E-18</c:v>
                 </c:pt>
                 <c:pt idx="56">
-                  <c:v>2.1151310375911799E-19</c:v>
+                  <c:v>2.1151310375911852E-19</c:v>
                 </c:pt>
                 <c:pt idx="57">
-                  <c:v>7.7043642412434898E-21</c:v>
+                  <c:v>7.7043642412435063E-21</c:v>
                 </c:pt>
                 <c:pt idx="58">
-                  <c:v>2.4765638272183905E-22</c:v>
+                  <c:v>2.4765638272183966E-22</c:v>
                 </c:pt>
                 <c:pt idx="59">
-                  <c:v>7.0254708076530557E-24</c:v>
+                  <c:v>7.0254708076530748E-24</c:v>
                 </c:pt>
                 <c:pt idx="60">
-                  <c:v>1.7587922024243929E-25</c:v>
+                  <c:v>1.7587922024243975E-25</c:v>
                 </c:pt>
                 <c:pt idx="61">
-                  <c:v>3.8856780966428105E-27</c:v>
+                  <c:v>3.8856780966428206E-27</c:v>
                 </c:pt>
                 <c:pt idx="62">
-                  <c:v>7.5758662161700095E-29</c:v>
+                  <c:v>7.5758662161700342E-29</c:v>
                 </c:pt>
                 <c:pt idx="63">
-                  <c:v>1.3034997854830258E-30</c:v>
+                  <c:v>1.3034997854830298E-30</c:v>
                 </c:pt>
                 <c:pt idx="64">
-                  <c:v>1.9792598779470356E-32</c:v>
+                  <c:v>1.9792598779470424E-32</c:v>
                 </c:pt>
                 <c:pt idx="65">
-                  <c:v>2.6522097535796032E-34</c:v>
+                  <c:v>2.6522097535796122E-34</c:v>
                 </c:pt>
                 <c:pt idx="66">
-                  <c:v>3.1363614300792763E-36</c:v>
+                  <c:v>3.1363614300792883E-36</c:v>
                 </c:pt>
               </c:numCache>
             </c:numRef>
@@ -48454,7 +48533,7 @@
                   <c:v>0.5</c:v>
                 </c:pt>
                 <c:pt idx="3">
-                  <c:v>0.75000000000000422</c:v>
+                  <c:v>0.75000000000000444</c:v>
                 </c:pt>
                 <c:pt idx="4">
                   <c:v>1</c:v>
@@ -48466,7 +48545,7 @@
                   <c:v>1.5</c:v>
                 </c:pt>
                 <c:pt idx="7">
-                  <c:v>1.7500000000000031</c:v>
+                  <c:v>1.7500000000000033</c:v>
                 </c:pt>
                 <c:pt idx="8">
                   <c:v>2</c:v>
@@ -48655,49 +48734,49 @@
                 <c:formatCode>General</c:formatCode>
                 <c:ptCount val="71"/>
                 <c:pt idx="0">
-                  <c:v>2.1151310375911799E-19</c:v>
+                  <c:v>2.1151310375911852E-19</c:v>
                 </c:pt>
                 <c:pt idx="1">
-                  <c:v>5.1244934129892446E-18</c:v>
+                  <c:v>5.1244934129892547E-18</c:v>
                 </c:pt>
                 <c:pt idx="2">
-                  <c:v>1.0956650033262775E-16</c:v>
+                  <c:v>1.0956650033262797E-16</c:v>
                 </c:pt>
                 <c:pt idx="3">
-                  <c:v>2.0673681948636965E-15</c:v>
+                  <c:v>2.0673681948636993E-15</c:v>
                 </c:pt>
                 <c:pt idx="4">
-                  <c:v>3.4424771084700758E-14</c:v>
+                  <c:v>3.4424771084700809E-14</c:v>
                 </c:pt>
                 <c:pt idx="5">
-                  <c:v>5.0586831830279506E-13</c:v>
+                  <c:v>5.0586831830279597E-13</c:v>
                 </c:pt>
                 <c:pt idx="6">
-                  <c:v>6.5602001681539394E-12</c:v>
+                  <c:v>6.5602001681539466E-12</c:v>
                 </c:pt>
                 <c:pt idx="7">
-                  <c:v>7.5077515209224693E-11</c:v>
+                  <c:v>7.5077515209224771E-11</c:v>
                 </c:pt>
                 <c:pt idx="8">
-                  <c:v>7.5825604279120565E-10</c:v>
+                  <c:v>7.5825604279120658E-10</c:v>
                 </c:pt>
                 <c:pt idx="9">
-                  <c:v>6.7582625443057087E-9</c:v>
+                  <c:v>6.7582625443057153E-9</c:v>
                 </c:pt>
                 <c:pt idx="10">
-                  <c:v>5.3157852544244766E-8</c:v>
+                  <c:v>5.3157852544244805E-8</c:v>
                 </c:pt>
                 <c:pt idx="11">
-                  <c:v>3.6898863235737796E-7</c:v>
+                  <c:v>3.6898863235737811E-7</c:v>
                 </c:pt>
                 <c:pt idx="12">
-                  <c:v>2.2603294069811051E-6</c:v>
+                  <c:v>2.260329406981108E-6</c:v>
                 </c:pt>
                 <c:pt idx="13">
-                  <c:v>1.2219225328134255E-5</c:v>
+                  <c:v>1.2219225328134262E-5</c:v>
                 </c:pt>
                 <c:pt idx="14">
-                  <c:v>5.8294663730869231E-5</c:v>
+                  <c:v>5.8294663730869258E-5</c:v>
                 </c:pt>
                 <c:pt idx="15">
                   <c:v>2.4542970150098992E-4</c:v>
@@ -48709,16 +48788,16 @@
                   <c:v>2.9899458563130612E-3</c:v>
                 </c:pt>
                 <c:pt idx="18">
-                  <c:v>8.6516952031207277E-3</c:v>
+                  <c:v>8.6516952031207312E-3</c:v>
                 </c:pt>
                 <c:pt idx="19">
-                  <c:v>2.209287766506278E-2</c:v>
+                  <c:v>2.2092877665062797E-2</c:v>
                 </c:pt>
                 <c:pt idx="20">
                   <c:v>4.9787068367863938E-2</c:v>
                 </c:pt>
                 <c:pt idx="21">
-                  <c:v>9.9013408363827313E-2</c:v>
+                  <c:v>9.9013408363827382E-2</c:v>
                 </c:pt>
                 <c:pt idx="22">
                   <c:v>0.17377394345044544</c:v>
@@ -48727,19 +48806,19 @@
                   <c:v>0.26914634872918375</c:v>
                 </c:pt>
                 <c:pt idx="24">
-                  <c:v>0.36787944117144644</c:v>
+                  <c:v>0.36787944117144666</c:v>
                 </c:pt>
                 <c:pt idx="25">
-                  <c:v>0.44374731008107804</c:v>
+                  <c:v>0.44374731008107798</c:v>
                 </c:pt>
                 <c:pt idx="26">
                   <c:v>0.4723665527410148</c:v>
                 </c:pt>
                 <c:pt idx="27">
-                  <c:v>0.44374731008107804</c:v>
+                  <c:v>0.44374731008107798</c:v>
                 </c:pt>
                 <c:pt idx="28">
-                  <c:v>0.36787944117144644</c:v>
+                  <c:v>0.36787944117144666</c:v>
                 </c:pt>
                 <c:pt idx="29">
                   <c:v>0.26914634872918375</c:v>
@@ -48748,16 +48827,16 @@
                   <c:v>0.17377394345044544</c:v>
                 </c:pt>
                 <c:pt idx="31">
-                  <c:v>9.9013408363827313E-2</c:v>
+                  <c:v>9.9013408363827382E-2</c:v>
                 </c:pt>
                 <c:pt idx="32">
                   <c:v>4.9787068367863938E-2</c:v>
                 </c:pt>
                 <c:pt idx="33">
-                  <c:v>2.209287766506278E-2</c:v>
+                  <c:v>2.2092877665062797E-2</c:v>
                 </c:pt>
                 <c:pt idx="34">
-                  <c:v>8.6516952031207277E-3</c:v>
+                  <c:v>8.6516952031207312E-3</c:v>
                 </c:pt>
                 <c:pt idx="35">
                   <c:v>2.9899458563130612E-3</c:v>
@@ -48769,91 +48848,91 @@
                   <c:v>2.4542970150098992E-4</c:v>
                 </c:pt>
                 <c:pt idx="38">
-                  <c:v>5.8294663730869231E-5</c:v>
+                  <c:v>5.8294663730869258E-5</c:v>
                 </c:pt>
                 <c:pt idx="39">
-                  <c:v>1.2219225328134255E-5</c:v>
+                  <c:v>1.2219225328134262E-5</c:v>
                 </c:pt>
                 <c:pt idx="40">
-                  <c:v>2.2603294069811051E-6</c:v>
+                  <c:v>2.260329406981108E-6</c:v>
                 </c:pt>
                 <c:pt idx="41">
-                  <c:v>3.6898863235737796E-7</c:v>
+                  <c:v>3.6898863235737811E-7</c:v>
                 </c:pt>
                 <c:pt idx="42">
-                  <c:v>5.3157852544244766E-8</c:v>
+                  <c:v>5.3157852544244805E-8</c:v>
                 </c:pt>
                 <c:pt idx="43">
-                  <c:v>6.7582625443057087E-9</c:v>
+                  <c:v>6.7582625443057153E-9</c:v>
                 </c:pt>
                 <c:pt idx="44">
-                  <c:v>7.5825604279120565E-10</c:v>
+                  <c:v>7.5825604279120658E-10</c:v>
                 </c:pt>
                 <c:pt idx="45">
-                  <c:v>7.5077515209224693E-11</c:v>
+                  <c:v>7.5077515209224771E-11</c:v>
                 </c:pt>
                 <c:pt idx="46">
-                  <c:v>6.5602001681539394E-12</c:v>
+                  <c:v>6.5602001681539466E-12</c:v>
                 </c:pt>
                 <c:pt idx="47">
-                  <c:v>5.0586831830279506E-13</c:v>
+                  <c:v>5.0586831830279597E-13</c:v>
                 </c:pt>
                 <c:pt idx="48">
-                  <c:v>3.4424771084700758E-14</c:v>
+                  <c:v>3.4424771084700809E-14</c:v>
                 </c:pt>
                 <c:pt idx="49">
-                  <c:v>2.0673681948636965E-15</c:v>
+                  <c:v>2.0673681948636993E-15</c:v>
                 </c:pt>
                 <c:pt idx="50">
-                  <c:v>1.0956650033262775E-16</c:v>
+                  <c:v>1.0956650033262797E-16</c:v>
                 </c:pt>
                 <c:pt idx="51">
-                  <c:v>5.1244934129892446E-18</c:v>
+                  <c:v>5.1244934129892547E-18</c:v>
                 </c:pt>
                 <c:pt idx="52">
-                  <c:v>2.1151310375911799E-19</c:v>
+                  <c:v>2.1151310375911852E-19</c:v>
                 </c:pt>
                 <c:pt idx="53">
-                  <c:v>7.7043642412434898E-21</c:v>
+                  <c:v>7.7043642412435063E-21</c:v>
                 </c:pt>
                 <c:pt idx="54">
-                  <c:v>2.4765638272183905E-22</c:v>
+                  <c:v>2.4765638272183966E-22</c:v>
                 </c:pt>
                 <c:pt idx="55">
-                  <c:v>7.0254708076530557E-24</c:v>
+                  <c:v>7.0254708076530748E-24</c:v>
                 </c:pt>
                 <c:pt idx="56">
-                  <c:v>1.7587922024243929E-25</c:v>
+                  <c:v>1.7587922024243975E-25</c:v>
                 </c:pt>
                 <c:pt idx="57">
-                  <c:v>3.8856780966428105E-27</c:v>
+                  <c:v>3.8856780966428206E-27</c:v>
                 </c:pt>
                 <c:pt idx="58">
-                  <c:v>7.5758662161700095E-29</c:v>
+                  <c:v>7.5758662161700342E-29</c:v>
                 </c:pt>
                 <c:pt idx="59">
-                  <c:v>1.3034997854830258E-30</c:v>
+                  <c:v>1.3034997854830298E-30</c:v>
                 </c:pt>
                 <c:pt idx="60">
-                  <c:v>1.9792598779470356E-32</c:v>
+                  <c:v>1.9792598779470424E-32</c:v>
                 </c:pt>
                 <c:pt idx="61">
-                  <c:v>2.6522097535796032E-34</c:v>
+                  <c:v>2.6522097535796122E-34</c:v>
                 </c:pt>
                 <c:pt idx="62">
-                  <c:v>3.1363614300792763E-36</c:v>
+                  <c:v>3.1363614300792883E-36</c:v>
                 </c:pt>
                 <c:pt idx="63">
-                  <c:v>3.2730868608604395E-38</c:v>
+                  <c:v>3.2730868608604547E-38</c:v>
                 </c:pt>
                 <c:pt idx="64">
-                  <c:v>3.014408785065618E-40</c:v>
+                  <c:v>3.0144087850656307E-40</c:v>
                 </c:pt>
                 <c:pt idx="65">
-                  <c:v>2.4499654091679254E-42</c:v>
+                  <c:v>2.4499654091679362E-42</c:v>
                 </c:pt>
                 <c:pt idx="66">
-                  <c:v>1.7572394647277876E-44</c:v>
+                  <c:v>1.7572394647277964E-44</c:v>
                 </c:pt>
               </c:numCache>
             </c:numRef>
@@ -48900,7 +48979,7 @@
                   <c:v>0.5</c:v>
                 </c:pt>
                 <c:pt idx="3">
-                  <c:v>0.75000000000000422</c:v>
+                  <c:v>0.75000000000000444</c:v>
                 </c:pt>
                 <c:pt idx="4">
                   <c:v>1</c:v>
@@ -48912,7 +48991,7 @@
                   <c:v>1.5</c:v>
                 </c:pt>
                 <c:pt idx="7">
-                  <c:v>1.7500000000000031</c:v>
+                  <c:v>1.7500000000000033</c:v>
                 </c:pt>
                 <c:pt idx="8">
                   <c:v>2</c:v>
@@ -49101,19 +49180,19 @@
                 <c:formatCode>General</c:formatCode>
                 <c:ptCount val="71"/>
                 <c:pt idx="0">
-                  <c:v>4.5399929762485037E-5</c:v>
+                  <c:v>4.5399929762485064E-5</c:v>
                 </c:pt>
                 <c:pt idx="1">
-                  <c:v>1.9114084371795313E-4</c:v>
+                  <c:v>1.9114084371795321E-4</c:v>
                 </c:pt>
                 <c:pt idx="2">
-                  <c:v>7.1017438884255499E-4</c:v>
+                  <c:v>7.1017438884255532E-4</c:v>
                 </c:pt>
                 <c:pt idx="3">
                   <c:v>2.3285721742377211E-3</c:v>
                 </c:pt>
                 <c:pt idx="4">
-                  <c:v>6.7379469990854835E-3</c:v>
+                  <c:v>6.7379469990854852E-3</c:v>
                 </c:pt>
                 <c:pt idx="5">
                   <c:v>1.7205950425851418E-2</c:v>
@@ -49122,13 +49201,13 @@
                   <c:v>3.8774207831722092E-2</c:v>
                 </c:pt>
                 <c:pt idx="7">
-                  <c:v>7.7111719968317227E-2</c:v>
+                  <c:v>7.7111719968317255E-2</c:v>
                 </c:pt>
                 <c:pt idx="8">
                   <c:v>0.1353352832366127</c:v>
                 </c:pt>
                 <c:pt idx="9">
-                  <c:v>0.20961138715110009</c:v>
+                  <c:v>0.2096113871511002</c:v>
                 </c:pt>
                 <c:pt idx="10">
                   <c:v>0.28650479686019031</c:v>
@@ -49137,7 +49216,7 @@
                   <c:v>0.34559075257697425</c:v>
                 </c:pt>
                 <c:pt idx="12">
-                  <c:v>0.36787944117144644</c:v>
+                  <c:v>0.36787944117144666</c:v>
                 </c:pt>
                 <c:pt idx="13">
                   <c:v>0.34559075257697425</c:v>
@@ -49146,13 +49225,13 @@
                   <c:v>0.28650479686019031</c:v>
                 </c:pt>
                 <c:pt idx="15">
-                  <c:v>0.20961138715110009</c:v>
+                  <c:v>0.2096113871511002</c:v>
                 </c:pt>
                 <c:pt idx="16">
                   <c:v>0.1353352832366127</c:v>
                 </c:pt>
                 <c:pt idx="17">
-                  <c:v>7.7111719968317227E-2</c:v>
+                  <c:v>7.7111719968317255E-2</c:v>
                 </c:pt>
                 <c:pt idx="18">
                   <c:v>3.8774207831722092E-2</c:v>
@@ -49161,145 +49240,145 @@
                   <c:v>1.7205950425851418E-2</c:v>
                 </c:pt>
                 <c:pt idx="20">
-                  <c:v>6.7379469990854835E-3</c:v>
+                  <c:v>6.7379469990854852E-3</c:v>
                 </c:pt>
                 <c:pt idx="21">
                   <c:v>2.3285721742377211E-3</c:v>
                 </c:pt>
                 <c:pt idx="22">
-                  <c:v>7.1017438884255499E-4</c:v>
+                  <c:v>7.1017438884255532E-4</c:v>
                 </c:pt>
                 <c:pt idx="23">
-                  <c:v>1.9114084371795313E-4</c:v>
+                  <c:v>1.9114084371795321E-4</c:v>
                 </c:pt>
                 <c:pt idx="24">
-                  <c:v>4.5399929762485037E-5</c:v>
+                  <c:v>4.5399929762485064E-5</c:v>
                 </c:pt>
                 <c:pt idx="25">
-                  <c:v>9.5163422540770182E-6</c:v>
+                  <c:v>9.5163422540770283E-6</c:v>
                 </c:pt>
                 <c:pt idx="26">
-                  <c:v>1.7603463121561876E-6</c:v>
+                  <c:v>1.7603463121561888E-6</c:v>
                 </c:pt>
                 <c:pt idx="27">
-                  <c:v>2.8736863582437379E-7</c:v>
+                  <c:v>2.8736863582437406E-7</c:v>
                 </c:pt>
                 <c:pt idx="28">
-                  <c:v>4.1399377187852178E-8</c:v>
+                  <c:v>4.1399377187852198E-8</c:v>
                 </c:pt>
                 <c:pt idx="29">
-                  <c:v>5.2633401617074195E-9</c:v>
+                  <c:v>5.2633401617074245E-9</c:v>
                 </c:pt>
                 <c:pt idx="30">
-                  <c:v>5.9053039989442151E-10</c:v>
+                  <c:v>5.9053039989442234E-10</c:v>
                 </c:pt>
                 <c:pt idx="31">
-                  <c:v>5.8470427635999605E-11</c:v>
+                  <c:v>5.8470427635999683E-11</c:v>
                 </c:pt>
                 <c:pt idx="32">
-                  <c:v>5.1090890280634463E-12</c:v>
+                  <c:v>5.1090890280634519E-12</c:v>
                 </c:pt>
                 <c:pt idx="33">
-                  <c:v>3.9397064242522633E-13</c:v>
+                  <c:v>3.9397064242522673E-13</c:v>
                 </c:pt>
                 <c:pt idx="34">
-                  <c:v>2.6810038677818917E-14</c:v>
+                  <c:v>2.6810038677818964E-14</c:v>
                 </c:pt>
                 <c:pt idx="35">
-                  <c:v>1.6100679690567958E-15</c:v>
+                  <c:v>1.6100679690567998E-15</c:v>
                 </c:pt>
                 <c:pt idx="36">
-                  <c:v>8.5330476257443838E-17</c:v>
+                  <c:v>8.5330476257444011E-17</c:v>
                 </c:pt>
                 <c:pt idx="37">
-                  <c:v>3.9909594828802742E-18</c:v>
+                  <c:v>3.9909594828802819E-18</c:v>
                 </c:pt>
                 <c:pt idx="38">
-                  <c:v>1.6472657083746276E-19</c:v>
+                  <c:v>1.6472657083746309E-19</c:v>
                 </c:pt>
                 <c:pt idx="39">
-                  <c:v>6.0001649041477608E-21</c:v>
+                  <c:v>6.0001649041477751E-21</c:v>
                 </c:pt>
                 <c:pt idx="40">
-                  <c:v>1.9287498479640043E-22</c:v>
+                  <c:v>1.9287498479640086E-22</c:v>
                 </c:pt>
                 <c:pt idx="41">
-                  <c:v>5.4714421664455445E-24</c:v>
+                  <c:v>5.47144216644556E-24</c:v>
                 </c:pt>
                 <c:pt idx="42">
-                  <c:v>1.3697487445080049E-25</c:v>
+                  <c:v>1.3697487445080091E-25</c:v>
                 </c:pt>
                 <c:pt idx="43">
-                  <c:v>3.0261691444288231E-27</c:v>
+                  <c:v>3.026169144428831E-27</c:v>
                 </c:pt>
                 <c:pt idx="44">
-                  <c:v>5.9000905415974051E-29</c:v>
+                  <c:v>5.900090541597423E-29</c:v>
                 </c:pt>
                 <c:pt idx="45">
-                  <c:v>1.0151666536675884E-30</c:v>
+                  <c:v>1.0151666536675913E-30</c:v>
                 </c:pt>
                 <c:pt idx="46">
-                  <c:v>1.5414491428469618E-32</c:v>
+                  <c:v>1.5414491428469673E-32</c:v>
                 </c:pt>
                 <c:pt idx="47">
-                  <c:v>2.0655430329574292E-34</c:v>
+                  <c:v>2.0655430329574373E-34</c:v>
                 </c:pt>
                 <c:pt idx="48">
-                  <c:v>2.4426007377407078E-36</c:v>
+                  <c:v>2.4426007377407175E-36</c:v>
                 </c:pt>
                 <c:pt idx="49">
-                  <c:v>2.5490826102988083E-38</c:v>
+                  <c:v>2.5490826102988182E-38</c:v>
                 </c:pt>
                 <c:pt idx="50">
-                  <c:v>2.3476239223064341E-40</c:v>
+                  <c:v>2.3476239223064451E-40</c:v>
                 </c:pt>
                 <c:pt idx="51">
-                  <c:v>1.9080349791578568E-42</c:v>
+                  <c:v>1.908034979157866E-42</c:v>
                 </c:pt>
                 <c:pt idx="52">
-                  <c:v>1.3685394711739794E-44</c:v>
+                  <c:v>1.3685394711739863E-44</c:v>
                 </c:pt>
                 <c:pt idx="53">
-                  <c:v>8.6624654038131312E-47</c:v>
+                  <c:v>8.662465403813174E-47</c:v>
                 </c:pt>
                 <c:pt idx="54">
-                  <c:v>4.8388135515853536E-49</c:v>
+                  <c:v>4.8388135515853771E-49</c:v>
                 </c:pt>
                 <c:pt idx="55">
-                  <c:v>2.385335398360398E-51</c:v>
+                  <c:v>2.3853353983604114E-51</c:v>
                 </c:pt>
                 <c:pt idx="56">
-                  <c:v>1.0377033238159432E-53</c:v>
+                  <c:v>1.037703323815949E-53</c:v>
                 </c:pt>
                 <c:pt idx="57">
-                  <c:v>3.9839158107797255E-56</c:v>
+                  <c:v>3.98391581077975E-56</c:v>
                 </c:pt>
                 <c:pt idx="58">
-                  <c:v>1.3497716009489439E-58</c:v>
+                  <c:v>1.3497716009489522E-58</c:v>
                 </c:pt>
                 <c:pt idx="59">
-                  <c:v>4.0357440052263967E-61</c:v>
+                  <c:v>4.0357440052264243E-61</c:v>
                 </c:pt>
                 <c:pt idx="60">
-                  <c:v>1.0648786602416509E-63</c:v>
+                  <c:v>1.0648786602416584E-63</c:v>
                 </c:pt>
                 <c:pt idx="61">
-                  <c:v>2.479646817178228E-66</c:v>
+                  <c:v>2.4796468171782449E-66</c:v>
                 </c:pt>
                 <c:pt idx="62">
-                  <c:v>5.0955693976294123E-69</c:v>
+                  <c:v>5.0955693976294514E-69</c:v>
                 </c:pt>
                 <c:pt idx="63">
-                  <c:v>9.2407836768721707E-72</c:v>
+                  <c:v>9.2407836768722431E-72</c:v>
                 </c:pt>
                 <c:pt idx="64">
                   <c:v>0</c:v>
                 </c:pt>
                 <c:pt idx="65">
-                  <c:v>2.0887215088385277E-77</c:v>
+                  <c:v>2.0887215088385477E-77</c:v>
                 </c:pt>
                 <c:pt idx="66">
-                  <c:v>2.6033717701164503E-80</c:v>
+                  <c:v>2.6033717701164758E-80</c:v>
                 </c:pt>
               </c:numCache>
             </c:numRef>
@@ -49356,7 +49435,7 @@
                   <c:v>0.5</c:v>
                 </c:pt>
                 <c:pt idx="3">
-                  <c:v>0.75000000000000422</c:v>
+                  <c:v>0.75000000000000444</c:v>
                 </c:pt>
                 <c:pt idx="4">
                   <c:v>1</c:v>
@@ -49368,7 +49447,7 @@
                   <c:v>1.5</c:v>
                 </c:pt>
                 <c:pt idx="7">
-                  <c:v>1.7500000000000031</c:v>
+                  <c:v>1.7500000000000033</c:v>
                 </c:pt>
                 <c:pt idx="8">
                   <c:v>2</c:v>
@@ -49557,19 +49636,19 @@
                 <c:formatCode>General</c:formatCode>
                 <c:ptCount val="71"/>
                 <c:pt idx="0">
-                  <c:v>4.5399929762485037E-5</c:v>
+                  <c:v>4.5399929762485064E-5</c:v>
                 </c:pt>
                 <c:pt idx="1">
-                  <c:v>1.9114084371795313E-4</c:v>
+                  <c:v>1.9114084371795321E-4</c:v>
                 </c:pt>
                 <c:pt idx="2">
-                  <c:v>7.1017438884255499E-4</c:v>
+                  <c:v>7.1017438884255532E-4</c:v>
                 </c:pt>
                 <c:pt idx="3">
                   <c:v>2.3285721742377211E-3</c:v>
                 </c:pt>
                 <c:pt idx="4">
-                  <c:v>6.7379469990854835E-3</c:v>
+                  <c:v>6.7379469990854852E-3</c:v>
                 </c:pt>
                 <c:pt idx="5">
                   <c:v>1.7205950425851418E-2</c:v>
@@ -49578,13 +49657,13 @@
                   <c:v>3.8774207831722092E-2</c:v>
                 </c:pt>
                 <c:pt idx="7">
-                  <c:v>7.7111719968317227E-2</c:v>
+                  <c:v>7.7111719968317255E-2</c:v>
                 </c:pt>
                 <c:pt idx="8">
                   <c:v>0.1353352832366127</c:v>
                 </c:pt>
                 <c:pt idx="9">
-                  <c:v>0.20961138715110009</c:v>
+                  <c:v>0.2096113871511002</c:v>
                 </c:pt>
                 <c:pt idx="10">
                   <c:v>0.28650479686019031</c:v>
@@ -49593,7 +49672,7 @@
                   <c:v>0.34559075257697425</c:v>
                 </c:pt>
                 <c:pt idx="12">
-                  <c:v>0.36787944117144644</c:v>
+                  <c:v>0.36787944117144666</c:v>
                 </c:pt>
                 <c:pt idx="13">
                   <c:v>0.34559075257697425</c:v>
@@ -49602,13 +49681,13 @@
                   <c:v>0.28650479686019031</c:v>
                 </c:pt>
                 <c:pt idx="15">
-                  <c:v>0.20961138715110009</c:v>
+                  <c:v>0.2096113871511002</c:v>
                 </c:pt>
                 <c:pt idx="16">
                   <c:v>0.1353352832366127</c:v>
                 </c:pt>
                 <c:pt idx="17">
-                  <c:v>7.7111719968317227E-2</c:v>
+                  <c:v>7.7111719968317255E-2</c:v>
                 </c:pt>
                 <c:pt idx="18">
                   <c:v>3.8774207831722092E-2</c:v>
@@ -49617,156 +49696,156 @@
                   <c:v>1.7205950425851418E-2</c:v>
                 </c:pt>
                 <c:pt idx="20">
-                  <c:v>6.7379469990854835E-3</c:v>
+                  <c:v>6.7379469990854852E-3</c:v>
                 </c:pt>
                 <c:pt idx="21">
                   <c:v>2.3285721742377211E-3</c:v>
                 </c:pt>
                 <c:pt idx="22">
-                  <c:v>7.1017438884255499E-4</c:v>
+                  <c:v>7.1017438884255532E-4</c:v>
                 </c:pt>
                 <c:pt idx="23">
-                  <c:v>1.9114084371795313E-4</c:v>
+                  <c:v>1.9114084371795321E-4</c:v>
                 </c:pt>
                 <c:pt idx="24">
-                  <c:v>4.5399929762485037E-5</c:v>
+                  <c:v>4.5399929762485064E-5</c:v>
                 </c:pt>
                 <c:pt idx="25">
-                  <c:v>9.5163422540770182E-6</c:v>
+                  <c:v>9.5163422540770283E-6</c:v>
                 </c:pt>
                 <c:pt idx="26">
-                  <c:v>1.7603463121561876E-6</c:v>
+                  <c:v>1.7603463121561888E-6</c:v>
                 </c:pt>
                 <c:pt idx="27">
-                  <c:v>2.8736863582437379E-7</c:v>
+                  <c:v>2.8736863582437406E-7</c:v>
                 </c:pt>
                 <c:pt idx="28">
-                  <c:v>4.1399377187852178E-8</c:v>
+                  <c:v>4.1399377187852198E-8</c:v>
                 </c:pt>
                 <c:pt idx="29">
-                  <c:v>5.2633401617074195E-9</c:v>
+                  <c:v>5.2633401617074245E-9</c:v>
                 </c:pt>
                 <c:pt idx="30">
-                  <c:v>5.9053039989442151E-10</c:v>
+                  <c:v>5.9053039989442234E-10</c:v>
                 </c:pt>
                 <c:pt idx="31">
-                  <c:v>5.8470427635999605E-11</c:v>
+                  <c:v>5.8470427635999683E-11</c:v>
                 </c:pt>
                 <c:pt idx="32">
-                  <c:v>5.1090890280634463E-12</c:v>
+                  <c:v>5.1090890280634519E-12</c:v>
                 </c:pt>
                 <c:pt idx="33">
-                  <c:v>3.9397064242522633E-13</c:v>
+                  <c:v>3.9397064242522673E-13</c:v>
                 </c:pt>
                 <c:pt idx="34">
-                  <c:v>2.6810038677818917E-14</c:v>
+                  <c:v>2.6810038677818964E-14</c:v>
                 </c:pt>
                 <c:pt idx="35">
-                  <c:v>1.6100679690567958E-15</c:v>
+                  <c:v>1.6100679690567998E-15</c:v>
                 </c:pt>
                 <c:pt idx="36">
-                  <c:v>8.5330476257443838E-17</c:v>
+                  <c:v>8.5330476257444011E-17</c:v>
                 </c:pt>
                 <c:pt idx="37">
-                  <c:v>3.9909594828802742E-18</c:v>
+                  <c:v>3.9909594828802819E-18</c:v>
                 </c:pt>
                 <c:pt idx="38">
-                  <c:v>1.6472657083746276E-19</c:v>
+                  <c:v>1.6472657083746309E-19</c:v>
                 </c:pt>
                 <c:pt idx="39">
-                  <c:v>6.0001649041477608E-21</c:v>
+                  <c:v>6.0001649041477751E-21</c:v>
                 </c:pt>
                 <c:pt idx="40">
-                  <c:v>1.9287498479640043E-22</c:v>
+                  <c:v>1.9287498479640086E-22</c:v>
                 </c:pt>
                 <c:pt idx="41">
-                  <c:v>5.4714421664455445E-24</c:v>
+                  <c:v>5.47144216644556E-24</c:v>
                 </c:pt>
                 <c:pt idx="42">
-                  <c:v>1.3697487445080049E-25</c:v>
+                  <c:v>1.3697487445080091E-25</c:v>
                 </c:pt>
                 <c:pt idx="43">
-                  <c:v>3.0261691444288231E-27</c:v>
+                  <c:v>3.026169144428831E-27</c:v>
                 </c:pt>
                 <c:pt idx="44">
-                  <c:v>5.9000905415974051E-29</c:v>
+                  <c:v>5.900090541597423E-29</c:v>
                 </c:pt>
                 <c:pt idx="45">
-                  <c:v>1.0151666536675884E-30</c:v>
+                  <c:v>1.0151666536675913E-30</c:v>
                 </c:pt>
                 <c:pt idx="46">
-                  <c:v>1.5414491428469618E-32</c:v>
+                  <c:v>1.5414491428469673E-32</c:v>
                 </c:pt>
                 <c:pt idx="47">
-                  <c:v>2.0655430329574292E-34</c:v>
+                  <c:v>2.0655430329574373E-34</c:v>
                 </c:pt>
                 <c:pt idx="48">
-                  <c:v>2.4426007377407078E-36</c:v>
+                  <c:v>2.4426007377407175E-36</c:v>
                 </c:pt>
                 <c:pt idx="49">
-                  <c:v>2.5490826102988083E-38</c:v>
+                  <c:v>2.5490826102988182E-38</c:v>
                 </c:pt>
                 <c:pt idx="50">
-                  <c:v>2.3476239223064341E-40</c:v>
+                  <c:v>2.3476239223064451E-40</c:v>
                 </c:pt>
                 <c:pt idx="51">
-                  <c:v>1.9080349791578568E-42</c:v>
+                  <c:v>1.908034979157866E-42</c:v>
                 </c:pt>
                 <c:pt idx="52">
-                  <c:v>1.3685394711739794E-44</c:v>
+                  <c:v>1.3685394711739863E-44</c:v>
                 </c:pt>
                 <c:pt idx="53">
-                  <c:v>8.6624654038131312E-47</c:v>
+                  <c:v>8.662465403813174E-47</c:v>
                 </c:pt>
                 <c:pt idx="54">
-                  <c:v>4.8388135515853536E-49</c:v>
+                  <c:v>4.8388135515853771E-49</c:v>
                 </c:pt>
                 <c:pt idx="55">
-                  <c:v>2.385335398360398E-51</c:v>
+                  <c:v>2.3853353983604114E-51</c:v>
                 </c:pt>
                 <c:pt idx="56">
-                  <c:v>1.0377033238159432E-53</c:v>
+                  <c:v>1.037703323815949E-53</c:v>
                 </c:pt>
                 <c:pt idx="57">
-                  <c:v>3.9839158107797255E-56</c:v>
+                  <c:v>3.98391581077975E-56</c:v>
                 </c:pt>
                 <c:pt idx="58">
-                  <c:v>1.3497716009489439E-58</c:v>
+                  <c:v>1.3497716009489522E-58</c:v>
                 </c:pt>
                 <c:pt idx="59">
-                  <c:v>4.0357440052263967E-61</c:v>
+                  <c:v>4.0357440052264243E-61</c:v>
                 </c:pt>
                 <c:pt idx="60">
-                  <c:v>1.0648786602416509E-63</c:v>
+                  <c:v>1.0648786602416584E-63</c:v>
                 </c:pt>
                 <c:pt idx="61">
-                  <c:v>2.479646817178228E-66</c:v>
+                  <c:v>2.4796468171782449E-66</c:v>
                 </c:pt>
                 <c:pt idx="62">
-                  <c:v>5.0955693976294123E-69</c:v>
+                  <c:v>5.0955693976294514E-69</c:v>
                 </c:pt>
                 <c:pt idx="63">
-                  <c:v>9.2407836768721707E-72</c:v>
+                  <c:v>9.2407836768722431E-72</c:v>
                 </c:pt>
                 <c:pt idx="64">
-                  <c:v>1.4788975056434429E-74</c:v>
+                  <c:v>1.4788975056434552E-74</c:v>
                 </c:pt>
                 <c:pt idx="65">
-                  <c:v>2.0887215088385277E-77</c:v>
+                  <c:v>2.0887215088385477E-77</c:v>
                 </c:pt>
                 <c:pt idx="66">
-                  <c:v>2.6033717701164503E-80</c:v>
+                  <c:v>2.6033717701164758E-80</c:v>
                 </c:pt>
               </c:numCache>
             </c:numRef>
           </c:yVal>
           <c:smooth val="1"/>
         </c:ser>
-        <c:axId val="136759552"/>
-        <c:axId val="137118464"/>
+        <c:axId val="136995968"/>
+        <c:axId val="136998272"/>
       </c:scatterChart>
       <c:valAx>
-        <c:axId val="136759552"/>
+        <c:axId val="136995968"/>
         <c:scaling>
           <c:orientation val="minMax"/>
           <c:max val="16.5"/>
@@ -49808,20 +49887,20 @@
             <c:manualLayout>
               <c:xMode val="edge"/>
               <c:yMode val="edge"/>
-              <c:x val="0.349734951731071"/>
-              <c:y val="0.90626359165772785"/>
+              <c:x val="0.34973495173107105"/>
+              <c:y val="0.90626359165772741"/>
             </c:manualLayout>
           </c:layout>
         </c:title>
         <c:numFmt formatCode="General" sourceLinked="1"/>
         <c:majorTickMark val="in"/>
         <c:tickLblPos val="none"/>
-        <c:crossAx val="137118464"/>
+        <c:crossAx val="136998272"/>
         <c:crosses val="autoZero"/>
         <c:crossBetween val="midCat"/>
       </c:valAx>
       <c:valAx>
-        <c:axId val="137118464"/>
+        <c:axId val="136998272"/>
         <c:scaling>
           <c:orientation val="minMax"/>
           <c:max val="1.1000000000000001"/>
@@ -49866,7 +49945,7 @@
             <a:endParaRPr lang="en-US"/>
           </a:p>
         </c:txPr>
-        <c:crossAx val="136759552"/>
+        <c:crossAx val="136995968"/>
         <c:crosses val="autoZero"/>
         <c:crossBetween val="midCat"/>
       </c:valAx>
@@ -49878,7 +49957,7 @@
           <c:xMode val="edge"/>
           <c:yMode val="edge"/>
           <c:x val="0.83157061916186004"/>
-          <c:y val="5.7482583657001853E-2"/>
+          <c:y val="5.7482583657001887E-2"/>
           <c:w val="0.15799498620364771"/>
           <c:h val="0.84165810995945367"/>
         </c:manualLayout>

</xml_diff>